<commit_message>
Perubahan kecil pada dokumen
</commit_message>
<xml_diff>
--- a/201110023, 201111834, 201112388, 201111078.docx
+++ b/201110023, 201111834, 201112388, 201111078.docx
@@ -11,6 +11,7 @@
         <w:t>BAB I Pengembangan</w:t>
       </w:r>
     </w:p>
+    <w:p/>
     <w:p>
       <w:r>
         <w:t xml:space="preserve">Dalam perancangan fitur yang kami buat kami menggunakan </w:t>
@@ -119,17 +120,26 @@
         <w:spacing w:line="360" w:lineRule="auto"/>
         <w:rPr>
           <w:rFonts w:ascii="Times New Roman" w:eastAsiaTheme="minorEastAsia" w:hAnsi="Times New Roman"/>
+          <w:sz w:val="24"/>
+        </w:rPr>
+      </w:pPr>
+      <w:r>
+        <w:rPr>
+          <w:rFonts w:ascii="Times New Roman" w:eastAsiaTheme="minorEastAsia" w:hAnsi="Times New Roman"/>
+          <w:sz w:val="24"/>
+        </w:rPr>
+        <w:t>Dari sisi dosen, dosen dapat mengetahui jadwal kelas yang akan dosen masuki.</w:t>
+      </w:r>
+    </w:p>
+    <w:p>
+      <w:pPr>
+        <w:spacing w:line="360" w:lineRule="auto"/>
+        <w:rPr>
+          <w:rFonts w:ascii="Times New Roman" w:eastAsiaTheme="minorEastAsia" w:hAnsi="Times New Roman"/>
           <w:b/>
           <w:sz w:val="24"/>
         </w:rPr>
       </w:pPr>
-      <w:r>
-        <w:rPr>
-          <w:rFonts w:ascii="Times New Roman" w:eastAsiaTheme="minorEastAsia" w:hAnsi="Times New Roman"/>
-          <w:sz w:val="24"/>
-        </w:rPr>
-        <w:t>Dari sisi dosen, dosen dapat mengetahui jadwal kelas yang akan dosen masuki.</w:t>
-      </w:r>
     </w:p>
     <w:p>
       <w:pPr>
@@ -154,16 +164,6 @@
         <w:spacing w:line="360" w:lineRule="auto"/>
         <w:rPr>
           <w:rFonts w:ascii="Times New Roman" w:eastAsiaTheme="minorEastAsia" w:hAnsi="Times New Roman"/>
-          <w:b/>
-          <w:sz w:val="24"/>
-        </w:rPr>
-      </w:pPr>
-    </w:p>
-    <w:p>
-      <w:pPr>
-        <w:spacing w:line="360" w:lineRule="auto"/>
-        <w:rPr>
-          <w:rFonts w:ascii="Times New Roman" w:eastAsiaTheme="minorEastAsia" w:hAnsi="Times New Roman"/>
           <w:sz w:val="24"/>
         </w:rPr>
       </w:pPr>
@@ -183,22 +183,31 @@
           <w:sz w:val="24"/>
         </w:rPr>
       </w:pPr>
-      <w:r>
-        <w:rPr>
-          <w:rFonts w:ascii="Times New Roman" w:eastAsiaTheme="minorEastAsia" w:hAnsi="Times New Roman"/>
-          <w:sz w:val="24"/>
-        </w:rPr>
-        <w:t>Dari sisi mahasiswa, mahasiswa dapat mengisi krs</w:t>
-      </w:r>
-      <w:r>
-        <w:rPr>
-          <w:rFonts w:ascii="Times New Roman" w:eastAsiaTheme="minorEastAsia" w:hAnsi="Times New Roman"/>
-          <w:sz w:val="24"/>
-        </w:rPr>
-        <w:t>.</w:t>
-      </w:r>
       <w:bookmarkStart w:id="0" w:name="_GoBack"/>
       <w:bookmarkEnd w:id="0"/>
+      <w:r>
+        <w:rPr>
+          <w:rFonts w:ascii="Times New Roman" w:eastAsiaTheme="minorEastAsia" w:hAnsi="Times New Roman"/>
+          <w:sz w:val="24"/>
+        </w:rPr>
+        <w:t>Dari sisi mahasiswa, mahasiswa dapat mengetahui mata kuliah per hari.</w:t>
+      </w:r>
+    </w:p>
+    <w:p>
+      <w:pPr>
+        <w:spacing w:line="360" w:lineRule="auto"/>
+        <w:rPr>
+          <w:rFonts w:ascii="Times New Roman" w:eastAsiaTheme="minorEastAsia" w:hAnsi="Times New Roman"/>
+          <w:sz w:val="24"/>
+        </w:rPr>
+      </w:pPr>
+      <w:r>
+        <w:rPr>
+          <w:rFonts w:ascii="Times New Roman" w:eastAsiaTheme="minorEastAsia" w:hAnsi="Times New Roman"/>
+          <w:sz w:val="24"/>
+        </w:rPr>
+        <w:t>Dari sisi mahasiswa, mahasiswa dapat mengisi krs.</w:t>
+      </w:r>
     </w:p>
     <w:p>
       <w:pPr>
@@ -228,6 +237,7 @@
         <w:t>BAB II Jaminan Kualitas Dan Lingkungan Pengujian</w:t>
       </w:r>
     </w:p>
+    <w:p/>
     <w:p>
       <w:pPr>
         <w:pStyle w:val="Subtitle"/>
@@ -310,6 +320,7 @@
         <w:t>BAB III Product Backlog</w:t>
       </w:r>
     </w:p>
+    <w:p/>
     <w:p>
       <w:pPr>
         <w:spacing w:line="360" w:lineRule="auto"/>

</xml_diff>

<commit_message>
Penambahan kecil pada bagian admin
</commit_message>
<xml_diff>
--- a/201110023, 201111834, 201112388, 201111078.docx
+++ b/201110023, 201111834, 201112388, 201111078.docx
@@ -1,6 +1,6 @@
 
 <file path=word/document.xml><?xml version="1.0" encoding="utf-8"?>
-<w:document xmlns:wpc="http://schemas.microsoft.com/office/word/2010/wordprocessingCanvas" xmlns:cx="http://schemas.microsoft.com/office/drawing/2014/chartex" xmlns:cx1="http://schemas.microsoft.com/office/drawing/2015/9/8/chartex" xmlns:mc="http://schemas.openxmlformats.org/markup-compatibility/2006" xmlns:o="urn:schemas-microsoft-com:office:office" xmlns:r="http://schemas.openxmlformats.org/officeDocument/2006/relationships" xmlns:m="http://schemas.openxmlformats.org/officeDocument/2006/math" xmlns:v="urn:schemas-microsoft-com:vml" xmlns:wp14="http://schemas.microsoft.com/office/word/2010/wordprocessingDrawing" xmlns:wp="http://schemas.openxmlformats.org/drawingml/2006/wordprocessingDrawing" xmlns:w10="urn:schemas-microsoft-com:office:word" xmlns:w="http://schemas.openxmlformats.org/wordprocessingml/2006/main" xmlns:w14="http://schemas.microsoft.com/office/word/2010/wordml" xmlns:w15="http://schemas.microsoft.com/office/word/2012/wordml" xmlns:w16se="http://schemas.microsoft.com/office/word/2015/wordml/symex" xmlns:wpg="http://schemas.microsoft.com/office/word/2010/wordprocessingGroup" xmlns:wpi="http://schemas.microsoft.com/office/word/2010/wordprocessingInk" xmlns:wne="http://schemas.microsoft.com/office/word/2006/wordml" xmlns:wps="http://schemas.microsoft.com/office/word/2010/wordprocessingShape" mc:Ignorable="w14 w15 w16se wp14">
+<w:document xmlns:wpc="http://schemas.microsoft.com/office/word/2010/wordprocessingCanvas" xmlns:cx="http://schemas.microsoft.com/office/drawing/2014/chartex" xmlns:cx1="http://schemas.microsoft.com/office/drawing/2015/9/8/chartex" xmlns:cx2="http://schemas.microsoft.com/office/drawing/2015/10/21/chartex" xmlns:cx3="http://schemas.microsoft.com/office/drawing/2016/5/9/chartex" xmlns:cx4="http://schemas.microsoft.com/office/drawing/2016/5/10/chartex" xmlns:cx5="http://schemas.microsoft.com/office/drawing/2016/5/11/chartex" xmlns:cx6="http://schemas.microsoft.com/office/drawing/2016/5/12/chartex" xmlns:cx7="http://schemas.microsoft.com/office/drawing/2016/5/13/chartex" xmlns:cx8="http://schemas.microsoft.com/office/drawing/2016/5/14/chartex" xmlns:mc="http://schemas.openxmlformats.org/markup-compatibility/2006" xmlns:aink="http://schemas.microsoft.com/office/drawing/2016/ink" xmlns:am3d="http://schemas.microsoft.com/office/drawing/2017/model3d" xmlns:o="urn:schemas-microsoft-com:office:office" xmlns:r="http://schemas.openxmlformats.org/officeDocument/2006/relationships" xmlns:m="http://schemas.openxmlformats.org/officeDocument/2006/math" xmlns:v="urn:schemas-microsoft-com:vml" xmlns:wp14="http://schemas.microsoft.com/office/word/2010/wordprocessingDrawing" xmlns:wp="http://schemas.openxmlformats.org/drawingml/2006/wordprocessingDrawing" xmlns:w10="urn:schemas-microsoft-com:office:word" xmlns:w="http://schemas.openxmlformats.org/wordprocessingml/2006/main" xmlns:w14="http://schemas.microsoft.com/office/word/2010/wordml" xmlns:w15="http://schemas.microsoft.com/office/word/2012/wordml" xmlns:w16cex="http://schemas.microsoft.com/office/word/2018/wordml/cex" xmlns:w16cid="http://schemas.microsoft.com/office/word/2016/wordml/cid" xmlns:w16="http://schemas.microsoft.com/office/word/2018/wordml" xmlns:w16sdtdh="http://schemas.microsoft.com/office/word/2020/wordml/sdtdatahash" xmlns:w16se="http://schemas.microsoft.com/office/word/2015/wordml/symex" xmlns:wpg="http://schemas.microsoft.com/office/word/2010/wordprocessingGroup" xmlns:wpi="http://schemas.microsoft.com/office/word/2010/wordprocessingInk" xmlns:wne="http://schemas.microsoft.com/office/word/2006/wordml" xmlns:wps="http://schemas.microsoft.com/office/word/2010/wordprocessingShape" mc:Ignorable="w14 w15 w16se w16cid w16 w16cex w16sdtdh wp14">
   <w:body>
     <w:p>
       <w:pPr>
@@ -8,16 +8,82 @@
         <w:spacing w:line="360" w:lineRule="auto"/>
       </w:pPr>
       <w:r>
-        <w:t>BAB I Pengembangan</w:t>
-      </w:r>
+        <w:t xml:space="preserve">BAB I </w:t>
+      </w:r>
+      <w:proofErr w:type="spellStart"/>
+      <w:r>
+        <w:t>Pengembangan</w:t>
+      </w:r>
+      <w:proofErr w:type="spellEnd"/>
     </w:p>
     <w:p/>
     <w:p>
-      <w:r>
-        <w:t xml:space="preserve">Dalam perancangan fitur yang kami buat kami menggunakan </w:t>
-      </w:r>
-      <w:r>
-        <w:t>software Github yang kami lampirkan link berikut:</w:t>
+      <w:proofErr w:type="spellStart"/>
+      <w:r>
+        <w:t>Dalam</w:t>
+      </w:r>
+      <w:proofErr w:type="spellEnd"/>
+      <w:r>
+        <w:t xml:space="preserve"> </w:t>
+      </w:r>
+      <w:proofErr w:type="spellStart"/>
+      <w:r>
+        <w:t>perancangan</w:t>
+      </w:r>
+      <w:proofErr w:type="spellEnd"/>
+      <w:r>
+        <w:t xml:space="preserve"> </w:t>
+      </w:r>
+      <w:proofErr w:type="spellStart"/>
+      <w:r>
+        <w:t>fitur</w:t>
+      </w:r>
+      <w:proofErr w:type="spellEnd"/>
+      <w:r>
+        <w:t xml:space="preserve"> yang kami </w:t>
+      </w:r>
+      <w:proofErr w:type="spellStart"/>
+      <w:r>
+        <w:t>buat</w:t>
+      </w:r>
+      <w:proofErr w:type="spellEnd"/>
+      <w:r>
+        <w:t xml:space="preserve"> kami </w:t>
+      </w:r>
+      <w:proofErr w:type="spellStart"/>
+      <w:r>
+        <w:t>menggunakan</w:t>
+      </w:r>
+      <w:proofErr w:type="spellEnd"/>
+      <w:r>
+        <w:t xml:space="preserve"> </w:t>
+      </w:r>
+      <w:r>
+        <w:t xml:space="preserve">software </w:t>
+      </w:r>
+      <w:proofErr w:type="spellStart"/>
+      <w:r>
+        <w:t>Github</w:t>
+      </w:r>
+      <w:proofErr w:type="spellEnd"/>
+      <w:r>
+        <w:t xml:space="preserve"> yang kami </w:t>
+      </w:r>
+      <w:proofErr w:type="spellStart"/>
+      <w:r>
+        <w:t>lampirkan</w:t>
+      </w:r>
+      <w:proofErr w:type="spellEnd"/>
+      <w:r>
+        <w:t xml:space="preserve"> link </w:t>
+      </w:r>
+      <w:proofErr w:type="spellStart"/>
+      <w:r>
+        <w:t>berikut</w:t>
+      </w:r>
+      <w:proofErr w:type="spellEnd"/>
+      <w:r>
+        <w:t>:</w:t>
       </w:r>
     </w:p>
     <w:p>
@@ -61,7 +127,279 @@
           <w:rFonts w:ascii="Times New Roman" w:eastAsiaTheme="minorEastAsia" w:hAnsi="Times New Roman"/>
           <w:sz w:val="24"/>
         </w:rPr>
-        <w:t>Kami akan mengerjakan fitur manajemen jadwal perkuliahan. Ada 3 pengguna sistem pada fitur yang akan kami buat dan masing – masing memiliki kebutuhan yang berbeda – beda. Kebutuhannya antar lain:</w:t>
+        <w:t xml:space="preserve">Kami </w:t>
+      </w:r>
+      <w:proofErr w:type="spellStart"/>
+      <w:r>
+        <w:rPr>
+          <w:rFonts w:ascii="Times New Roman" w:eastAsiaTheme="minorEastAsia" w:hAnsi="Times New Roman"/>
+          <w:sz w:val="24"/>
+        </w:rPr>
+        <w:t>akan</w:t>
+      </w:r>
+      <w:proofErr w:type="spellEnd"/>
+      <w:r>
+        <w:rPr>
+          <w:rFonts w:ascii="Times New Roman" w:eastAsiaTheme="minorEastAsia" w:hAnsi="Times New Roman"/>
+          <w:sz w:val="24"/>
+        </w:rPr>
+        <w:t xml:space="preserve"> </w:t>
+      </w:r>
+      <w:proofErr w:type="spellStart"/>
+      <w:r>
+        <w:rPr>
+          <w:rFonts w:ascii="Times New Roman" w:eastAsiaTheme="minorEastAsia" w:hAnsi="Times New Roman"/>
+          <w:sz w:val="24"/>
+        </w:rPr>
+        <w:t>mengerjakan</w:t>
+      </w:r>
+      <w:proofErr w:type="spellEnd"/>
+      <w:r>
+        <w:rPr>
+          <w:rFonts w:ascii="Times New Roman" w:eastAsiaTheme="minorEastAsia" w:hAnsi="Times New Roman"/>
+          <w:sz w:val="24"/>
+        </w:rPr>
+        <w:t xml:space="preserve"> </w:t>
+      </w:r>
+      <w:proofErr w:type="spellStart"/>
+      <w:r>
+        <w:rPr>
+          <w:rFonts w:ascii="Times New Roman" w:eastAsiaTheme="minorEastAsia" w:hAnsi="Times New Roman"/>
+          <w:sz w:val="24"/>
+        </w:rPr>
+        <w:t>fitur</w:t>
+      </w:r>
+      <w:proofErr w:type="spellEnd"/>
+      <w:r>
+        <w:rPr>
+          <w:rFonts w:ascii="Times New Roman" w:eastAsiaTheme="minorEastAsia" w:hAnsi="Times New Roman"/>
+          <w:sz w:val="24"/>
+        </w:rPr>
+        <w:t xml:space="preserve"> </w:t>
+      </w:r>
+      <w:proofErr w:type="spellStart"/>
+      <w:r>
+        <w:rPr>
+          <w:rFonts w:ascii="Times New Roman" w:eastAsiaTheme="minorEastAsia" w:hAnsi="Times New Roman"/>
+          <w:sz w:val="24"/>
+        </w:rPr>
+        <w:t>manajemen</w:t>
+      </w:r>
+      <w:proofErr w:type="spellEnd"/>
+      <w:r>
+        <w:rPr>
+          <w:rFonts w:ascii="Times New Roman" w:eastAsiaTheme="minorEastAsia" w:hAnsi="Times New Roman"/>
+          <w:sz w:val="24"/>
+        </w:rPr>
+        <w:t xml:space="preserve"> </w:t>
+      </w:r>
+      <w:proofErr w:type="spellStart"/>
+      <w:r>
+        <w:rPr>
+          <w:rFonts w:ascii="Times New Roman" w:eastAsiaTheme="minorEastAsia" w:hAnsi="Times New Roman"/>
+          <w:sz w:val="24"/>
+        </w:rPr>
+        <w:t>jadwal</w:t>
+      </w:r>
+      <w:proofErr w:type="spellEnd"/>
+      <w:r>
+        <w:rPr>
+          <w:rFonts w:ascii="Times New Roman" w:eastAsiaTheme="minorEastAsia" w:hAnsi="Times New Roman"/>
+          <w:sz w:val="24"/>
+        </w:rPr>
+        <w:t xml:space="preserve"> </w:t>
+      </w:r>
+      <w:proofErr w:type="spellStart"/>
+      <w:r>
+        <w:rPr>
+          <w:rFonts w:ascii="Times New Roman" w:eastAsiaTheme="minorEastAsia" w:hAnsi="Times New Roman"/>
+          <w:sz w:val="24"/>
+        </w:rPr>
+        <w:t>perkuliahan</w:t>
+      </w:r>
+      <w:proofErr w:type="spellEnd"/>
+      <w:r>
+        <w:rPr>
+          <w:rFonts w:ascii="Times New Roman" w:eastAsiaTheme="minorEastAsia" w:hAnsi="Times New Roman"/>
+          <w:sz w:val="24"/>
+        </w:rPr>
+        <w:t xml:space="preserve">. Ada 3 </w:t>
+      </w:r>
+      <w:proofErr w:type="spellStart"/>
+      <w:r>
+        <w:rPr>
+          <w:rFonts w:ascii="Times New Roman" w:eastAsiaTheme="minorEastAsia" w:hAnsi="Times New Roman"/>
+          <w:sz w:val="24"/>
+        </w:rPr>
+        <w:t>pengguna</w:t>
+      </w:r>
+      <w:proofErr w:type="spellEnd"/>
+      <w:r>
+        <w:rPr>
+          <w:rFonts w:ascii="Times New Roman" w:eastAsiaTheme="minorEastAsia" w:hAnsi="Times New Roman"/>
+          <w:sz w:val="24"/>
+        </w:rPr>
+        <w:t xml:space="preserve"> </w:t>
+      </w:r>
+      <w:proofErr w:type="spellStart"/>
+      <w:r>
+        <w:rPr>
+          <w:rFonts w:ascii="Times New Roman" w:eastAsiaTheme="minorEastAsia" w:hAnsi="Times New Roman"/>
+          <w:sz w:val="24"/>
+        </w:rPr>
+        <w:t>sistem</w:t>
+      </w:r>
+      <w:proofErr w:type="spellEnd"/>
+      <w:r>
+        <w:rPr>
+          <w:rFonts w:ascii="Times New Roman" w:eastAsiaTheme="minorEastAsia" w:hAnsi="Times New Roman"/>
+          <w:sz w:val="24"/>
+        </w:rPr>
+        <w:t xml:space="preserve"> pada </w:t>
+      </w:r>
+      <w:proofErr w:type="spellStart"/>
+      <w:r>
+        <w:rPr>
+          <w:rFonts w:ascii="Times New Roman" w:eastAsiaTheme="minorEastAsia" w:hAnsi="Times New Roman"/>
+          <w:sz w:val="24"/>
+        </w:rPr>
+        <w:t>fitur</w:t>
+      </w:r>
+      <w:proofErr w:type="spellEnd"/>
+      <w:r>
+        <w:rPr>
+          <w:rFonts w:ascii="Times New Roman" w:eastAsiaTheme="minorEastAsia" w:hAnsi="Times New Roman"/>
+          <w:sz w:val="24"/>
+        </w:rPr>
+        <w:t xml:space="preserve"> yang </w:t>
+      </w:r>
+      <w:proofErr w:type="spellStart"/>
+      <w:r>
+        <w:rPr>
+          <w:rFonts w:ascii="Times New Roman" w:eastAsiaTheme="minorEastAsia" w:hAnsi="Times New Roman"/>
+          <w:sz w:val="24"/>
+        </w:rPr>
+        <w:t>akan</w:t>
+      </w:r>
+      <w:proofErr w:type="spellEnd"/>
+      <w:r>
+        <w:rPr>
+          <w:rFonts w:ascii="Times New Roman" w:eastAsiaTheme="minorEastAsia" w:hAnsi="Times New Roman"/>
+          <w:sz w:val="24"/>
+        </w:rPr>
+        <w:t xml:space="preserve"> kami </w:t>
+      </w:r>
+      <w:proofErr w:type="spellStart"/>
+      <w:r>
+        <w:rPr>
+          <w:rFonts w:ascii="Times New Roman" w:eastAsiaTheme="minorEastAsia" w:hAnsi="Times New Roman"/>
+          <w:sz w:val="24"/>
+        </w:rPr>
+        <w:t>buat</w:t>
+      </w:r>
+      <w:proofErr w:type="spellEnd"/>
+      <w:r>
+        <w:rPr>
+          <w:rFonts w:ascii="Times New Roman" w:eastAsiaTheme="minorEastAsia" w:hAnsi="Times New Roman"/>
+          <w:sz w:val="24"/>
+        </w:rPr>
+        <w:t xml:space="preserve"> dan masing – masing </w:t>
+      </w:r>
+      <w:proofErr w:type="spellStart"/>
+      <w:r>
+        <w:rPr>
+          <w:rFonts w:ascii="Times New Roman" w:eastAsiaTheme="minorEastAsia" w:hAnsi="Times New Roman"/>
+          <w:sz w:val="24"/>
+        </w:rPr>
+        <w:t>memiliki</w:t>
+      </w:r>
+      <w:proofErr w:type="spellEnd"/>
+      <w:r>
+        <w:rPr>
+          <w:rFonts w:ascii="Times New Roman" w:eastAsiaTheme="minorEastAsia" w:hAnsi="Times New Roman"/>
+          <w:sz w:val="24"/>
+        </w:rPr>
+        <w:t xml:space="preserve"> </w:t>
+      </w:r>
+      <w:proofErr w:type="spellStart"/>
+      <w:r>
+        <w:rPr>
+          <w:rFonts w:ascii="Times New Roman" w:eastAsiaTheme="minorEastAsia" w:hAnsi="Times New Roman"/>
+          <w:sz w:val="24"/>
+        </w:rPr>
+        <w:t>kebutuhan</w:t>
+      </w:r>
+      <w:proofErr w:type="spellEnd"/>
+      <w:r>
+        <w:rPr>
+          <w:rFonts w:ascii="Times New Roman" w:eastAsiaTheme="minorEastAsia" w:hAnsi="Times New Roman"/>
+          <w:sz w:val="24"/>
+        </w:rPr>
+        <w:t xml:space="preserve"> yang </w:t>
+      </w:r>
+      <w:proofErr w:type="spellStart"/>
+      <w:r>
+        <w:rPr>
+          <w:rFonts w:ascii="Times New Roman" w:eastAsiaTheme="minorEastAsia" w:hAnsi="Times New Roman"/>
+          <w:sz w:val="24"/>
+        </w:rPr>
+        <w:t>berbeda</w:t>
+      </w:r>
+      <w:proofErr w:type="spellEnd"/>
+      <w:r>
+        <w:rPr>
+          <w:rFonts w:ascii="Times New Roman" w:eastAsiaTheme="minorEastAsia" w:hAnsi="Times New Roman"/>
+          <w:sz w:val="24"/>
+        </w:rPr>
+        <w:t xml:space="preserve"> – </w:t>
+      </w:r>
+      <w:proofErr w:type="spellStart"/>
+      <w:r>
+        <w:rPr>
+          <w:rFonts w:ascii="Times New Roman" w:eastAsiaTheme="minorEastAsia" w:hAnsi="Times New Roman"/>
+          <w:sz w:val="24"/>
+        </w:rPr>
+        <w:t>beda</w:t>
+      </w:r>
+      <w:proofErr w:type="spellEnd"/>
+      <w:r>
+        <w:rPr>
+          <w:rFonts w:ascii="Times New Roman" w:eastAsiaTheme="minorEastAsia" w:hAnsi="Times New Roman"/>
+          <w:sz w:val="24"/>
+        </w:rPr>
+        <w:t xml:space="preserve">. </w:t>
+      </w:r>
+      <w:proofErr w:type="spellStart"/>
+      <w:r>
+        <w:rPr>
+          <w:rFonts w:ascii="Times New Roman" w:eastAsiaTheme="minorEastAsia" w:hAnsi="Times New Roman"/>
+          <w:sz w:val="24"/>
+        </w:rPr>
+        <w:t>Kebutuhannya</w:t>
+      </w:r>
+      <w:proofErr w:type="spellEnd"/>
+      <w:r>
+        <w:rPr>
+          <w:rFonts w:ascii="Times New Roman" w:eastAsiaTheme="minorEastAsia" w:hAnsi="Times New Roman"/>
+          <w:sz w:val="24"/>
+        </w:rPr>
+        <w:t xml:space="preserve"> </w:t>
+      </w:r>
+      <w:proofErr w:type="spellStart"/>
+      <w:r>
+        <w:rPr>
+          <w:rFonts w:ascii="Times New Roman" w:eastAsiaTheme="minorEastAsia" w:hAnsi="Times New Roman"/>
+          <w:sz w:val="24"/>
+        </w:rPr>
+        <w:t>antar</w:t>
+      </w:r>
+      <w:proofErr w:type="spellEnd"/>
+      <w:r>
+        <w:rPr>
+          <w:rFonts w:ascii="Times New Roman" w:eastAsiaTheme="minorEastAsia" w:hAnsi="Times New Roman"/>
+          <w:sz w:val="24"/>
+        </w:rPr>
+        <w:t xml:space="preserve"> lain:</w:t>
       </w:r>
     </w:p>
     <w:p>
@@ -71,6 +409,7 @@
           <w:rFonts w:ascii="Times New Roman" w:eastAsiaTheme="minorEastAsia" w:hAnsi="Times New Roman"/>
           <w:b/>
           <w:sz w:val="24"/>
+          <w:lang w:val="id-ID"/>
         </w:rPr>
       </w:pPr>
       <w:r>
@@ -88,17 +427,36 @@
         <w:rPr>
           <w:rFonts w:ascii="Times New Roman" w:eastAsiaTheme="minorEastAsia" w:hAnsi="Times New Roman"/>
           <w:sz w:val="24"/>
-        </w:rPr>
-      </w:pPr>
-    </w:p>
-    <w:p>
-      <w:pPr>
-        <w:spacing w:line="360" w:lineRule="auto"/>
-        <w:rPr>
-          <w:rFonts w:ascii="Times New Roman" w:eastAsiaTheme="minorEastAsia" w:hAnsi="Times New Roman"/>
-          <w:sz w:val="24"/>
-        </w:rPr>
-      </w:pPr>
+          <w:lang w:val="id-ID"/>
+        </w:rPr>
+      </w:pPr>
+      <w:r>
+        <w:rPr>
+          <w:rFonts w:ascii="Times New Roman" w:eastAsiaTheme="minorEastAsia" w:hAnsi="Times New Roman"/>
+          <w:sz w:val="24"/>
+          <w:lang w:val="id-ID"/>
+        </w:rPr>
+        <w:t>Dari sisi admin, admin dapat mengatur jadwal perkuliahan berdasarkan waktu dosen pengampuh.</w:t>
+      </w:r>
+    </w:p>
+    <w:p>
+      <w:pPr>
+        <w:spacing w:line="360" w:lineRule="auto"/>
+        <w:rPr>
+          <w:rFonts w:ascii="Times New Roman" w:eastAsiaTheme="minorEastAsia" w:hAnsi="Times New Roman"/>
+          <w:sz w:val="24"/>
+        </w:rPr>
+      </w:pPr>
+    </w:p>
+    <w:p>
+      <w:pPr>
+        <w:spacing w:line="360" w:lineRule="auto"/>
+        <w:rPr>
+          <w:rFonts w:ascii="Times New Roman" w:eastAsiaTheme="minorEastAsia" w:hAnsi="Times New Roman"/>
+          <w:sz w:val="24"/>
+        </w:rPr>
+      </w:pPr>
+      <w:proofErr w:type="spellStart"/>
       <w:r>
         <w:rPr>
           <w:rFonts w:ascii="Times New Roman" w:eastAsiaTheme="minorEastAsia" w:hAnsi="Times New Roman"/>
@@ -107,28 +465,189 @@
         </w:rPr>
         <w:t>Dosen</w:t>
       </w:r>
-      <w:r>
-        <w:rPr>
-          <w:rFonts w:ascii="Times New Roman" w:eastAsiaTheme="minorEastAsia" w:hAnsi="Times New Roman"/>
-          <w:sz w:val="24"/>
-        </w:rPr>
-        <w:t xml:space="preserve"> </w:t>
-      </w:r>
-    </w:p>
-    <w:p>
-      <w:pPr>
-        <w:spacing w:line="360" w:lineRule="auto"/>
-        <w:rPr>
-          <w:rFonts w:ascii="Times New Roman" w:eastAsiaTheme="minorEastAsia" w:hAnsi="Times New Roman"/>
-          <w:sz w:val="24"/>
-        </w:rPr>
-      </w:pPr>
-      <w:r>
-        <w:rPr>
-          <w:rFonts w:ascii="Times New Roman" w:eastAsiaTheme="minorEastAsia" w:hAnsi="Times New Roman"/>
-          <w:sz w:val="24"/>
-        </w:rPr>
-        <w:t>Dari sisi dosen, dosen dapat mengetahui jadwal kelas yang akan dosen masuki.</w:t>
+      <w:proofErr w:type="spellEnd"/>
+      <w:r>
+        <w:rPr>
+          <w:rFonts w:ascii="Times New Roman" w:eastAsiaTheme="minorEastAsia" w:hAnsi="Times New Roman"/>
+          <w:sz w:val="24"/>
+        </w:rPr>
+        <w:t xml:space="preserve"> </w:t>
+      </w:r>
+    </w:p>
+    <w:p>
+      <w:pPr>
+        <w:spacing w:line="360" w:lineRule="auto"/>
+        <w:rPr>
+          <w:rFonts w:ascii="Times New Roman" w:eastAsiaTheme="minorEastAsia" w:hAnsi="Times New Roman"/>
+          <w:sz w:val="24"/>
+        </w:rPr>
+      </w:pPr>
+      <w:r>
+        <w:rPr>
+          <w:rFonts w:ascii="Times New Roman" w:eastAsiaTheme="minorEastAsia" w:hAnsi="Times New Roman"/>
+          <w:sz w:val="24"/>
+        </w:rPr>
+        <w:t xml:space="preserve">Dari </w:t>
+      </w:r>
+      <w:proofErr w:type="spellStart"/>
+      <w:r>
+        <w:rPr>
+          <w:rFonts w:ascii="Times New Roman" w:eastAsiaTheme="minorEastAsia" w:hAnsi="Times New Roman"/>
+          <w:sz w:val="24"/>
+        </w:rPr>
+        <w:t>sisi</w:t>
+      </w:r>
+      <w:proofErr w:type="spellEnd"/>
+      <w:r>
+        <w:rPr>
+          <w:rFonts w:ascii="Times New Roman" w:eastAsiaTheme="minorEastAsia" w:hAnsi="Times New Roman"/>
+          <w:sz w:val="24"/>
+        </w:rPr>
+        <w:t xml:space="preserve"> </w:t>
+      </w:r>
+      <w:proofErr w:type="spellStart"/>
+      <w:r>
+        <w:rPr>
+          <w:rFonts w:ascii="Times New Roman" w:eastAsiaTheme="minorEastAsia" w:hAnsi="Times New Roman"/>
+          <w:sz w:val="24"/>
+        </w:rPr>
+        <w:t>dosen</w:t>
+      </w:r>
+      <w:proofErr w:type="spellEnd"/>
+      <w:r>
+        <w:rPr>
+          <w:rFonts w:ascii="Times New Roman" w:eastAsiaTheme="minorEastAsia" w:hAnsi="Times New Roman"/>
+          <w:sz w:val="24"/>
+        </w:rPr>
+        <w:t xml:space="preserve">, </w:t>
+      </w:r>
+      <w:proofErr w:type="spellStart"/>
+      <w:r>
+        <w:rPr>
+          <w:rFonts w:ascii="Times New Roman" w:eastAsiaTheme="minorEastAsia" w:hAnsi="Times New Roman"/>
+          <w:sz w:val="24"/>
+        </w:rPr>
+        <w:t>dosen</w:t>
+      </w:r>
+      <w:proofErr w:type="spellEnd"/>
+      <w:r>
+        <w:rPr>
+          <w:rFonts w:ascii="Times New Roman" w:eastAsiaTheme="minorEastAsia" w:hAnsi="Times New Roman"/>
+          <w:sz w:val="24"/>
+        </w:rPr>
+        <w:t xml:space="preserve"> </w:t>
+      </w:r>
+      <w:proofErr w:type="spellStart"/>
+      <w:r>
+        <w:rPr>
+          <w:rFonts w:ascii="Times New Roman" w:eastAsiaTheme="minorEastAsia" w:hAnsi="Times New Roman"/>
+          <w:sz w:val="24"/>
+        </w:rPr>
+        <w:t>dapat</w:t>
+      </w:r>
+      <w:proofErr w:type="spellEnd"/>
+      <w:r>
+        <w:rPr>
+          <w:rFonts w:ascii="Times New Roman" w:eastAsiaTheme="minorEastAsia" w:hAnsi="Times New Roman"/>
+          <w:sz w:val="24"/>
+        </w:rPr>
+        <w:t xml:space="preserve"> </w:t>
+      </w:r>
+      <w:proofErr w:type="spellStart"/>
+      <w:r>
+        <w:rPr>
+          <w:rFonts w:ascii="Times New Roman" w:eastAsiaTheme="minorEastAsia" w:hAnsi="Times New Roman"/>
+          <w:sz w:val="24"/>
+        </w:rPr>
+        <w:t>mengetahui</w:t>
+      </w:r>
+      <w:proofErr w:type="spellEnd"/>
+      <w:r>
+        <w:rPr>
+          <w:rFonts w:ascii="Times New Roman" w:eastAsiaTheme="minorEastAsia" w:hAnsi="Times New Roman"/>
+          <w:sz w:val="24"/>
+        </w:rPr>
+        <w:t xml:space="preserve"> </w:t>
+      </w:r>
+      <w:proofErr w:type="spellStart"/>
+      <w:r>
+        <w:rPr>
+          <w:rFonts w:ascii="Times New Roman" w:eastAsiaTheme="minorEastAsia" w:hAnsi="Times New Roman"/>
+          <w:sz w:val="24"/>
+        </w:rPr>
+        <w:t>jadwal</w:t>
+      </w:r>
+      <w:proofErr w:type="spellEnd"/>
+      <w:r>
+        <w:rPr>
+          <w:rFonts w:ascii="Times New Roman" w:eastAsiaTheme="minorEastAsia" w:hAnsi="Times New Roman"/>
+          <w:sz w:val="24"/>
+        </w:rPr>
+        <w:t xml:space="preserve"> </w:t>
+      </w:r>
+      <w:proofErr w:type="spellStart"/>
+      <w:r>
+        <w:rPr>
+          <w:rFonts w:ascii="Times New Roman" w:eastAsiaTheme="minorEastAsia" w:hAnsi="Times New Roman"/>
+          <w:sz w:val="24"/>
+        </w:rPr>
+        <w:t>kelas</w:t>
+      </w:r>
+      <w:proofErr w:type="spellEnd"/>
+      <w:r>
+        <w:rPr>
+          <w:rFonts w:ascii="Times New Roman" w:eastAsiaTheme="minorEastAsia" w:hAnsi="Times New Roman"/>
+          <w:sz w:val="24"/>
+        </w:rPr>
+        <w:t xml:space="preserve"> yang </w:t>
+      </w:r>
+      <w:proofErr w:type="spellStart"/>
+      <w:r>
+        <w:rPr>
+          <w:rFonts w:ascii="Times New Roman" w:eastAsiaTheme="minorEastAsia" w:hAnsi="Times New Roman"/>
+          <w:sz w:val="24"/>
+        </w:rPr>
+        <w:t>akan</w:t>
+      </w:r>
+      <w:proofErr w:type="spellEnd"/>
+      <w:r>
+        <w:rPr>
+          <w:rFonts w:ascii="Times New Roman" w:eastAsiaTheme="minorEastAsia" w:hAnsi="Times New Roman"/>
+          <w:sz w:val="24"/>
+        </w:rPr>
+        <w:t xml:space="preserve"> </w:t>
+      </w:r>
+      <w:proofErr w:type="spellStart"/>
+      <w:r>
+        <w:rPr>
+          <w:rFonts w:ascii="Times New Roman" w:eastAsiaTheme="minorEastAsia" w:hAnsi="Times New Roman"/>
+          <w:sz w:val="24"/>
+        </w:rPr>
+        <w:t>dosen</w:t>
+      </w:r>
+      <w:proofErr w:type="spellEnd"/>
+      <w:r>
+        <w:rPr>
+          <w:rFonts w:ascii="Times New Roman" w:eastAsiaTheme="minorEastAsia" w:hAnsi="Times New Roman"/>
+          <w:sz w:val="24"/>
+        </w:rPr>
+        <w:t xml:space="preserve"> </w:t>
+      </w:r>
+      <w:proofErr w:type="spellStart"/>
+      <w:r>
+        <w:rPr>
+          <w:rFonts w:ascii="Times New Roman" w:eastAsiaTheme="minorEastAsia" w:hAnsi="Times New Roman"/>
+          <w:sz w:val="24"/>
+        </w:rPr>
+        <w:t>masuki</w:t>
+      </w:r>
+      <w:proofErr w:type="spellEnd"/>
+      <w:r>
+        <w:rPr>
+          <w:rFonts w:ascii="Times New Roman" w:eastAsiaTheme="minorEastAsia" w:hAnsi="Times New Roman"/>
+          <w:sz w:val="24"/>
+        </w:rPr>
+        <w:t>.</w:t>
       </w:r>
     </w:p>
     <w:p>
@@ -150,6 +669,7 @@
           <w:sz w:val="24"/>
         </w:rPr>
       </w:pPr>
+      <w:proofErr w:type="spellStart"/>
       <w:r>
         <w:rPr>
           <w:rFonts w:ascii="Times New Roman" w:eastAsiaTheme="minorEastAsia" w:hAnsi="Times New Roman"/>
@@ -158,55 +678,390 @@
         </w:rPr>
         <w:t>Mahasiswa</w:t>
       </w:r>
-    </w:p>
-    <w:p>
-      <w:pPr>
-        <w:spacing w:line="360" w:lineRule="auto"/>
-        <w:rPr>
-          <w:rFonts w:ascii="Times New Roman" w:eastAsiaTheme="minorEastAsia" w:hAnsi="Times New Roman"/>
-          <w:sz w:val="24"/>
-        </w:rPr>
-      </w:pPr>
-      <w:r>
-        <w:rPr>
-          <w:rFonts w:ascii="Times New Roman" w:eastAsiaTheme="minorEastAsia" w:hAnsi="Times New Roman"/>
-          <w:sz w:val="24"/>
-        </w:rPr>
-        <w:t>Dari sisi mahasiswa, mahasiswa dapat mengetahui jadwal perkuliahan,</w:t>
-      </w:r>
-    </w:p>
-    <w:p>
-      <w:pPr>
-        <w:spacing w:line="360" w:lineRule="auto"/>
-        <w:rPr>
-          <w:rFonts w:ascii="Times New Roman" w:eastAsiaTheme="minorEastAsia" w:hAnsi="Times New Roman"/>
-          <w:sz w:val="24"/>
-        </w:rPr>
-      </w:pPr>
-      <w:bookmarkStart w:id="0" w:name="_GoBack"/>
-      <w:bookmarkEnd w:id="0"/>
-      <w:r>
-        <w:rPr>
-          <w:rFonts w:ascii="Times New Roman" w:eastAsiaTheme="minorEastAsia" w:hAnsi="Times New Roman"/>
-          <w:sz w:val="24"/>
-        </w:rPr>
-        <w:t>Dari sisi mahasiswa, mahasiswa dapat mengetahui mata kuliah per hari.</w:t>
-      </w:r>
-    </w:p>
-    <w:p>
-      <w:pPr>
-        <w:spacing w:line="360" w:lineRule="auto"/>
-        <w:rPr>
-          <w:rFonts w:ascii="Times New Roman" w:eastAsiaTheme="minorEastAsia" w:hAnsi="Times New Roman"/>
-          <w:sz w:val="24"/>
-        </w:rPr>
-      </w:pPr>
-      <w:r>
-        <w:rPr>
-          <w:rFonts w:ascii="Times New Roman" w:eastAsiaTheme="minorEastAsia" w:hAnsi="Times New Roman"/>
-          <w:sz w:val="24"/>
-        </w:rPr>
-        <w:t>Dari sisi mahasiswa, mahasiswa dapat mengisi krs.</w:t>
+      <w:proofErr w:type="spellEnd"/>
+    </w:p>
+    <w:p>
+      <w:pPr>
+        <w:spacing w:line="360" w:lineRule="auto"/>
+        <w:rPr>
+          <w:rFonts w:ascii="Times New Roman" w:eastAsiaTheme="minorEastAsia" w:hAnsi="Times New Roman"/>
+          <w:sz w:val="24"/>
+        </w:rPr>
+      </w:pPr>
+      <w:r>
+        <w:rPr>
+          <w:rFonts w:ascii="Times New Roman" w:eastAsiaTheme="minorEastAsia" w:hAnsi="Times New Roman"/>
+          <w:sz w:val="24"/>
+        </w:rPr>
+        <w:t xml:space="preserve">Dari </w:t>
+      </w:r>
+      <w:proofErr w:type="spellStart"/>
+      <w:r>
+        <w:rPr>
+          <w:rFonts w:ascii="Times New Roman" w:eastAsiaTheme="minorEastAsia" w:hAnsi="Times New Roman"/>
+          <w:sz w:val="24"/>
+        </w:rPr>
+        <w:t>sisi</w:t>
+      </w:r>
+      <w:proofErr w:type="spellEnd"/>
+      <w:r>
+        <w:rPr>
+          <w:rFonts w:ascii="Times New Roman" w:eastAsiaTheme="minorEastAsia" w:hAnsi="Times New Roman"/>
+          <w:sz w:val="24"/>
+        </w:rPr>
+        <w:t xml:space="preserve"> </w:t>
+      </w:r>
+      <w:proofErr w:type="spellStart"/>
+      <w:r>
+        <w:rPr>
+          <w:rFonts w:ascii="Times New Roman" w:eastAsiaTheme="minorEastAsia" w:hAnsi="Times New Roman"/>
+          <w:sz w:val="24"/>
+        </w:rPr>
+        <w:t>mahasiswa</w:t>
+      </w:r>
+      <w:proofErr w:type="spellEnd"/>
+      <w:r>
+        <w:rPr>
+          <w:rFonts w:ascii="Times New Roman" w:eastAsiaTheme="minorEastAsia" w:hAnsi="Times New Roman"/>
+          <w:sz w:val="24"/>
+        </w:rPr>
+        <w:t xml:space="preserve">, </w:t>
+      </w:r>
+      <w:proofErr w:type="spellStart"/>
+      <w:r>
+        <w:rPr>
+          <w:rFonts w:ascii="Times New Roman" w:eastAsiaTheme="minorEastAsia" w:hAnsi="Times New Roman"/>
+          <w:sz w:val="24"/>
+        </w:rPr>
+        <w:t>mahasiswa</w:t>
+      </w:r>
+      <w:proofErr w:type="spellEnd"/>
+      <w:r>
+        <w:rPr>
+          <w:rFonts w:ascii="Times New Roman" w:eastAsiaTheme="minorEastAsia" w:hAnsi="Times New Roman"/>
+          <w:sz w:val="24"/>
+        </w:rPr>
+        <w:t xml:space="preserve"> </w:t>
+      </w:r>
+      <w:proofErr w:type="spellStart"/>
+      <w:r>
+        <w:rPr>
+          <w:rFonts w:ascii="Times New Roman" w:eastAsiaTheme="minorEastAsia" w:hAnsi="Times New Roman"/>
+          <w:sz w:val="24"/>
+        </w:rPr>
+        <w:t>dapat</w:t>
+      </w:r>
+      <w:proofErr w:type="spellEnd"/>
+      <w:r>
+        <w:rPr>
+          <w:rFonts w:ascii="Times New Roman" w:eastAsiaTheme="minorEastAsia" w:hAnsi="Times New Roman"/>
+          <w:sz w:val="24"/>
+        </w:rPr>
+        <w:t xml:space="preserve"> </w:t>
+      </w:r>
+      <w:proofErr w:type="spellStart"/>
+      <w:r>
+        <w:rPr>
+          <w:rFonts w:ascii="Times New Roman" w:eastAsiaTheme="minorEastAsia" w:hAnsi="Times New Roman"/>
+          <w:sz w:val="24"/>
+        </w:rPr>
+        <w:t>mengetahui</w:t>
+      </w:r>
+      <w:proofErr w:type="spellEnd"/>
+      <w:r>
+        <w:rPr>
+          <w:rFonts w:ascii="Times New Roman" w:eastAsiaTheme="minorEastAsia" w:hAnsi="Times New Roman"/>
+          <w:sz w:val="24"/>
+        </w:rPr>
+        <w:t xml:space="preserve"> </w:t>
+      </w:r>
+      <w:proofErr w:type="spellStart"/>
+      <w:r>
+        <w:rPr>
+          <w:rFonts w:ascii="Times New Roman" w:eastAsiaTheme="minorEastAsia" w:hAnsi="Times New Roman"/>
+          <w:sz w:val="24"/>
+        </w:rPr>
+        <w:t>jadwal</w:t>
+      </w:r>
+      <w:proofErr w:type="spellEnd"/>
+      <w:r>
+        <w:rPr>
+          <w:rFonts w:ascii="Times New Roman" w:eastAsiaTheme="minorEastAsia" w:hAnsi="Times New Roman"/>
+          <w:sz w:val="24"/>
+        </w:rPr>
+        <w:t xml:space="preserve"> </w:t>
+      </w:r>
+      <w:proofErr w:type="spellStart"/>
+      <w:r>
+        <w:rPr>
+          <w:rFonts w:ascii="Times New Roman" w:eastAsiaTheme="minorEastAsia" w:hAnsi="Times New Roman"/>
+          <w:sz w:val="24"/>
+        </w:rPr>
+        <w:t>perkuliahan</w:t>
+      </w:r>
+      <w:proofErr w:type="spellEnd"/>
+      <w:r>
+        <w:rPr>
+          <w:rFonts w:ascii="Times New Roman" w:eastAsiaTheme="minorEastAsia" w:hAnsi="Times New Roman"/>
+          <w:sz w:val="24"/>
+        </w:rPr>
+        <w:t>,</w:t>
+      </w:r>
+    </w:p>
+    <w:p>
+      <w:pPr>
+        <w:spacing w:line="360" w:lineRule="auto"/>
+        <w:rPr>
+          <w:rFonts w:ascii="Times New Roman" w:eastAsiaTheme="minorEastAsia" w:hAnsi="Times New Roman"/>
+          <w:sz w:val="24"/>
+        </w:rPr>
+      </w:pPr>
+      <w:r>
+        <w:rPr>
+          <w:rFonts w:ascii="Times New Roman" w:eastAsiaTheme="minorEastAsia" w:hAnsi="Times New Roman"/>
+          <w:sz w:val="24"/>
+        </w:rPr>
+        <w:t xml:space="preserve">Dari </w:t>
+      </w:r>
+      <w:proofErr w:type="spellStart"/>
+      <w:r>
+        <w:rPr>
+          <w:rFonts w:ascii="Times New Roman" w:eastAsiaTheme="minorEastAsia" w:hAnsi="Times New Roman"/>
+          <w:sz w:val="24"/>
+        </w:rPr>
+        <w:t>sisi</w:t>
+      </w:r>
+      <w:proofErr w:type="spellEnd"/>
+      <w:r>
+        <w:rPr>
+          <w:rFonts w:ascii="Times New Roman" w:eastAsiaTheme="minorEastAsia" w:hAnsi="Times New Roman"/>
+          <w:sz w:val="24"/>
+        </w:rPr>
+        <w:t xml:space="preserve"> </w:t>
+      </w:r>
+      <w:proofErr w:type="spellStart"/>
+      <w:r>
+        <w:rPr>
+          <w:rFonts w:ascii="Times New Roman" w:eastAsiaTheme="minorEastAsia" w:hAnsi="Times New Roman"/>
+          <w:sz w:val="24"/>
+        </w:rPr>
+        <w:t>mahasiswa</w:t>
+      </w:r>
+      <w:proofErr w:type="spellEnd"/>
+      <w:r>
+        <w:rPr>
+          <w:rFonts w:ascii="Times New Roman" w:eastAsiaTheme="minorEastAsia" w:hAnsi="Times New Roman"/>
+          <w:sz w:val="24"/>
+        </w:rPr>
+        <w:t xml:space="preserve">, </w:t>
+      </w:r>
+      <w:proofErr w:type="spellStart"/>
+      <w:r>
+        <w:rPr>
+          <w:rFonts w:ascii="Times New Roman" w:eastAsiaTheme="minorEastAsia" w:hAnsi="Times New Roman"/>
+          <w:sz w:val="24"/>
+        </w:rPr>
+        <w:t>mahasiswa</w:t>
+      </w:r>
+      <w:proofErr w:type="spellEnd"/>
+      <w:r>
+        <w:rPr>
+          <w:rFonts w:ascii="Times New Roman" w:eastAsiaTheme="minorEastAsia" w:hAnsi="Times New Roman"/>
+          <w:sz w:val="24"/>
+        </w:rPr>
+        <w:t xml:space="preserve"> </w:t>
+      </w:r>
+      <w:proofErr w:type="spellStart"/>
+      <w:r>
+        <w:rPr>
+          <w:rFonts w:ascii="Times New Roman" w:eastAsiaTheme="minorEastAsia" w:hAnsi="Times New Roman"/>
+          <w:sz w:val="24"/>
+        </w:rPr>
+        <w:t>dapat</w:t>
+      </w:r>
+      <w:proofErr w:type="spellEnd"/>
+      <w:r>
+        <w:rPr>
+          <w:rFonts w:ascii="Times New Roman" w:eastAsiaTheme="minorEastAsia" w:hAnsi="Times New Roman"/>
+          <w:sz w:val="24"/>
+        </w:rPr>
+        <w:t xml:space="preserve"> </w:t>
+      </w:r>
+      <w:proofErr w:type="spellStart"/>
+      <w:r>
+        <w:rPr>
+          <w:rFonts w:ascii="Times New Roman" w:eastAsiaTheme="minorEastAsia" w:hAnsi="Times New Roman"/>
+          <w:sz w:val="24"/>
+        </w:rPr>
+        <w:t>mengetahui</w:t>
+      </w:r>
+      <w:proofErr w:type="spellEnd"/>
+      <w:r>
+        <w:rPr>
+          <w:rFonts w:ascii="Times New Roman" w:eastAsiaTheme="minorEastAsia" w:hAnsi="Times New Roman"/>
+          <w:sz w:val="24"/>
+        </w:rPr>
+        <w:t xml:space="preserve"> </w:t>
+      </w:r>
+      <w:proofErr w:type="spellStart"/>
+      <w:r>
+        <w:rPr>
+          <w:rFonts w:ascii="Times New Roman" w:eastAsiaTheme="minorEastAsia" w:hAnsi="Times New Roman"/>
+          <w:sz w:val="24"/>
+        </w:rPr>
+        <w:t>mata</w:t>
+      </w:r>
+      <w:proofErr w:type="spellEnd"/>
+      <w:r>
+        <w:rPr>
+          <w:rFonts w:ascii="Times New Roman" w:eastAsiaTheme="minorEastAsia" w:hAnsi="Times New Roman"/>
+          <w:sz w:val="24"/>
+        </w:rPr>
+        <w:t xml:space="preserve"> </w:t>
+      </w:r>
+      <w:proofErr w:type="spellStart"/>
+      <w:r>
+        <w:rPr>
+          <w:rFonts w:ascii="Times New Roman" w:eastAsiaTheme="minorEastAsia" w:hAnsi="Times New Roman"/>
+          <w:sz w:val="24"/>
+        </w:rPr>
+        <w:t>kuliah</w:t>
+      </w:r>
+      <w:proofErr w:type="spellEnd"/>
+      <w:r>
+        <w:rPr>
+          <w:rFonts w:ascii="Times New Roman" w:eastAsiaTheme="minorEastAsia" w:hAnsi="Times New Roman"/>
+          <w:sz w:val="24"/>
+        </w:rPr>
+        <w:t xml:space="preserve"> per </w:t>
+      </w:r>
+      <w:proofErr w:type="spellStart"/>
+      <w:r>
+        <w:rPr>
+          <w:rFonts w:ascii="Times New Roman" w:eastAsiaTheme="minorEastAsia" w:hAnsi="Times New Roman"/>
+          <w:sz w:val="24"/>
+        </w:rPr>
+        <w:t>hari</w:t>
+      </w:r>
+      <w:proofErr w:type="spellEnd"/>
+      <w:r>
+        <w:rPr>
+          <w:rFonts w:ascii="Times New Roman" w:eastAsiaTheme="minorEastAsia" w:hAnsi="Times New Roman"/>
+          <w:sz w:val="24"/>
+        </w:rPr>
+        <w:t>.</w:t>
+      </w:r>
+    </w:p>
+    <w:p>
+      <w:pPr>
+        <w:spacing w:line="360" w:lineRule="auto"/>
+        <w:rPr>
+          <w:rFonts w:ascii="Times New Roman" w:eastAsiaTheme="minorEastAsia" w:hAnsi="Times New Roman"/>
+          <w:sz w:val="24"/>
+        </w:rPr>
+      </w:pPr>
+      <w:r>
+        <w:rPr>
+          <w:rFonts w:ascii="Times New Roman" w:eastAsiaTheme="minorEastAsia" w:hAnsi="Times New Roman"/>
+          <w:sz w:val="24"/>
+        </w:rPr>
+        <w:t xml:space="preserve">Dari </w:t>
+      </w:r>
+      <w:proofErr w:type="spellStart"/>
+      <w:r>
+        <w:rPr>
+          <w:rFonts w:ascii="Times New Roman" w:eastAsiaTheme="minorEastAsia" w:hAnsi="Times New Roman"/>
+          <w:sz w:val="24"/>
+        </w:rPr>
+        <w:t>sisi</w:t>
+      </w:r>
+      <w:proofErr w:type="spellEnd"/>
+      <w:r>
+        <w:rPr>
+          <w:rFonts w:ascii="Times New Roman" w:eastAsiaTheme="minorEastAsia" w:hAnsi="Times New Roman"/>
+          <w:sz w:val="24"/>
+        </w:rPr>
+        <w:t xml:space="preserve"> </w:t>
+      </w:r>
+      <w:proofErr w:type="spellStart"/>
+      <w:r>
+        <w:rPr>
+          <w:rFonts w:ascii="Times New Roman" w:eastAsiaTheme="minorEastAsia" w:hAnsi="Times New Roman"/>
+          <w:sz w:val="24"/>
+        </w:rPr>
+        <w:t>mahasiswa</w:t>
+      </w:r>
+      <w:proofErr w:type="spellEnd"/>
+      <w:r>
+        <w:rPr>
+          <w:rFonts w:ascii="Times New Roman" w:eastAsiaTheme="minorEastAsia" w:hAnsi="Times New Roman"/>
+          <w:sz w:val="24"/>
+        </w:rPr>
+        <w:t xml:space="preserve">, </w:t>
+      </w:r>
+      <w:proofErr w:type="spellStart"/>
+      <w:r>
+        <w:rPr>
+          <w:rFonts w:ascii="Times New Roman" w:eastAsiaTheme="minorEastAsia" w:hAnsi="Times New Roman"/>
+          <w:sz w:val="24"/>
+        </w:rPr>
+        <w:t>mahasiswa</w:t>
+      </w:r>
+      <w:proofErr w:type="spellEnd"/>
+      <w:r>
+        <w:rPr>
+          <w:rFonts w:ascii="Times New Roman" w:eastAsiaTheme="minorEastAsia" w:hAnsi="Times New Roman"/>
+          <w:sz w:val="24"/>
+        </w:rPr>
+        <w:t xml:space="preserve"> </w:t>
+      </w:r>
+      <w:proofErr w:type="spellStart"/>
+      <w:r>
+        <w:rPr>
+          <w:rFonts w:ascii="Times New Roman" w:eastAsiaTheme="minorEastAsia" w:hAnsi="Times New Roman"/>
+          <w:sz w:val="24"/>
+        </w:rPr>
+        <w:t>dapat</w:t>
+      </w:r>
+      <w:proofErr w:type="spellEnd"/>
+      <w:r>
+        <w:rPr>
+          <w:rFonts w:ascii="Times New Roman" w:eastAsiaTheme="minorEastAsia" w:hAnsi="Times New Roman"/>
+          <w:sz w:val="24"/>
+        </w:rPr>
+        <w:t xml:space="preserve"> </w:t>
+      </w:r>
+      <w:proofErr w:type="spellStart"/>
+      <w:r>
+        <w:rPr>
+          <w:rFonts w:ascii="Times New Roman" w:eastAsiaTheme="minorEastAsia" w:hAnsi="Times New Roman"/>
+          <w:sz w:val="24"/>
+        </w:rPr>
+        <w:t>mengisi</w:t>
+      </w:r>
+      <w:proofErr w:type="spellEnd"/>
+      <w:r>
+        <w:rPr>
+          <w:rFonts w:ascii="Times New Roman" w:eastAsiaTheme="minorEastAsia" w:hAnsi="Times New Roman"/>
+          <w:sz w:val="24"/>
+        </w:rPr>
+        <w:t xml:space="preserve"> </w:t>
+      </w:r>
+      <w:proofErr w:type="spellStart"/>
+      <w:r>
+        <w:rPr>
+          <w:rFonts w:ascii="Times New Roman" w:eastAsiaTheme="minorEastAsia" w:hAnsi="Times New Roman"/>
+          <w:sz w:val="24"/>
+        </w:rPr>
+        <w:t>krs</w:t>
+      </w:r>
+      <w:proofErr w:type="spellEnd"/>
+      <w:r>
+        <w:rPr>
+          <w:rFonts w:ascii="Times New Roman" w:eastAsiaTheme="minorEastAsia" w:hAnsi="Times New Roman"/>
+          <w:sz w:val="24"/>
+        </w:rPr>
+        <w:t>.</w:t>
       </w:r>
     </w:p>
     <w:p>
@@ -234,8 +1089,37 @@
       </w:pPr>
       <w:r>
         <w:lastRenderedPageBreak/>
-        <w:t>BAB II Jaminan Kualitas Dan Lingkungan Pengujian</w:t>
-      </w:r>
+        <w:t xml:space="preserve">BAB II </w:t>
+      </w:r>
+      <w:proofErr w:type="spellStart"/>
+      <w:r>
+        <w:t>Jaminan</w:t>
+      </w:r>
+      <w:proofErr w:type="spellEnd"/>
+      <w:r>
+        <w:t xml:space="preserve"> </w:t>
+      </w:r>
+      <w:proofErr w:type="spellStart"/>
+      <w:r>
+        <w:t>Kualitas</w:t>
+      </w:r>
+      <w:proofErr w:type="spellEnd"/>
+      <w:r>
+        <w:t xml:space="preserve"> Dan </w:t>
+      </w:r>
+      <w:proofErr w:type="spellStart"/>
+      <w:r>
+        <w:t>Lingkungan</w:t>
+      </w:r>
+      <w:proofErr w:type="spellEnd"/>
+      <w:r>
+        <w:t xml:space="preserve"> </w:t>
+      </w:r>
+      <w:proofErr w:type="spellStart"/>
+      <w:r>
+        <w:t>Pengujian</w:t>
+      </w:r>
+      <w:proofErr w:type="spellEnd"/>
     </w:p>
     <w:p/>
     <w:p>
@@ -244,8 +1128,21 @@
         <w:spacing w:line="360" w:lineRule="auto"/>
       </w:pPr>
       <w:r>
-        <w:t>Bagian Jaminan Kualitas</w:t>
-      </w:r>
+        <w:t xml:space="preserve">Bagian </w:t>
+      </w:r>
+      <w:proofErr w:type="spellStart"/>
+      <w:r>
+        <w:t>Jaminan</w:t>
+      </w:r>
+      <w:proofErr w:type="spellEnd"/>
+      <w:r>
+        <w:t xml:space="preserve"> </w:t>
+      </w:r>
+      <w:proofErr w:type="spellStart"/>
+      <w:r>
+        <w:t>Kualitas</w:t>
+      </w:r>
+      <w:proofErr w:type="spellEnd"/>
     </w:p>
     <w:p>
       <w:pPr>
@@ -262,8 +1159,18 @@
           <w:sz w:val="24"/>
           <w:szCs w:val="24"/>
         </w:rPr>
-        <w:t>Teks disini</w:t>
-      </w:r>
+        <w:t xml:space="preserve">Teks </w:t>
+      </w:r>
+      <w:proofErr w:type="spellStart"/>
+      <w:r>
+        <w:rPr>
+          <w:rFonts w:ascii="Times New Roman" w:hAnsi="Times New Roman"/>
+          <w:sz w:val="24"/>
+          <w:szCs w:val="24"/>
+        </w:rPr>
+        <w:t>disini</w:t>
+      </w:r>
+      <w:proofErr w:type="spellEnd"/>
     </w:p>
     <w:p>
       <w:pPr>
@@ -271,8 +1178,21 @@
         <w:spacing w:line="360" w:lineRule="auto"/>
       </w:pPr>
       <w:r>
-        <w:t>Bagian Lingkungan Pengujian</w:t>
-      </w:r>
+        <w:t xml:space="preserve">Bagian </w:t>
+      </w:r>
+      <w:proofErr w:type="spellStart"/>
+      <w:r>
+        <w:t>Lingkungan</w:t>
+      </w:r>
+      <w:proofErr w:type="spellEnd"/>
+      <w:r>
+        <w:t xml:space="preserve"> </w:t>
+      </w:r>
+      <w:proofErr w:type="spellStart"/>
+      <w:r>
+        <w:t>Pengujian</w:t>
+      </w:r>
+      <w:proofErr w:type="spellEnd"/>
     </w:p>
     <w:p>
       <w:pPr>
@@ -289,8 +1209,18 @@
           <w:sz w:val="24"/>
           <w:szCs w:val="24"/>
         </w:rPr>
-        <w:t>Teks Disini</w:t>
-      </w:r>
+        <w:t xml:space="preserve">Teks </w:t>
+      </w:r>
+      <w:proofErr w:type="spellStart"/>
+      <w:r>
+        <w:rPr>
+          <w:rFonts w:ascii="Times New Roman" w:hAnsi="Times New Roman"/>
+          <w:sz w:val="24"/>
+          <w:szCs w:val="24"/>
+        </w:rPr>
+        <w:t>Disini</w:t>
+      </w:r>
+      <w:proofErr w:type="spellEnd"/>
     </w:p>
     <w:p>
       <w:pPr>
@@ -336,8 +1266,18 @@
           <w:sz w:val="24"/>
           <w:szCs w:val="24"/>
         </w:rPr>
-        <w:t>Teks Disini</w:t>
-      </w:r>
+        <w:t xml:space="preserve">Teks </w:t>
+      </w:r>
+      <w:proofErr w:type="spellStart"/>
+      <w:r>
+        <w:rPr>
+          <w:rFonts w:ascii="Times New Roman" w:hAnsi="Times New Roman"/>
+          <w:sz w:val="24"/>
+          <w:szCs w:val="24"/>
+        </w:rPr>
+        <w:t>Disini</w:t>
+      </w:r>
+      <w:proofErr w:type="spellEnd"/>
     </w:p>
     <w:sectPr>
       <w:pgSz w:w="12240" w:h="15840"/>
@@ -350,7 +1290,7 @@
 </file>
 
 <file path=word/styles.xml><?xml version="1.0" encoding="utf-8"?>
-<w:styles xmlns:mc="http://schemas.openxmlformats.org/markup-compatibility/2006" xmlns:r="http://schemas.openxmlformats.org/officeDocument/2006/relationships" xmlns:w="http://schemas.openxmlformats.org/wordprocessingml/2006/main" xmlns:w14="http://schemas.microsoft.com/office/word/2010/wordml" xmlns:w15="http://schemas.microsoft.com/office/word/2012/wordml" xmlns:w16se="http://schemas.microsoft.com/office/word/2015/wordml/symex" mc:Ignorable="w14 w15 w16se">
+<w:styles xmlns:mc="http://schemas.openxmlformats.org/markup-compatibility/2006" xmlns:r="http://schemas.openxmlformats.org/officeDocument/2006/relationships" xmlns:w="http://schemas.openxmlformats.org/wordprocessingml/2006/main" xmlns:w14="http://schemas.microsoft.com/office/word/2010/wordml" xmlns:w15="http://schemas.microsoft.com/office/word/2012/wordml" xmlns:w16cex="http://schemas.microsoft.com/office/word/2018/wordml/cex" xmlns:w16cid="http://schemas.microsoft.com/office/word/2016/wordml/cid" xmlns:w16="http://schemas.microsoft.com/office/word/2018/wordml" xmlns:w16sdtdh="http://schemas.microsoft.com/office/word/2020/wordml/sdtdatahash" xmlns:w16se="http://schemas.microsoft.com/office/word/2015/wordml/symex" mc:Ignorable="w14 w15 w16se w16cid w16 w16cex w16sdtdh">
   <w:docDefaults>
     <w:rPrDefault>
       <w:rPr>
@@ -366,7 +1306,7 @@
       </w:pPr>
     </w:pPrDefault>
   </w:docDefaults>
-  <w:latentStyles w:defLockedState="0" w:defUIPriority="99" w:defSemiHidden="0" w:defUnhideWhenUsed="0" w:defQFormat="0" w:count="371">
+  <w:latentStyles w:defLockedState="0" w:defUIPriority="99" w:defSemiHidden="0" w:defUnhideWhenUsed="0" w:defQFormat="0" w:count="376">
     <w:lsdException w:name="Normal" w:uiPriority="0" w:qFormat="1"/>
     <w:lsdException w:name="heading 1" w:uiPriority="9" w:qFormat="1"/>
     <w:lsdException w:name="heading 2" w:semiHidden="1" w:uiPriority="9" w:unhideWhenUsed="1" w:qFormat="1"/>
@@ -472,7 +1412,6 @@
     <w:lsdException w:name="HTML Sample" w:semiHidden="1" w:unhideWhenUsed="1"/>
     <w:lsdException w:name="HTML Typewriter" w:semiHidden="1" w:unhideWhenUsed="1"/>
     <w:lsdException w:name="HTML Variable" w:semiHidden="1" w:unhideWhenUsed="1"/>
-    <w:lsdException w:name="Normal Table" w:semiHidden="1" w:unhideWhenUsed="1"/>
     <w:lsdException w:name="annotation subject" w:semiHidden="1" w:unhideWhenUsed="1"/>
     <w:lsdException w:name="No List" w:semiHidden="1" w:unhideWhenUsed="1"/>
     <w:lsdException w:name="Outline List 1" w:semiHidden="1" w:unhideWhenUsed="1"/>
@@ -515,11 +1454,8 @@
     <w:lsdException w:name="Table Contemporary" w:semiHidden="1" w:unhideWhenUsed="1"/>
     <w:lsdException w:name="Table Elegant" w:semiHidden="1" w:unhideWhenUsed="1"/>
     <w:lsdException w:name="Table Professional" w:semiHidden="1" w:unhideWhenUsed="1"/>
-    <w:lsdException w:name="Table Subtle 1" w:semiHidden="1" w:unhideWhenUsed="1"/>
     <w:lsdException w:name="Table Subtle 2" w:semiHidden="1" w:unhideWhenUsed="1"/>
     <w:lsdException w:name="Table Web 1" w:semiHidden="1" w:unhideWhenUsed="1"/>
-    <w:lsdException w:name="Table Web 2" w:semiHidden="1" w:unhideWhenUsed="1"/>
-    <w:lsdException w:name="Table Web 3" w:semiHidden="1" w:unhideWhenUsed="1"/>
     <w:lsdException w:name="Balloon Text" w:semiHidden="1" w:unhideWhenUsed="1"/>
     <w:lsdException w:name="Table Grid" w:uiPriority="39"/>
     <w:lsdException w:name="Table Theme" w:semiHidden="1" w:unhideWhenUsed="1"/>
@@ -738,6 +1674,11 @@
     <w:lsdException w:name="List Table 5 Dark Accent 6" w:uiPriority="50"/>
     <w:lsdException w:name="List Table 6 Colorful Accent 6" w:uiPriority="51"/>
     <w:lsdException w:name="List Table 7 Colorful Accent 6" w:uiPriority="52"/>
+    <w:lsdException w:name="Mention" w:semiHidden="1" w:unhideWhenUsed="1"/>
+    <w:lsdException w:name="Smart Hyperlink" w:semiHidden="1" w:unhideWhenUsed="1"/>
+    <w:lsdException w:name="Hashtag" w:semiHidden="1" w:unhideWhenUsed="1"/>
+    <w:lsdException w:name="Unresolved Mention" w:semiHidden="1" w:unhideWhenUsed="1"/>
+    <w:lsdException w:name="Smart Link" w:semiHidden="1" w:unhideWhenUsed="1"/>
   </w:latentStyles>
   <w:style w:type="paragraph" w:default="1" w:styleId="Normal">
     <w:name w:val="Normal"/>

</xml_diff>

<commit_message>
Hapus file tidak penting dan Melakukan perubahan pada bab 1 2 3
</commit_message>
<xml_diff>
--- a/201110023, 201111834, 201112388, 201111078.docx
+++ b/201110023, 201111834, 201112388, 201111078.docx
@@ -1,6 +1,6 @@
 
 <file path=word/document.xml><?xml version="1.0" encoding="utf-8"?>
-<w:document xmlns:wpc="http://schemas.microsoft.com/office/word/2010/wordprocessingCanvas" xmlns:cx="http://schemas.microsoft.com/office/drawing/2014/chartex" xmlns:cx1="http://schemas.microsoft.com/office/drawing/2015/9/8/chartex" xmlns:cx2="http://schemas.microsoft.com/office/drawing/2015/10/21/chartex" xmlns:cx3="http://schemas.microsoft.com/office/drawing/2016/5/9/chartex" xmlns:cx4="http://schemas.microsoft.com/office/drawing/2016/5/10/chartex" xmlns:cx5="http://schemas.microsoft.com/office/drawing/2016/5/11/chartex" xmlns:cx6="http://schemas.microsoft.com/office/drawing/2016/5/12/chartex" xmlns:cx7="http://schemas.microsoft.com/office/drawing/2016/5/13/chartex" xmlns:cx8="http://schemas.microsoft.com/office/drawing/2016/5/14/chartex" xmlns:mc="http://schemas.openxmlformats.org/markup-compatibility/2006" xmlns:aink="http://schemas.microsoft.com/office/drawing/2016/ink" xmlns:am3d="http://schemas.microsoft.com/office/drawing/2017/model3d" xmlns:o="urn:schemas-microsoft-com:office:office" xmlns:r="http://schemas.openxmlformats.org/officeDocument/2006/relationships" xmlns:m="http://schemas.openxmlformats.org/officeDocument/2006/math" xmlns:v="urn:schemas-microsoft-com:vml" xmlns:wp14="http://schemas.microsoft.com/office/word/2010/wordprocessingDrawing" xmlns:wp="http://schemas.openxmlformats.org/drawingml/2006/wordprocessingDrawing" xmlns:w10="urn:schemas-microsoft-com:office:word" xmlns:w="http://schemas.openxmlformats.org/wordprocessingml/2006/main" xmlns:w14="http://schemas.microsoft.com/office/word/2010/wordml" xmlns:w15="http://schemas.microsoft.com/office/word/2012/wordml" xmlns:w16cex="http://schemas.microsoft.com/office/word/2018/wordml/cex" xmlns:w16cid="http://schemas.microsoft.com/office/word/2016/wordml/cid" xmlns:w16="http://schemas.microsoft.com/office/word/2018/wordml" xmlns:w16sdtdh="http://schemas.microsoft.com/office/word/2020/wordml/sdtdatahash" xmlns:w16se="http://schemas.microsoft.com/office/word/2015/wordml/symex" xmlns:wpg="http://schemas.microsoft.com/office/word/2010/wordprocessingGroup" xmlns:wpi="http://schemas.microsoft.com/office/word/2010/wordprocessingInk" xmlns:wne="http://schemas.microsoft.com/office/word/2006/wordml" xmlns:wps="http://schemas.microsoft.com/office/word/2010/wordprocessingShape" mc:Ignorable="w14 w15 w16se w16cid w16 w16cex w16sdtdh wp14">
+<w:document xmlns:wpc="http://schemas.microsoft.com/office/word/2010/wordprocessingCanvas" xmlns:cx="http://schemas.microsoft.com/office/drawing/2014/chartex" xmlns:cx1="http://schemas.microsoft.com/office/drawing/2015/9/8/chartex" xmlns:mc="http://schemas.openxmlformats.org/markup-compatibility/2006" xmlns:o="urn:schemas-microsoft-com:office:office" xmlns:r="http://schemas.openxmlformats.org/officeDocument/2006/relationships" xmlns:m="http://schemas.openxmlformats.org/officeDocument/2006/math" xmlns:v="urn:schemas-microsoft-com:vml" xmlns:wp14="http://schemas.microsoft.com/office/word/2010/wordprocessingDrawing" xmlns:wp="http://schemas.openxmlformats.org/drawingml/2006/wordprocessingDrawing" xmlns:w10="urn:schemas-microsoft-com:office:word" xmlns:w="http://schemas.openxmlformats.org/wordprocessingml/2006/main" xmlns:w14="http://schemas.microsoft.com/office/word/2010/wordml" xmlns:w15="http://schemas.microsoft.com/office/word/2012/wordml" xmlns:w16se="http://schemas.microsoft.com/office/word/2015/wordml/symex" xmlns:wpg="http://schemas.microsoft.com/office/word/2010/wordprocessingGroup" xmlns:wpi="http://schemas.microsoft.com/office/word/2010/wordprocessingInk" xmlns:wne="http://schemas.microsoft.com/office/word/2006/wordml" xmlns:wps="http://schemas.microsoft.com/office/word/2010/wordprocessingShape" mc:Ignorable="w14 w15 w16se wp14">
   <w:body>
     <w:p>
       <w:pPr>
@@ -420,41 +420,50 @@
         <w:jc w:val="center"/>
         <w:rPr>
           <w:rFonts w:ascii="Times New Roman" w:hAnsi="Times New Roman" w:cs="Times New Roman"/>
+          <w:bCs/>
+          <w:szCs w:val="28"/>
+        </w:rPr>
+      </w:pPr>
+      <w:r>
+        <w:rPr>
+          <w:rFonts w:ascii="Times New Roman" w:hAnsi="Times New Roman" w:cs="Times New Roman"/>
           <w:b/>
           <w:bCs/>
           <w:sz w:val="28"/>
           <w:szCs w:val="28"/>
         </w:rPr>
-      </w:pPr>
-      <w:r>
+        <w:lastRenderedPageBreak/>
+        <w:t>Pendahuluan</w:t>
+      </w:r>
+    </w:p>
+    <w:p>
+      <w:pPr>
+        <w:spacing w:after="0" w:line="360" w:lineRule="auto"/>
+        <w:jc w:val="center"/>
+        <w:rPr>
+          <w:rFonts w:ascii="Times New Roman" w:hAnsi="Times New Roman" w:cs="Times New Roman"/>
+          <w:bCs/>
+          <w:szCs w:val="28"/>
+        </w:rPr>
+      </w:pPr>
+    </w:p>
+    <w:p>
+      <w:pPr>
+        <w:spacing w:after="0" w:line="360" w:lineRule="auto"/>
         <w:rPr>
           <w:rFonts w:ascii="Times New Roman" w:hAnsi="Times New Roman" w:cs="Times New Roman"/>
           <w:b/>
           <w:bCs/>
-          <w:sz w:val="28"/>
+          <w:sz w:val="24"/>
           <w:szCs w:val="28"/>
         </w:rPr>
-        <w:lastRenderedPageBreak/>
-        <w:t>Pendahuluan</w:t>
-      </w:r>
-    </w:p>
-    <w:p>
-      <w:pPr>
-        <w:spacing w:after="0" w:line="360" w:lineRule="auto"/>
+      </w:pPr>
+      <w:r>
         <w:rPr>
           <w:rFonts w:ascii="Times New Roman" w:hAnsi="Times New Roman" w:cs="Times New Roman"/>
           <w:b/>
           <w:bCs/>
-          <w:sz w:val="44"/>
-          <w:szCs w:val="44"/>
-        </w:rPr>
-      </w:pPr>
-      <w:r>
-        <w:rPr>
-          <w:rFonts w:ascii="Times New Roman" w:hAnsi="Times New Roman" w:cs="Times New Roman"/>
-          <w:b/>
-          <w:bCs/>
-          <w:sz w:val="28"/>
+          <w:sz w:val="24"/>
           <w:szCs w:val="28"/>
         </w:rPr>
         <w:t>Latar Belakang</w:t>
@@ -464,7 +473,7 @@
       <w:pPr>
         <w:pStyle w:val="ListParagraph"/>
         <w:spacing w:after="0" w:line="360" w:lineRule="auto"/>
-        <w:ind w:left="284" w:firstLine="709"/>
+        <w:ind w:left="0" w:firstLine="567"/>
         <w:jc w:val="both"/>
         <w:rPr>
           <w:rFonts w:ascii="Times New Roman" w:hAnsi="Times New Roman" w:cs="Times New Roman"/>
@@ -485,7 +494,7 @@
       <w:pPr>
         <w:pStyle w:val="ListParagraph"/>
         <w:spacing w:after="0" w:line="360" w:lineRule="auto"/>
-        <w:ind w:left="284" w:firstLine="709"/>
+        <w:ind w:left="0" w:firstLine="567"/>
         <w:jc w:val="both"/>
         <w:rPr>
           <w:rFonts w:ascii="Times New Roman" w:hAnsi="Times New Roman" w:cs="Times New Roman"/>
@@ -493,6 +502,19 @@
           <w:szCs w:val="24"/>
         </w:rPr>
       </w:pPr>
+    </w:p>
+    <w:p>
+      <w:pPr>
+        <w:pStyle w:val="ListParagraph"/>
+        <w:spacing w:after="0" w:line="360" w:lineRule="auto"/>
+        <w:ind w:left="0" w:firstLine="567"/>
+        <w:jc w:val="both"/>
+        <w:rPr>
+          <w:rFonts w:ascii="Times New Roman" w:hAnsi="Times New Roman" w:cs="Times New Roman"/>
+          <w:sz w:val="24"/>
+          <w:szCs w:val="24"/>
+        </w:rPr>
+      </w:pPr>
       <w:r>
         <w:rPr>
           <w:rFonts w:ascii="Times New Roman" w:hAnsi="Times New Roman" w:cs="Times New Roman"/>
@@ -504,8 +526,6 @@
       <w:r>
         <w:rPr>
           <w:rFonts w:ascii="Times New Roman" w:hAnsi="Times New Roman" w:cs="Times New Roman"/>
-          <w:i/>
-          <w:iCs/>
           <w:sz w:val="24"/>
           <w:szCs w:val="24"/>
         </w:rPr>
@@ -524,7 +544,7 @@
       <w:pPr>
         <w:pStyle w:val="ListParagraph"/>
         <w:spacing w:after="0" w:line="360" w:lineRule="auto"/>
-        <w:ind w:left="284" w:firstLine="709"/>
+        <w:ind w:left="0" w:firstLine="567"/>
         <w:jc w:val="both"/>
         <w:rPr>
           <w:rFonts w:ascii="Times New Roman" w:hAnsi="Times New Roman" w:cs="Times New Roman"/>
@@ -532,6 +552,19 @@
           <w:szCs w:val="24"/>
         </w:rPr>
       </w:pPr>
+    </w:p>
+    <w:p>
+      <w:pPr>
+        <w:pStyle w:val="ListParagraph"/>
+        <w:spacing w:after="0" w:line="360" w:lineRule="auto"/>
+        <w:ind w:left="0" w:firstLine="567"/>
+        <w:jc w:val="both"/>
+        <w:rPr>
+          <w:rFonts w:ascii="Times New Roman" w:hAnsi="Times New Roman" w:cs="Times New Roman"/>
+          <w:sz w:val="24"/>
+          <w:szCs w:val="24"/>
+        </w:rPr>
+      </w:pPr>
       <w:r>
         <w:rPr>
           <w:rFonts w:ascii="Times New Roman" w:hAnsi="Times New Roman" w:cs="Times New Roman"/>
@@ -543,8 +576,6 @@
       <w:r>
         <w:rPr>
           <w:rFonts w:ascii="Times New Roman" w:hAnsi="Times New Roman" w:cs="Times New Roman"/>
-          <w:i/>
-          <w:iCs/>
           <w:sz w:val="24"/>
           <w:szCs w:val="24"/>
         </w:rPr>
@@ -561,8 +592,6 @@
       <w:r>
         <w:rPr>
           <w:rFonts w:ascii="Times New Roman" w:hAnsi="Times New Roman" w:cs="Times New Roman"/>
-          <w:i/>
-          <w:iCs/>
           <w:sz w:val="24"/>
           <w:szCs w:val="24"/>
         </w:rPr>
@@ -574,36 +603,8 @@
           <w:sz w:val="24"/>
           <w:szCs w:val="24"/>
         </w:rPr>
-        <w:t xml:space="preserve">. </w:t>
-      </w:r>
-    </w:p>
-    <w:p>
-      <w:pPr>
-        <w:pStyle w:val="ListParagraph"/>
-        <w:spacing w:after="0" w:line="360" w:lineRule="auto"/>
-        <w:ind w:left="284" w:firstLine="709"/>
-        <w:jc w:val="both"/>
-        <w:rPr>
-          <w:rFonts w:ascii="Times New Roman" w:hAnsi="Times New Roman" w:cs="Times New Roman"/>
-          <w:sz w:val="24"/>
-          <w:szCs w:val="24"/>
-        </w:rPr>
-      </w:pPr>
-    </w:p>
-    <w:p>
-      <w:pPr>
-        <w:spacing w:after="0" w:line="360" w:lineRule="auto"/>
-        <w:rPr>
-          <w:rFonts w:ascii="Times New Roman" w:eastAsiaTheme="majorEastAsia" w:hAnsi="Times New Roman" w:cs="Times New Roman"/>
-          <w:b/>
-          <w:bCs/>
-          <w:spacing w:val="-10"/>
-          <w:kern w:val="28"/>
-          <w:sz w:val="52"/>
-          <w:szCs w:val="52"/>
-          <w:lang w:val="id-ID"/>
-        </w:rPr>
-      </w:pPr>
+        <w:t>.</w:t>
+      </w:r>
     </w:p>
     <w:p>
       <w:pPr>
@@ -612,29 +613,19 @@
           <w:b/>
           <w:spacing w:val="-10"/>
           <w:kern w:val="28"/>
-          <w:sz w:val="40"/>
+          <w:sz w:val="28"/>
           <w:szCs w:val="56"/>
         </w:rPr>
       </w:pPr>
       <w:r>
-        <w:rPr>
-          <w:rFonts w:cs="Times New Roman"/>
-        </w:rPr>
         <w:br w:type="page"/>
       </w:r>
     </w:p>
     <w:p>
       <w:pPr>
         <w:pStyle w:val="Title"/>
-        <w:spacing w:line="360" w:lineRule="auto"/>
-        <w:rPr>
-          <w:rFonts w:cs="Times New Roman"/>
-        </w:rPr>
-      </w:pPr>
-      <w:r>
-        <w:rPr>
-          <w:rFonts w:cs="Times New Roman"/>
-        </w:rPr>
+      </w:pPr>
+      <w:r>
         <w:lastRenderedPageBreak/>
         <w:t>BAB I Pengembangan</w:t>
       </w:r>
@@ -644,56 +635,85 @@
         <w:spacing w:after="0" w:line="360" w:lineRule="auto"/>
         <w:rPr>
           <w:rFonts w:ascii="Times New Roman" w:hAnsi="Times New Roman" w:cs="Times New Roman"/>
-        </w:rPr>
-      </w:pPr>
-    </w:p>
-    <w:p>
-      <w:pPr>
-        <w:spacing w:after="0" w:line="360" w:lineRule="auto"/>
-        <w:rPr>
-          <w:rFonts w:ascii="Times New Roman" w:hAnsi="Times New Roman" w:cs="Times New Roman"/>
-        </w:rPr>
-      </w:pPr>
-      <w:r>
-        <w:rPr>
-          <w:rFonts w:ascii="Times New Roman" w:hAnsi="Times New Roman" w:cs="Times New Roman"/>
+          <w:sz w:val="24"/>
+          <w:szCs w:val="24"/>
+        </w:rPr>
+      </w:pPr>
+    </w:p>
+    <w:p>
+      <w:pPr>
+        <w:spacing w:after="0" w:line="360" w:lineRule="auto"/>
+        <w:jc w:val="both"/>
+        <w:rPr>
+          <w:rFonts w:ascii="Times New Roman" w:eastAsiaTheme="minorEastAsia" w:hAnsi="Times New Roman" w:cs="Times New Roman"/>
+          <w:sz w:val="24"/>
+          <w:szCs w:val="24"/>
+        </w:rPr>
+      </w:pPr>
+      <w:r>
+        <w:rPr>
+          <w:rFonts w:ascii="Times New Roman" w:hAnsi="Times New Roman" w:cs="Times New Roman"/>
+          <w:sz w:val="24"/>
+          <w:szCs w:val="24"/>
         </w:rPr>
         <w:t xml:space="preserve">Dalam perancangan fitur yang kami buat kami menggunakan </w:t>
       </w:r>
       <w:r>
         <w:rPr>
           <w:rFonts w:ascii="Times New Roman" w:hAnsi="Times New Roman" w:cs="Times New Roman"/>
-        </w:rPr>
-        <w:t>software Github yang kami lampirkan link berikut:</w:t>
-      </w:r>
-    </w:p>
-    <w:p>
-      <w:pPr>
-        <w:spacing w:after="0" w:line="360" w:lineRule="auto"/>
-        <w:rPr>
-          <w:rFonts w:ascii="Times New Roman" w:eastAsiaTheme="minorEastAsia" w:hAnsi="Times New Roman" w:cs="Times New Roman"/>
-          <w:sz w:val="24"/>
-        </w:rPr>
-      </w:pPr>
+          <w:sz w:val="24"/>
+          <w:szCs w:val="24"/>
+        </w:rPr>
+        <w:t xml:space="preserve">software Github yang kami lampirkan </w:t>
+      </w:r>
+      <w:r>
+        <w:rPr>
+          <w:rFonts w:ascii="Times New Roman" w:hAnsi="Times New Roman" w:cs="Times New Roman"/>
+          <w:sz w:val="24"/>
+          <w:szCs w:val="24"/>
+        </w:rPr>
+        <w:t xml:space="preserve">pada link </w:t>
+      </w:r>
       <w:hyperlink r:id="rId6" w:history="1">
         <w:r>
           <w:rPr>
             <w:rStyle w:val="Hyperlink"/>
             <w:rFonts w:ascii="Times New Roman" w:eastAsiaTheme="minorEastAsia" w:hAnsi="Times New Roman" w:cs="Times New Roman"/>
             <w:sz w:val="24"/>
+            <w:szCs w:val="24"/>
           </w:rPr>
-          <w:t>https://github.com/zuramoon01/yara_agile</w:t>
+          <w:t>https://github.com/zuramoon0</w:t>
+        </w:r>
+        <w:r>
+          <w:rPr>
+            <w:rStyle w:val="Hyperlink"/>
+            <w:rFonts w:ascii="Times New Roman" w:eastAsiaTheme="minorEastAsia" w:hAnsi="Times New Roman" w:cs="Times New Roman"/>
+            <w:sz w:val="24"/>
+            <w:szCs w:val="24"/>
+          </w:rPr>
+          <w:t>1</w:t>
+        </w:r>
+        <w:r>
+          <w:rPr>
+            <w:rStyle w:val="Hyperlink"/>
+            <w:rFonts w:ascii="Times New Roman" w:eastAsiaTheme="minorEastAsia" w:hAnsi="Times New Roman" w:cs="Times New Roman"/>
+            <w:sz w:val="24"/>
+            <w:szCs w:val="24"/>
+          </w:rPr>
+          <w:t>/yara_agile</w:t>
         </w:r>
       </w:hyperlink>
-    </w:p>
-    <w:p>
-      <w:pPr>
-        <w:spacing w:after="0" w:line="360" w:lineRule="auto"/>
-        <w:rPr>
+      <w:r>
+        <w:rPr>
+          <w:rStyle w:val="Hyperlink"/>
           <w:rFonts w:ascii="Times New Roman" w:eastAsiaTheme="minorEastAsia" w:hAnsi="Times New Roman" w:cs="Times New Roman"/>
-          <w:sz w:val="24"/>
-        </w:rPr>
-      </w:pPr>
+          <w:color w:val="auto"/>
+          <w:sz w:val="24"/>
+          <w:szCs w:val="24"/>
+          <w:u w:val="none"/>
+        </w:rPr>
+        <w:t>.</w:t>
+      </w:r>
     </w:p>
     <w:p>
       <w:pPr>
@@ -701,34 +721,294 @@
         <w:rPr>
           <w:rFonts w:ascii="Times New Roman" w:eastAsiaTheme="minorEastAsia" w:hAnsi="Times New Roman" w:cs="Times New Roman"/>
           <w:sz w:val="24"/>
-        </w:rPr>
-      </w:pPr>
-      <w:r>
+          <w:szCs w:val="24"/>
+        </w:rPr>
+      </w:pPr>
+    </w:p>
+    <w:p>
+      <w:pPr>
+        <w:spacing w:after="0" w:line="360" w:lineRule="auto"/>
+        <w:jc w:val="both"/>
         <w:rPr>
           <w:rFonts w:ascii="Times New Roman" w:eastAsiaTheme="minorEastAsia" w:hAnsi="Times New Roman" w:cs="Times New Roman"/>
           <w:sz w:val="24"/>
-        </w:rPr>
-        <w:t>Kami akan mengerjakan fitur manajemen jadwal perkuliahan. Ada 3 pengguna sistem pada fitur yang akan kami buat dan masing – masing memiliki kebutuhan yang berbeda – beda. Kebutuhannya antar lain:</w:t>
-      </w:r>
-    </w:p>
-    <w:p>
-      <w:pPr>
-        <w:spacing w:after="0" w:line="360" w:lineRule="auto"/>
+          <w:szCs w:val="24"/>
+        </w:rPr>
+      </w:pPr>
+      <w:r>
+        <w:rPr>
+          <w:rFonts w:ascii="Times New Roman" w:eastAsiaTheme="minorEastAsia" w:hAnsi="Times New Roman" w:cs="Times New Roman"/>
+          <w:sz w:val="24"/>
+          <w:szCs w:val="24"/>
+        </w:rPr>
+        <w:t>Fitur yang k</w:t>
+      </w:r>
+      <w:r>
+        <w:rPr>
+          <w:rFonts w:ascii="Times New Roman" w:eastAsiaTheme="minorEastAsia" w:hAnsi="Times New Roman" w:cs="Times New Roman"/>
+          <w:sz w:val="24"/>
+          <w:szCs w:val="24"/>
+        </w:rPr>
+        <w:t xml:space="preserve">ami </w:t>
+      </w:r>
+      <w:r>
+        <w:rPr>
+          <w:rFonts w:ascii="Times New Roman" w:eastAsiaTheme="minorEastAsia" w:hAnsi="Times New Roman" w:cs="Times New Roman"/>
+          <w:sz w:val="24"/>
+          <w:szCs w:val="24"/>
+        </w:rPr>
+        <w:t>k</w:t>
+      </w:r>
+      <w:r>
+        <w:rPr>
+          <w:rFonts w:ascii="Times New Roman" w:eastAsiaTheme="minorEastAsia" w:hAnsi="Times New Roman" w:cs="Times New Roman"/>
+          <w:sz w:val="24"/>
+          <w:szCs w:val="24"/>
+        </w:rPr>
+        <w:t>erjakan</w:t>
+      </w:r>
+      <w:r>
+        <w:rPr>
+          <w:rFonts w:ascii="Times New Roman" w:eastAsiaTheme="minorEastAsia" w:hAnsi="Times New Roman" w:cs="Times New Roman"/>
+          <w:sz w:val="24"/>
+          <w:szCs w:val="24"/>
+        </w:rPr>
+        <w:t xml:space="preserve"> </w:t>
+      </w:r>
+      <w:r>
+        <w:rPr>
+          <w:rFonts w:ascii="Times New Roman" w:eastAsiaTheme="minorEastAsia" w:hAnsi="Times New Roman" w:cs="Times New Roman"/>
+          <w:sz w:val="24"/>
+          <w:szCs w:val="24"/>
+        </w:rPr>
+        <w:t xml:space="preserve">adalah </w:t>
+      </w:r>
+      <w:r>
+        <w:rPr>
+          <w:rFonts w:ascii="Times New Roman" w:eastAsiaTheme="minorEastAsia" w:hAnsi="Times New Roman" w:cs="Times New Roman"/>
+          <w:sz w:val="24"/>
+          <w:szCs w:val="24"/>
+        </w:rPr>
+        <w:t xml:space="preserve">manajemen jadwal perkuliahan. </w:t>
+      </w:r>
+      <w:r>
+        <w:rPr>
+          <w:rFonts w:ascii="Times New Roman" w:eastAsiaTheme="minorEastAsia" w:hAnsi="Times New Roman" w:cs="Times New Roman"/>
+          <w:sz w:val="24"/>
+          <w:szCs w:val="24"/>
+        </w:rPr>
+        <w:t>Berikut hasil analisis kebutuhan yang telah dikumpulkan:</w:t>
+      </w:r>
+    </w:p>
+    <w:p>
+      <w:pPr>
+        <w:spacing w:after="0" w:line="360" w:lineRule="auto"/>
+        <w:rPr>
+          <w:rFonts w:ascii="Times New Roman" w:eastAsiaTheme="minorEastAsia" w:hAnsi="Times New Roman" w:cs="Times New Roman"/>
+          <w:sz w:val="24"/>
+          <w:szCs w:val="24"/>
+        </w:rPr>
+      </w:pPr>
+      <w:r>
+        <w:rPr>
+          <w:rFonts w:ascii="Times New Roman" w:eastAsiaTheme="minorEastAsia" w:hAnsi="Times New Roman" w:cs="Times New Roman"/>
+          <w:sz w:val="24"/>
+          <w:szCs w:val="24"/>
+        </w:rPr>
+        <w:t>Dari sisi admin, Admin dapat :</w:t>
+      </w:r>
+    </w:p>
+    <w:p>
+      <w:pPr>
+        <w:pStyle w:val="ListParagraph"/>
+        <w:numPr>
+          <w:ilvl w:val="0"/>
+          <w:numId w:val="3"/>
+        </w:numPr>
+        <w:spacing w:after="0" w:line="360" w:lineRule="auto"/>
+        <w:ind w:left="284" w:hanging="284"/>
+        <w:rPr>
+          <w:rFonts w:ascii="Times New Roman" w:eastAsiaTheme="minorEastAsia" w:hAnsi="Times New Roman" w:cs="Times New Roman"/>
+          <w:sz w:val="24"/>
+          <w:szCs w:val="24"/>
+        </w:rPr>
+      </w:pPr>
+      <w:r>
+        <w:rPr>
+          <w:rFonts w:ascii="Times New Roman" w:eastAsiaTheme="minorEastAsia" w:hAnsi="Times New Roman" w:cs="Times New Roman"/>
+          <w:sz w:val="24"/>
+          <w:szCs w:val="24"/>
+        </w:rPr>
+        <w:t>Menetapkan mata kuliah untuk dosen dan mahasiswa</w:t>
+      </w:r>
+    </w:p>
+    <w:p>
+      <w:pPr>
+        <w:pStyle w:val="ListParagraph"/>
+        <w:numPr>
+          <w:ilvl w:val="0"/>
+          <w:numId w:val="3"/>
+        </w:numPr>
+        <w:spacing w:after="0" w:line="360" w:lineRule="auto"/>
+        <w:ind w:left="284" w:hanging="284"/>
+        <w:rPr>
+          <w:rFonts w:ascii="Times New Roman" w:eastAsiaTheme="minorEastAsia" w:hAnsi="Times New Roman" w:cs="Times New Roman"/>
+          <w:sz w:val="24"/>
+          <w:szCs w:val="24"/>
+        </w:rPr>
+      </w:pPr>
+      <w:r>
+        <w:rPr>
+          <w:rFonts w:ascii="Times New Roman" w:eastAsiaTheme="minorEastAsia" w:hAnsi="Times New Roman" w:cs="Times New Roman"/>
+          <w:sz w:val="24"/>
+          <w:szCs w:val="24"/>
+        </w:rPr>
+        <w:t>Mengatur jumlah sks yang dosen ambil</w:t>
+      </w:r>
+    </w:p>
+    <w:p>
+      <w:pPr>
+        <w:pStyle w:val="ListParagraph"/>
+        <w:numPr>
+          <w:ilvl w:val="0"/>
+          <w:numId w:val="3"/>
+        </w:numPr>
+        <w:spacing w:after="0" w:line="360" w:lineRule="auto"/>
+        <w:ind w:left="284" w:hanging="284"/>
+        <w:rPr>
+          <w:rFonts w:ascii="Times New Roman" w:eastAsiaTheme="minorEastAsia" w:hAnsi="Times New Roman" w:cs="Times New Roman"/>
+          <w:sz w:val="24"/>
+          <w:szCs w:val="24"/>
+        </w:rPr>
+      </w:pPr>
+      <w:r>
+        <w:rPr>
+          <w:rFonts w:ascii="Times New Roman" w:eastAsiaTheme="minorEastAsia" w:hAnsi="Times New Roman" w:cs="Times New Roman"/>
+          <w:sz w:val="24"/>
+          <w:szCs w:val="24"/>
+        </w:rPr>
+        <w:t>Mengubah jadwal ketika dosen meminta pergeseran</w:t>
+      </w:r>
+    </w:p>
+    <w:p>
+      <w:pPr>
+        <w:spacing w:after="0" w:line="360" w:lineRule="auto"/>
+        <w:rPr>
+          <w:rFonts w:ascii="Times New Roman" w:eastAsiaTheme="minorEastAsia" w:hAnsi="Times New Roman" w:cs="Times New Roman"/>
+          <w:sz w:val="24"/>
+          <w:szCs w:val="24"/>
+        </w:rPr>
+      </w:pPr>
+    </w:p>
+    <w:p>
+      <w:pPr>
+        <w:spacing w:after="0" w:line="360" w:lineRule="auto"/>
+        <w:rPr>
+          <w:rFonts w:ascii="Times New Roman" w:eastAsiaTheme="minorEastAsia" w:hAnsi="Times New Roman" w:cs="Times New Roman"/>
+          <w:sz w:val="24"/>
+          <w:szCs w:val="24"/>
+        </w:rPr>
+      </w:pPr>
+      <w:r>
+        <w:rPr>
+          <w:rFonts w:ascii="Times New Roman" w:eastAsiaTheme="minorEastAsia" w:hAnsi="Times New Roman" w:cs="Times New Roman"/>
+          <w:sz w:val="24"/>
+          <w:szCs w:val="24"/>
+        </w:rPr>
+        <w:t>Dari sisi dosen, dosen dapat</w:t>
+      </w:r>
+      <w:r>
+        <w:rPr>
+          <w:rFonts w:ascii="Times New Roman" w:eastAsiaTheme="minorEastAsia" w:hAnsi="Times New Roman" w:cs="Times New Roman"/>
+          <w:sz w:val="24"/>
+          <w:szCs w:val="24"/>
+        </w:rPr>
+        <w:t xml:space="preserve"> :</w:t>
+      </w:r>
+    </w:p>
+    <w:p>
+      <w:pPr>
+        <w:pStyle w:val="ListParagraph"/>
+        <w:numPr>
+          <w:ilvl w:val="0"/>
+          <w:numId w:val="4"/>
+        </w:numPr>
+        <w:spacing w:after="0" w:line="360" w:lineRule="auto"/>
+        <w:ind w:left="284" w:hanging="284"/>
+        <w:rPr>
+          <w:rFonts w:ascii="Times New Roman" w:eastAsiaTheme="minorEastAsia" w:hAnsi="Times New Roman" w:cs="Times New Roman"/>
+          <w:sz w:val="24"/>
+          <w:szCs w:val="24"/>
+        </w:rPr>
+      </w:pPr>
+      <w:r>
+        <w:rPr>
+          <w:rFonts w:ascii="Times New Roman" w:eastAsiaTheme="minorEastAsia" w:hAnsi="Times New Roman" w:cs="Times New Roman"/>
+          <w:sz w:val="24"/>
+          <w:szCs w:val="24"/>
+        </w:rPr>
+        <w:t>Mata kuliah yang dosen ajarkan</w:t>
+      </w:r>
+    </w:p>
+    <w:p>
+      <w:pPr>
+        <w:pStyle w:val="ListParagraph"/>
+        <w:numPr>
+          <w:ilvl w:val="0"/>
+          <w:numId w:val="4"/>
+        </w:numPr>
+        <w:spacing w:after="0" w:line="360" w:lineRule="auto"/>
+        <w:ind w:left="284" w:hanging="284"/>
+        <w:rPr>
+          <w:rFonts w:ascii="Times New Roman" w:eastAsiaTheme="minorEastAsia" w:hAnsi="Times New Roman" w:cs="Times New Roman"/>
+          <w:sz w:val="24"/>
+          <w:szCs w:val="24"/>
+        </w:rPr>
+      </w:pPr>
+      <w:r>
+        <w:rPr>
+          <w:rFonts w:ascii="Times New Roman" w:eastAsiaTheme="minorEastAsia" w:hAnsi="Times New Roman" w:cs="Times New Roman"/>
+          <w:sz w:val="24"/>
+          <w:szCs w:val="24"/>
+        </w:rPr>
+        <w:t>Kelas yang akan diajarkan</w:t>
+      </w:r>
+    </w:p>
+    <w:p>
+      <w:pPr>
+        <w:pStyle w:val="ListParagraph"/>
+        <w:numPr>
+          <w:ilvl w:val="0"/>
+          <w:numId w:val="4"/>
+        </w:numPr>
+        <w:spacing w:after="0" w:line="360" w:lineRule="auto"/>
+        <w:ind w:left="284" w:hanging="284"/>
         <w:rPr>
           <w:rFonts w:ascii="Times New Roman" w:eastAsiaTheme="minorEastAsia" w:hAnsi="Times New Roman" w:cs="Times New Roman"/>
           <w:b/>
           <w:sz w:val="24"/>
-          <w:lang w:val="id-ID"/>
-        </w:rPr>
-      </w:pPr>
-      <w:r>
+          <w:szCs w:val="24"/>
+        </w:rPr>
+      </w:pPr>
+      <w:r>
+        <w:rPr>
+          <w:rFonts w:ascii="Times New Roman" w:eastAsiaTheme="minorEastAsia" w:hAnsi="Times New Roman" w:cs="Times New Roman"/>
+          <w:sz w:val="24"/>
+          <w:szCs w:val="24"/>
+        </w:rPr>
+        <w:t>Meminta pergeseran jadwal</w:t>
+      </w:r>
+    </w:p>
+    <w:p>
+      <w:pPr>
+        <w:spacing w:after="0" w:line="360" w:lineRule="auto"/>
         <w:rPr>
           <w:rFonts w:ascii="Times New Roman" w:eastAsiaTheme="minorEastAsia" w:hAnsi="Times New Roman" w:cs="Times New Roman"/>
           <w:b/>
           <w:sz w:val="24"/>
-        </w:rPr>
-        <w:t>Admin</w:t>
-      </w:r>
+          <w:szCs w:val="24"/>
+        </w:rPr>
+      </w:pPr>
     </w:p>
     <w:p>
       <w:pPr>
@@ -736,143 +1016,526 @@
         <w:rPr>
           <w:rFonts w:ascii="Times New Roman" w:eastAsiaTheme="minorEastAsia" w:hAnsi="Times New Roman" w:cs="Times New Roman"/>
           <w:sz w:val="24"/>
-          <w:lang w:val="id-ID"/>
+          <w:szCs w:val="24"/>
         </w:rPr>
       </w:pPr>
       <w:r>
         <w:rPr>
           <w:rFonts w:ascii="Times New Roman" w:eastAsiaTheme="minorEastAsia" w:hAnsi="Times New Roman" w:cs="Times New Roman"/>
           <w:sz w:val="24"/>
-          <w:lang w:val="id-ID"/>
-        </w:rPr>
-        <w:t>Dari sisi admin, admin dapat mengatur jadwal perkuliahan berdasarkan waktu dosen pengampuh.</w:t>
-      </w:r>
-    </w:p>
-    <w:p>
-      <w:pPr>
-        <w:spacing w:after="0" w:line="360" w:lineRule="auto"/>
+          <w:szCs w:val="24"/>
+        </w:rPr>
+        <w:t xml:space="preserve">Dari sisi mahasiswa, mahasiswa dapat </w:t>
+      </w:r>
+      <w:r>
         <w:rPr>
           <w:rFonts w:ascii="Times New Roman" w:eastAsiaTheme="minorEastAsia" w:hAnsi="Times New Roman" w:cs="Times New Roman"/>
           <w:sz w:val="24"/>
-        </w:rPr>
-      </w:pPr>
-    </w:p>
-    <w:p>
-      <w:pPr>
-        <w:spacing w:after="0" w:line="360" w:lineRule="auto"/>
+          <w:szCs w:val="24"/>
+        </w:rPr>
+        <w:t>:</w:t>
+      </w:r>
+    </w:p>
+    <w:p>
+      <w:pPr>
+        <w:pStyle w:val="ListParagraph"/>
+        <w:numPr>
+          <w:ilvl w:val="0"/>
+          <w:numId w:val="5"/>
+        </w:numPr>
+        <w:spacing w:after="0" w:line="360" w:lineRule="auto"/>
+        <w:ind w:left="284" w:hanging="284"/>
         <w:rPr>
           <w:rFonts w:ascii="Times New Roman" w:eastAsiaTheme="minorEastAsia" w:hAnsi="Times New Roman" w:cs="Times New Roman"/>
           <w:sz w:val="24"/>
+          <w:szCs w:val="24"/>
         </w:rPr>
       </w:pPr>
       <w:r>
         <w:rPr>
           <w:rFonts w:ascii="Times New Roman" w:eastAsiaTheme="minorEastAsia" w:hAnsi="Times New Roman" w:cs="Times New Roman"/>
-          <w:b/>
-          <w:sz w:val="24"/>
-        </w:rPr>
-        <w:t>Dosen</w:t>
-      </w:r>
-      <w:r>
+          <w:sz w:val="24"/>
+          <w:szCs w:val="24"/>
+        </w:rPr>
+        <w:t>Mengetahui jadwal pada setiap mata kuliah</w:t>
+      </w:r>
+    </w:p>
+    <w:p>
+      <w:pPr>
+        <w:pStyle w:val="ListParagraph"/>
+        <w:numPr>
+          <w:ilvl w:val="0"/>
+          <w:numId w:val="5"/>
+        </w:numPr>
+        <w:spacing w:after="0" w:line="360" w:lineRule="auto"/>
+        <w:ind w:left="284" w:hanging="284"/>
         <w:rPr>
           <w:rFonts w:ascii="Times New Roman" w:eastAsiaTheme="minorEastAsia" w:hAnsi="Times New Roman" w:cs="Times New Roman"/>
           <w:sz w:val="24"/>
-        </w:rPr>
-        <w:t xml:space="preserve"> </w:t>
-      </w:r>
-    </w:p>
-    <w:p>
-      <w:pPr>
-        <w:spacing w:after="0" w:line="360" w:lineRule="auto"/>
+          <w:szCs w:val="24"/>
+        </w:rPr>
+      </w:pPr>
+      <w:r>
         <w:rPr>
           <w:rFonts w:ascii="Times New Roman" w:eastAsiaTheme="minorEastAsia" w:hAnsi="Times New Roman" w:cs="Times New Roman"/>
           <w:sz w:val="24"/>
-        </w:rPr>
-      </w:pPr>
-      <w:r>
+          <w:szCs w:val="24"/>
+        </w:rPr>
+        <w:t>Mengetahui bobot sks pada setiap mata kuliah</w:t>
+      </w:r>
+    </w:p>
+    <w:p>
+      <w:pPr>
+        <w:pStyle w:val="ListParagraph"/>
+        <w:numPr>
+          <w:ilvl w:val="0"/>
+          <w:numId w:val="5"/>
+        </w:numPr>
+        <w:spacing w:after="0" w:line="360" w:lineRule="auto"/>
+        <w:ind w:left="284" w:hanging="284"/>
         <w:rPr>
           <w:rFonts w:ascii="Times New Roman" w:eastAsiaTheme="minorEastAsia" w:hAnsi="Times New Roman" w:cs="Times New Roman"/>
           <w:sz w:val="24"/>
-        </w:rPr>
-        <w:t>Dari sisi dosen, dosen dapat mengetahui jadwal kelas yang akan dosen masuki.</w:t>
-      </w:r>
-    </w:p>
-    <w:p>
-      <w:pPr>
-        <w:spacing w:after="0" w:line="360" w:lineRule="auto"/>
+          <w:szCs w:val="24"/>
+        </w:rPr>
+      </w:pPr>
+      <w:r>
         <w:rPr>
           <w:rFonts w:ascii="Times New Roman" w:eastAsiaTheme="minorEastAsia" w:hAnsi="Times New Roman" w:cs="Times New Roman"/>
-          <w:b/>
-          <w:sz w:val="24"/>
-        </w:rPr>
-      </w:pPr>
-    </w:p>
-    <w:p>
-      <w:pPr>
-        <w:spacing w:after="0" w:line="360" w:lineRule="auto"/>
+          <w:sz w:val="24"/>
+          <w:szCs w:val="24"/>
+        </w:rPr>
+        <w:t>Mengetahui dosen pengampu pada setiap mata kuliah</w:t>
+      </w:r>
+    </w:p>
+    <w:p>
+      <w:pPr>
         <w:rPr>
           <w:rFonts w:ascii="Times New Roman" w:eastAsiaTheme="minorEastAsia" w:hAnsi="Times New Roman" w:cs="Times New Roman"/>
-          <w:b/>
-          <w:sz w:val="24"/>
+          <w:sz w:val="24"/>
+          <w:szCs w:val="24"/>
         </w:rPr>
       </w:pPr>
       <w:r>
         <w:rPr>
           <w:rFonts w:ascii="Times New Roman" w:eastAsiaTheme="minorEastAsia" w:hAnsi="Times New Roman" w:cs="Times New Roman"/>
-          <w:b/>
-          <w:sz w:val="24"/>
-        </w:rPr>
-        <w:t>Mahasiswa</w:t>
-      </w:r>
-    </w:p>
-    <w:p>
-      <w:pPr>
-        <w:spacing w:after="0" w:line="360" w:lineRule="auto"/>
-        <w:rPr>
-          <w:rFonts w:ascii="Times New Roman" w:eastAsiaTheme="minorEastAsia" w:hAnsi="Times New Roman" w:cs="Times New Roman"/>
-          <w:sz w:val="24"/>
-        </w:rPr>
-      </w:pPr>
-      <w:r>
-        <w:rPr>
-          <w:rFonts w:ascii="Times New Roman" w:eastAsiaTheme="minorEastAsia" w:hAnsi="Times New Roman" w:cs="Times New Roman"/>
-          <w:sz w:val="24"/>
-        </w:rPr>
-        <w:t>Dari sisi mahasiswa, mahasiswa dapat mengetahui jadwal perkuliahan,</w:t>
-      </w:r>
-    </w:p>
-    <w:p>
-      <w:pPr>
-        <w:spacing w:after="0" w:line="360" w:lineRule="auto"/>
-        <w:rPr>
-          <w:rFonts w:ascii="Times New Roman" w:eastAsiaTheme="minorEastAsia" w:hAnsi="Times New Roman" w:cs="Times New Roman"/>
-          <w:sz w:val="24"/>
-        </w:rPr>
-      </w:pPr>
-      <w:r>
-        <w:rPr>
-          <w:rFonts w:ascii="Times New Roman" w:eastAsiaTheme="minorEastAsia" w:hAnsi="Times New Roman" w:cs="Times New Roman"/>
-          <w:sz w:val="24"/>
-        </w:rPr>
-        <w:t>Dari sisi mahasiswa, mahasiswa dapat mengetahui mata kuliah per hari.</w:t>
-      </w:r>
-    </w:p>
-    <w:p>
-      <w:pPr>
-        <w:spacing w:after="0" w:line="360" w:lineRule="auto"/>
-        <w:rPr>
-          <w:rFonts w:ascii="Times New Roman" w:eastAsiaTheme="minorEastAsia" w:hAnsi="Times New Roman" w:cs="Times New Roman"/>
-          <w:sz w:val="24"/>
-        </w:rPr>
-      </w:pPr>
-      <w:r>
-        <w:rPr>
-          <w:rFonts w:ascii="Times New Roman" w:eastAsiaTheme="minorEastAsia" w:hAnsi="Times New Roman" w:cs="Times New Roman"/>
-          <w:sz w:val="24"/>
-        </w:rPr>
-        <w:t>Dari sisi mahasiswa, mahasiswa dapat mengisi krs.</w:t>
-      </w:r>
-    </w:p>
+          <w:sz w:val="24"/>
+          <w:szCs w:val="24"/>
+        </w:rPr>
+        <w:br w:type="page"/>
+      </w:r>
+    </w:p>
+    <w:p>
+      <w:pPr>
+        <w:pStyle w:val="Title"/>
+      </w:pPr>
+      <w:r>
+        <w:lastRenderedPageBreak/>
+        <w:t>BAB II Jaminan Kualitas Dan Lingkungan Pengujian</w:t>
+      </w:r>
+    </w:p>
+    <w:p>
+      <w:pPr>
+        <w:spacing w:after="0" w:line="360" w:lineRule="auto"/>
+        <w:rPr>
+          <w:rFonts w:ascii="Times New Roman" w:hAnsi="Times New Roman" w:cs="Times New Roman"/>
+        </w:rPr>
+      </w:pPr>
+    </w:p>
+    <w:p>
+      <w:pPr>
+        <w:pStyle w:val="Subtitle"/>
+        <w:spacing w:line="360" w:lineRule="auto"/>
+        <w:rPr>
+          <w:rFonts w:eastAsiaTheme="minorHAnsi" w:cs="Times New Roman"/>
+          <w:b w:val="0"/>
+          <w:szCs w:val="24"/>
+        </w:rPr>
+      </w:pPr>
+      <w:r>
+        <w:rPr>
+          <w:rFonts w:cs="Times New Roman"/>
+        </w:rPr>
+        <w:t>Bagian Jaminan Kualitas</w:t>
+      </w:r>
+    </w:p>
+    <w:p>
+      <w:pPr>
+        <w:pStyle w:val="Subtitle"/>
+        <w:numPr>
+          <w:ilvl w:val="0"/>
+          <w:numId w:val="6"/>
+        </w:numPr>
+        <w:spacing w:line="360" w:lineRule="auto"/>
+        <w:ind w:left="284" w:hanging="284"/>
+        <w:jc w:val="both"/>
+        <w:rPr>
+          <w:rFonts w:eastAsiaTheme="minorHAnsi" w:cs="Times New Roman"/>
+          <w:b w:val="0"/>
+          <w:szCs w:val="24"/>
+        </w:rPr>
+      </w:pPr>
+      <w:r>
+        <w:rPr>
+          <w:rFonts w:eastAsiaTheme="minorHAnsi" w:cs="Times New Roman"/>
+          <w:b w:val="0"/>
+          <w:szCs w:val="24"/>
+        </w:rPr>
+        <w:t>Sebagai mahasiswa, saya dapat melihat jadwal pada setiap mata kuliah</w:t>
+      </w:r>
+      <w:r>
+        <w:rPr>
+          <w:rFonts w:eastAsiaTheme="minorHAnsi" w:cs="Times New Roman"/>
+          <w:b w:val="0"/>
+          <w:szCs w:val="24"/>
+        </w:rPr>
+        <w:t>.</w:t>
+      </w:r>
+    </w:p>
+    <w:p>
+      <w:pPr>
+        <w:pStyle w:val="ListParagraph"/>
+        <w:numPr>
+          <w:ilvl w:val="0"/>
+          <w:numId w:val="6"/>
+        </w:numPr>
+        <w:ind w:left="284" w:hanging="284"/>
+        <w:jc w:val="both"/>
+        <w:rPr>
+          <w:rFonts w:ascii="Times New Roman" w:hAnsi="Times New Roman" w:cs="Times New Roman"/>
+          <w:sz w:val="24"/>
+          <w:szCs w:val="24"/>
+        </w:rPr>
+      </w:pPr>
+      <w:r>
+        <w:rPr>
+          <w:rFonts w:ascii="Times New Roman" w:hAnsi="Times New Roman" w:cs="Times New Roman"/>
+          <w:sz w:val="24"/>
+          <w:szCs w:val="24"/>
+        </w:rPr>
+        <w:t>Sebagai mahasiswa, saya ingin mengetahui bobot sks per mata kuliah</w:t>
+      </w:r>
+      <w:r>
+        <w:rPr>
+          <w:rFonts w:ascii="Times New Roman" w:hAnsi="Times New Roman" w:cs="Times New Roman"/>
+          <w:sz w:val="24"/>
+          <w:szCs w:val="24"/>
+        </w:rPr>
+        <w:t>.</w:t>
+      </w:r>
+    </w:p>
+    <w:p>
+      <w:pPr>
+        <w:pStyle w:val="ListParagraph"/>
+        <w:numPr>
+          <w:ilvl w:val="0"/>
+          <w:numId w:val="6"/>
+        </w:numPr>
+        <w:ind w:left="284" w:hanging="284"/>
+        <w:jc w:val="both"/>
+        <w:rPr>
+          <w:rFonts w:ascii="Times New Roman" w:hAnsi="Times New Roman" w:cs="Times New Roman"/>
+          <w:sz w:val="24"/>
+          <w:szCs w:val="24"/>
+        </w:rPr>
+      </w:pPr>
+      <w:r>
+        <w:rPr>
+          <w:rFonts w:ascii="Times New Roman" w:hAnsi="Times New Roman" w:cs="Times New Roman"/>
+          <w:sz w:val="24"/>
+          <w:szCs w:val="24"/>
+        </w:rPr>
+        <w:t>Sebagai mahasiswa, saya ingin mengetahui dosen pengampu mata kuliah saya.</w:t>
+      </w:r>
+    </w:p>
+    <w:p>
+      <w:pPr>
+        <w:pStyle w:val="ListParagraph"/>
+        <w:numPr>
+          <w:ilvl w:val="0"/>
+          <w:numId w:val="6"/>
+        </w:numPr>
+        <w:ind w:left="284" w:hanging="284"/>
+        <w:jc w:val="both"/>
+        <w:rPr>
+          <w:rFonts w:ascii="Times New Roman" w:hAnsi="Times New Roman" w:cs="Times New Roman"/>
+          <w:sz w:val="24"/>
+          <w:szCs w:val="24"/>
+        </w:rPr>
+      </w:pPr>
+      <w:r>
+        <w:rPr>
+          <w:rFonts w:ascii="Times New Roman" w:hAnsi="Times New Roman" w:cs="Times New Roman"/>
+          <w:sz w:val="24"/>
+          <w:szCs w:val="24"/>
+        </w:rPr>
+        <w:t>Sebagai dosen, saya ingin mengetahui kelas mana yang akan saya ajar</w:t>
+      </w:r>
+      <w:r>
+        <w:rPr>
+          <w:rFonts w:ascii="Times New Roman" w:hAnsi="Times New Roman" w:cs="Times New Roman"/>
+          <w:sz w:val="24"/>
+          <w:szCs w:val="24"/>
+        </w:rPr>
+        <w:t>kan.</w:t>
+      </w:r>
+    </w:p>
+    <w:p>
+      <w:pPr>
+        <w:pStyle w:val="ListParagraph"/>
+        <w:numPr>
+          <w:ilvl w:val="0"/>
+          <w:numId w:val="6"/>
+        </w:numPr>
+        <w:ind w:left="284" w:hanging="284"/>
+        <w:jc w:val="both"/>
+        <w:rPr>
+          <w:rFonts w:ascii="Times New Roman" w:hAnsi="Times New Roman" w:cs="Times New Roman"/>
+          <w:sz w:val="24"/>
+          <w:szCs w:val="24"/>
+        </w:rPr>
+      </w:pPr>
+      <w:r>
+        <w:rPr>
+          <w:rFonts w:ascii="Times New Roman" w:hAnsi="Times New Roman" w:cs="Times New Roman"/>
+          <w:sz w:val="24"/>
+          <w:szCs w:val="24"/>
+        </w:rPr>
+        <w:t>Sebagai dosen, saya ingin mengetahui mata kuliah apa saja yang saya ajarkan</w:t>
+      </w:r>
+      <w:r>
+        <w:rPr>
+          <w:rFonts w:ascii="Times New Roman" w:hAnsi="Times New Roman" w:cs="Times New Roman"/>
+          <w:sz w:val="24"/>
+          <w:szCs w:val="24"/>
+        </w:rPr>
+        <w:t>.</w:t>
+      </w:r>
+    </w:p>
+    <w:p>
+      <w:pPr>
+        <w:pStyle w:val="ListParagraph"/>
+        <w:numPr>
+          <w:ilvl w:val="0"/>
+          <w:numId w:val="6"/>
+        </w:numPr>
+        <w:spacing w:line="360" w:lineRule="auto"/>
+        <w:ind w:left="284" w:hanging="284"/>
+        <w:jc w:val="both"/>
+        <w:rPr>
+          <w:rFonts w:ascii="Times New Roman" w:hAnsi="Times New Roman" w:cs="Times New Roman"/>
+          <w:sz w:val="24"/>
+          <w:szCs w:val="24"/>
+        </w:rPr>
+      </w:pPr>
+      <w:r>
+        <w:rPr>
+          <w:rFonts w:ascii="Times New Roman" w:hAnsi="Times New Roman" w:cs="Times New Roman"/>
+          <w:sz w:val="24"/>
+          <w:szCs w:val="24"/>
+        </w:rPr>
+        <w:t>Sebagai dosen saya dapat meminta pergeseran jadwal apabila jadwal yang ditentukan tidak sesuai dengan waktu saya</w:t>
+      </w:r>
+      <w:r>
+        <w:rPr>
+          <w:rFonts w:ascii="Times New Roman" w:hAnsi="Times New Roman" w:cs="Times New Roman"/>
+          <w:sz w:val="24"/>
+          <w:szCs w:val="24"/>
+        </w:rPr>
+        <w:t>.</w:t>
+      </w:r>
+    </w:p>
+    <w:p>
+      <w:pPr>
+        <w:pStyle w:val="ListParagraph"/>
+        <w:numPr>
+          <w:ilvl w:val="0"/>
+          <w:numId w:val="6"/>
+        </w:numPr>
+        <w:spacing w:line="360" w:lineRule="auto"/>
+        <w:ind w:left="284" w:hanging="284"/>
+        <w:jc w:val="both"/>
+        <w:rPr>
+          <w:rFonts w:ascii="Times New Roman" w:hAnsi="Times New Roman" w:cs="Times New Roman"/>
+          <w:sz w:val="24"/>
+          <w:szCs w:val="24"/>
+        </w:rPr>
+      </w:pPr>
+      <w:r>
+        <w:rPr>
+          <w:rFonts w:ascii="Times New Roman" w:hAnsi="Times New Roman" w:cs="Times New Roman"/>
+          <w:sz w:val="24"/>
+          <w:szCs w:val="24"/>
+        </w:rPr>
+        <w:t>Sebagai admin, saya dapat menetapkan mata kuliah untuk dosen</w:t>
+      </w:r>
+      <w:r>
+        <w:rPr>
+          <w:rFonts w:ascii="Times New Roman" w:hAnsi="Times New Roman" w:cs="Times New Roman"/>
+          <w:sz w:val="24"/>
+          <w:szCs w:val="24"/>
+        </w:rPr>
+        <w:t>.</w:t>
+      </w:r>
+    </w:p>
+    <w:p>
+      <w:pPr>
+        <w:pStyle w:val="ListParagraph"/>
+        <w:numPr>
+          <w:ilvl w:val="0"/>
+          <w:numId w:val="6"/>
+        </w:numPr>
+        <w:ind w:left="284" w:hanging="284"/>
+        <w:jc w:val="both"/>
+        <w:rPr>
+          <w:rFonts w:ascii="Times New Roman" w:hAnsi="Times New Roman" w:cs="Times New Roman"/>
+          <w:sz w:val="24"/>
+          <w:szCs w:val="24"/>
+        </w:rPr>
+      </w:pPr>
+      <w:r>
+        <w:rPr>
+          <w:rFonts w:ascii="Times New Roman" w:hAnsi="Times New Roman" w:cs="Times New Roman"/>
+          <w:sz w:val="24"/>
+          <w:szCs w:val="24"/>
+        </w:rPr>
+        <w:t>Sebagai admin, saya dapat menetapkan mata kuliah untuk mahasiswa</w:t>
+      </w:r>
+      <w:r>
+        <w:rPr>
+          <w:rFonts w:ascii="Times New Roman" w:hAnsi="Times New Roman" w:cs="Times New Roman"/>
+          <w:sz w:val="24"/>
+          <w:szCs w:val="24"/>
+        </w:rPr>
+        <w:t>.</w:t>
+      </w:r>
+    </w:p>
+    <w:p>
+      <w:pPr>
+        <w:pStyle w:val="ListParagraph"/>
+        <w:numPr>
+          <w:ilvl w:val="0"/>
+          <w:numId w:val="6"/>
+        </w:numPr>
+        <w:ind w:left="284" w:hanging="284"/>
+        <w:jc w:val="both"/>
+        <w:rPr>
+          <w:rFonts w:ascii="Times New Roman" w:hAnsi="Times New Roman" w:cs="Times New Roman"/>
+          <w:sz w:val="24"/>
+          <w:szCs w:val="24"/>
+        </w:rPr>
+      </w:pPr>
+      <w:r>
+        <w:rPr>
+          <w:rFonts w:ascii="Times New Roman" w:hAnsi="Times New Roman" w:cs="Times New Roman"/>
+          <w:sz w:val="24"/>
+          <w:szCs w:val="24"/>
+        </w:rPr>
+        <w:t>Sebagai admin, saya dapat mengatur jumlah sks yang akan diambil dosen untuk diajarkan</w:t>
+      </w:r>
+      <w:r>
+        <w:rPr>
+          <w:rFonts w:ascii="Times New Roman" w:hAnsi="Times New Roman" w:cs="Times New Roman"/>
+          <w:sz w:val="24"/>
+          <w:szCs w:val="24"/>
+        </w:rPr>
+        <w:t>.</w:t>
+      </w:r>
+    </w:p>
+    <w:p>
+      <w:pPr>
+        <w:pStyle w:val="ListParagraph"/>
+        <w:numPr>
+          <w:ilvl w:val="0"/>
+          <w:numId w:val="6"/>
+        </w:numPr>
+        <w:spacing w:line="360" w:lineRule="auto"/>
+        <w:ind w:left="284" w:hanging="284"/>
+        <w:jc w:val="both"/>
+        <w:rPr>
+          <w:rFonts w:ascii="Times New Roman" w:hAnsi="Times New Roman" w:cs="Times New Roman"/>
+          <w:sz w:val="24"/>
+          <w:szCs w:val="24"/>
+        </w:rPr>
+      </w:pPr>
+      <w:r>
+        <w:rPr>
+          <w:rFonts w:ascii="Times New Roman" w:hAnsi="Times New Roman" w:cs="Times New Roman"/>
+          <w:sz w:val="24"/>
+          <w:szCs w:val="24"/>
+        </w:rPr>
+        <w:t>Sebagai admin, saya dapat mengatur jumlah sks diambil mahasiswa untuk dipelajari</w:t>
+      </w:r>
+      <w:r>
+        <w:rPr>
+          <w:rFonts w:ascii="Times New Roman" w:hAnsi="Times New Roman" w:cs="Times New Roman"/>
+          <w:sz w:val="24"/>
+          <w:szCs w:val="24"/>
+        </w:rPr>
+        <w:t>.</w:t>
+      </w:r>
+    </w:p>
+    <w:p>
+      <w:pPr>
+        <w:pStyle w:val="ListParagraph"/>
+        <w:numPr>
+          <w:ilvl w:val="0"/>
+          <w:numId w:val="6"/>
+        </w:numPr>
+        <w:ind w:left="284" w:hanging="284"/>
+        <w:jc w:val="both"/>
+      </w:pPr>
+      <w:r>
+        <w:rPr>
+          <w:rFonts w:ascii="Times New Roman" w:hAnsi="Times New Roman" w:cs="Times New Roman"/>
+          <w:sz w:val="24"/>
+          <w:szCs w:val="24"/>
+        </w:rPr>
+        <w:t>Sebagai admin,saya dapat mengubah jadwal yang sudah ditetapkan apabila dosen meminta pergeseran</w:t>
+      </w:r>
+      <w:r>
+        <w:rPr>
+          <w:rFonts w:ascii="Times New Roman" w:hAnsi="Times New Roman" w:cs="Times New Roman"/>
+          <w:sz w:val="24"/>
+          <w:szCs w:val="24"/>
+        </w:rPr>
+        <w:t>.</w:t>
+      </w:r>
+    </w:p>
+    <w:p>
+      <w:pPr>
+        <w:pStyle w:val="Subtitle"/>
+        <w:spacing w:line="360" w:lineRule="auto"/>
+        <w:rPr>
+          <w:rFonts w:cs="Times New Roman"/>
+        </w:rPr>
+      </w:pPr>
+      <w:r>
+        <w:rPr>
+          <w:rFonts w:cs="Times New Roman"/>
+        </w:rPr>
+        <w:t>Bagian Lingkungan Pengujian</w:t>
+      </w:r>
+    </w:p>
+    <w:p>
+      <w:pPr>
+        <w:spacing w:after="0" w:line="360" w:lineRule="auto"/>
+        <w:rPr>
+          <w:rFonts w:ascii="Times New Roman" w:hAnsi="Times New Roman" w:cs="Times New Roman"/>
+          <w:sz w:val="24"/>
+          <w:szCs w:val="24"/>
+        </w:rPr>
+      </w:pPr>
+      <w:r>
+        <w:rPr>
+          <w:rFonts w:ascii="Times New Roman" w:hAnsi="Times New Roman" w:cs="Times New Roman"/>
+          <w:sz w:val="24"/>
+          <w:szCs w:val="24"/>
+        </w:rPr>
+        <w:t>Teks disini</w:t>
+      </w:r>
+    </w:p>
+    <w:p/>
     <w:p>
       <w:pPr>
         <w:spacing w:after="0" w:line="360" w:lineRule="auto"/>
@@ -894,124 +1557,8 @@
     <w:p>
       <w:pPr>
         <w:pStyle w:val="Title"/>
-        <w:spacing w:line="360" w:lineRule="auto"/>
-        <w:rPr>
-          <w:rFonts w:cs="Times New Roman"/>
-        </w:rPr>
-      </w:pPr>
-      <w:r>
-        <w:rPr>
-          <w:rFonts w:cs="Times New Roman"/>
-        </w:rPr>
-        <w:lastRenderedPageBreak/>
-        <w:t>BAB II Jaminan Kualitas Dan Lingkungan Pengujian</w:t>
-      </w:r>
-    </w:p>
-    <w:p>
-      <w:pPr>
-        <w:spacing w:after="0" w:line="360" w:lineRule="auto"/>
-        <w:rPr>
-          <w:rFonts w:ascii="Times New Roman" w:hAnsi="Times New Roman" w:cs="Times New Roman"/>
-        </w:rPr>
-      </w:pPr>
-    </w:p>
-    <w:p>
-      <w:pPr>
-        <w:pStyle w:val="Subtitle"/>
-        <w:spacing w:line="360" w:lineRule="auto"/>
-        <w:rPr>
-          <w:rFonts w:cs="Times New Roman"/>
-        </w:rPr>
-      </w:pPr>
-      <w:r>
-        <w:rPr>
-          <w:rFonts w:cs="Times New Roman"/>
-        </w:rPr>
-        <w:t>Bagian Jaminan Kualitas</w:t>
-      </w:r>
-    </w:p>
-    <w:p>
-      <w:pPr>
-        <w:spacing w:after="0" w:line="360" w:lineRule="auto"/>
-        <w:rPr>
-          <w:rFonts w:ascii="Times New Roman" w:hAnsi="Times New Roman" w:cs="Times New Roman"/>
-          <w:sz w:val="24"/>
-          <w:szCs w:val="24"/>
-        </w:rPr>
-      </w:pPr>
-      <w:r>
-        <w:rPr>
-          <w:rFonts w:ascii="Times New Roman" w:hAnsi="Times New Roman" w:cs="Times New Roman"/>
-          <w:sz w:val="24"/>
-          <w:szCs w:val="24"/>
-        </w:rPr>
-        <w:t>Teks disini</w:t>
-      </w:r>
-    </w:p>
-    <w:p>
-      <w:pPr>
-        <w:pStyle w:val="Subtitle"/>
-        <w:spacing w:line="360" w:lineRule="auto"/>
-        <w:rPr>
-          <w:rFonts w:cs="Times New Roman"/>
-        </w:rPr>
-      </w:pPr>
-      <w:r>
-        <w:rPr>
-          <w:rFonts w:cs="Times New Roman"/>
-        </w:rPr>
-        <w:t>Bagian Lingkungan Pengujian</w:t>
-      </w:r>
-    </w:p>
-    <w:p>
-      <w:pPr>
-        <w:spacing w:after="0" w:line="360" w:lineRule="auto"/>
-        <w:rPr>
-          <w:rFonts w:ascii="Times New Roman" w:hAnsi="Times New Roman" w:cs="Times New Roman"/>
-          <w:sz w:val="24"/>
-          <w:szCs w:val="24"/>
-        </w:rPr>
-      </w:pPr>
-      <w:r>
-        <w:rPr>
-          <w:rFonts w:ascii="Times New Roman" w:hAnsi="Times New Roman" w:cs="Times New Roman"/>
-          <w:sz w:val="24"/>
-          <w:szCs w:val="24"/>
-        </w:rPr>
-        <w:t>Teks disini</w:t>
-      </w:r>
-    </w:p>
-    <w:p/>
-    <w:p>
-      <w:pPr>
-        <w:spacing w:after="0" w:line="360" w:lineRule="auto"/>
-        <w:rPr>
-          <w:rFonts w:ascii="Times New Roman" w:eastAsiaTheme="majorEastAsia" w:hAnsi="Times New Roman" w:cs="Times New Roman"/>
-          <w:spacing w:val="-10"/>
-          <w:kern w:val="28"/>
-          <w:sz w:val="40"/>
-          <w:szCs w:val="56"/>
-        </w:rPr>
-      </w:pPr>
-      <w:r>
-        <w:rPr>
-          <w:rFonts w:ascii="Times New Roman" w:hAnsi="Times New Roman" w:cs="Times New Roman"/>
-        </w:rPr>
-        <w:br w:type="page"/>
-      </w:r>
-    </w:p>
-    <w:p>
-      <w:pPr>
-        <w:pStyle w:val="Title"/>
-        <w:spacing w:line="360" w:lineRule="auto"/>
-        <w:rPr>
-          <w:rFonts w:cs="Times New Roman"/>
-        </w:rPr>
-      </w:pPr>
-      <w:r>
-        <w:rPr>
-          <w:rFonts w:cs="Times New Roman"/>
-        </w:rPr>
+      </w:pPr>
+      <w:r>
         <w:lastRenderedPageBreak/>
         <w:t>BAB III Product Backlog</w:t>
       </w:r>
@@ -1033,14 +1580,15 @@
         <w:tblLook w:val="04A0" w:firstRow="1" w:lastRow="0" w:firstColumn="1" w:lastColumn="0" w:noHBand="0" w:noVBand="1"/>
       </w:tblPr>
       <w:tblGrid>
-        <w:gridCol w:w="3116"/>
-        <w:gridCol w:w="3117"/>
-        <w:gridCol w:w="3117"/>
+        <w:gridCol w:w="1030"/>
+        <w:gridCol w:w="6620"/>
+        <w:gridCol w:w="1700"/>
       </w:tblGrid>
       <w:tr>
         <w:tc>
           <w:tcPr>
-            <w:tcW w:w="3116" w:type="dxa"/>
+            <w:tcW w:w="0" w:type="auto"/>
+            <w:vAlign w:val="center"/>
           </w:tcPr>
           <w:p>
             <w:pPr>
@@ -1063,7 +1611,8 @@
         </w:tc>
         <w:tc>
           <w:tcPr>
-            <w:tcW w:w="3117" w:type="dxa"/>
+            <w:tcW w:w="6620" w:type="dxa"/>
+            <w:vAlign w:val="center"/>
           </w:tcPr>
           <w:p>
             <w:pPr>
@@ -1080,13 +1629,14 @@
                 <w:sz w:val="24"/>
                 <w:szCs w:val="24"/>
               </w:rPr>
-              <w:t xml:space="preserve">Item Backlog </w:t>
+              <w:t>Item Backlog</w:t>
             </w:r>
           </w:p>
         </w:tc>
         <w:tc>
           <w:tcPr>
-            <w:tcW w:w="3117" w:type="dxa"/>
+            <w:tcW w:w="1700" w:type="dxa"/>
+            <w:vAlign w:val="center"/>
           </w:tcPr>
           <w:p>
             <w:pPr>
@@ -1119,11 +1669,13 @@
       <w:tr>
         <w:tc>
           <w:tcPr>
-            <w:tcW w:w="3116" w:type="dxa"/>
+            <w:tcW w:w="0" w:type="auto"/>
+            <w:vAlign w:val="center"/>
           </w:tcPr>
           <w:p>
             <w:pPr>
               <w:spacing w:line="360" w:lineRule="auto"/>
+              <w:jc w:val="center"/>
               <w:rPr>
                 <w:rFonts w:ascii="Times New Roman" w:hAnsi="Times New Roman" w:cs="Times New Roman"/>
                 <w:sz w:val="24"/>
@@ -1134,7 +1686,8 @@
         </w:tc>
         <w:tc>
           <w:tcPr>
-            <w:tcW w:w="3117" w:type="dxa"/>
+            <w:tcW w:w="6620" w:type="dxa"/>
+            <w:vAlign w:val="center"/>
           </w:tcPr>
           <w:p>
             <w:pPr>
@@ -1151,17 +1704,35 @@
                 <w:sz w:val="24"/>
                 <w:szCs w:val="24"/>
               </w:rPr>
-              <w:t>Sebagai mahasiswa, saya dapat melihat jadwal per mata kuliah, agar saya dapat mengetahui jadwal mata kuliahnya.</w:t>
+              <w:t xml:space="preserve">Sebagai mahasiswa, saya dapat melihat jadwal </w:t>
+            </w:r>
+            <w:r>
+              <w:rPr>
+                <w:rFonts w:ascii="Times New Roman" w:hAnsi="Times New Roman" w:cs="Times New Roman"/>
+                <w:sz w:val="24"/>
+                <w:szCs w:val="24"/>
+              </w:rPr>
+              <w:t>pada setiap</w:t>
+            </w:r>
+            <w:r>
+              <w:rPr>
+                <w:rFonts w:ascii="Times New Roman" w:hAnsi="Times New Roman" w:cs="Times New Roman"/>
+                <w:sz w:val="24"/>
+                <w:szCs w:val="24"/>
+              </w:rPr>
+              <w:t xml:space="preserve"> mata kuliah</w:t>
             </w:r>
           </w:p>
         </w:tc>
         <w:tc>
           <w:tcPr>
-            <w:tcW w:w="3117" w:type="dxa"/>
+            <w:tcW w:w="1700" w:type="dxa"/>
+            <w:vAlign w:val="center"/>
           </w:tcPr>
           <w:p>
             <w:pPr>
               <w:spacing w:line="360" w:lineRule="auto"/>
+              <w:jc w:val="center"/>
               <w:rPr>
                 <w:rFonts w:ascii="Times New Roman" w:hAnsi="Times New Roman" w:cs="Times New Roman"/>
                 <w:sz w:val="24"/>
@@ -1182,11 +1753,13 @@
       <w:tr>
         <w:tc>
           <w:tcPr>
-            <w:tcW w:w="3116" w:type="dxa"/>
+            <w:tcW w:w="0" w:type="auto"/>
+            <w:vAlign w:val="center"/>
           </w:tcPr>
           <w:p>
             <w:pPr>
               <w:spacing w:line="360" w:lineRule="auto"/>
+              <w:jc w:val="center"/>
               <w:rPr>
                 <w:rFonts w:ascii="Times New Roman" w:hAnsi="Times New Roman" w:cs="Times New Roman"/>
                 <w:sz w:val="24"/>
@@ -1197,7 +1770,8 @@
         </w:tc>
         <w:tc>
           <w:tcPr>
-            <w:tcW w:w="3117" w:type="dxa"/>
+            <w:tcW w:w="6620" w:type="dxa"/>
+            <w:vAlign w:val="center"/>
           </w:tcPr>
           <w:p>
             <w:pPr>
@@ -1252,11 +1826,13 @@
         </w:tc>
         <w:tc>
           <w:tcPr>
-            <w:tcW w:w="3117" w:type="dxa"/>
+            <w:tcW w:w="1700" w:type="dxa"/>
+            <w:vAlign w:val="center"/>
           </w:tcPr>
           <w:p>
             <w:pPr>
               <w:spacing w:line="360" w:lineRule="auto"/>
+              <w:jc w:val="center"/>
               <w:rPr>
                 <w:rFonts w:ascii="Times New Roman" w:hAnsi="Times New Roman" w:cs="Times New Roman"/>
                 <w:sz w:val="24"/>
@@ -1277,11 +1853,13 @@
       <w:tr>
         <w:tc>
           <w:tcPr>
-            <w:tcW w:w="3116" w:type="dxa"/>
+            <w:tcW w:w="0" w:type="auto"/>
+            <w:vAlign w:val="center"/>
           </w:tcPr>
           <w:p>
             <w:pPr>
               <w:spacing w:line="360" w:lineRule="auto"/>
+              <w:jc w:val="center"/>
               <w:rPr>
                 <w:rFonts w:ascii="Times New Roman" w:hAnsi="Times New Roman" w:cs="Times New Roman"/>
                 <w:sz w:val="24"/>
@@ -1292,7 +1870,8 @@
         </w:tc>
         <w:tc>
           <w:tcPr>
-            <w:tcW w:w="3117" w:type="dxa"/>
+            <w:tcW w:w="6620" w:type="dxa"/>
+            <w:vAlign w:val="center"/>
           </w:tcPr>
           <w:p>
             <w:pPr>
@@ -1309,17 +1888,27 @@
                 <w:sz w:val="24"/>
                 <w:szCs w:val="24"/>
               </w:rPr>
-              <w:t>Sebagai mahasiswa, saya ingin mengetahui dosen pengampu mata kuliah saya.</w:t>
+              <w:t xml:space="preserve">Sebagai mahasiswa, saya ingin mengetahui </w:t>
+            </w:r>
+            <w:r>
+              <w:rPr>
+                <w:rFonts w:ascii="Times New Roman" w:hAnsi="Times New Roman" w:cs="Times New Roman"/>
+                <w:sz w:val="24"/>
+                <w:szCs w:val="24"/>
+              </w:rPr>
+              <w:t>dosen pengampu mata kuliah saya</w:t>
             </w:r>
           </w:p>
         </w:tc>
         <w:tc>
           <w:tcPr>
-            <w:tcW w:w="3117" w:type="dxa"/>
+            <w:tcW w:w="1700" w:type="dxa"/>
+            <w:vAlign w:val="center"/>
           </w:tcPr>
           <w:p>
             <w:pPr>
               <w:spacing w:line="360" w:lineRule="auto"/>
+              <w:jc w:val="center"/>
               <w:rPr>
                 <w:rFonts w:ascii="Times New Roman" w:hAnsi="Times New Roman" w:cs="Times New Roman"/>
                 <w:sz w:val="24"/>
@@ -1340,11 +1929,13 @@
       <w:tr>
         <w:tc>
           <w:tcPr>
-            <w:tcW w:w="3116" w:type="dxa"/>
+            <w:tcW w:w="0" w:type="auto"/>
+            <w:vAlign w:val="center"/>
           </w:tcPr>
           <w:p>
             <w:pPr>
               <w:spacing w:line="360" w:lineRule="auto"/>
+              <w:jc w:val="center"/>
               <w:rPr>
                 <w:rFonts w:ascii="Times New Roman" w:hAnsi="Times New Roman" w:cs="Times New Roman"/>
                 <w:sz w:val="24"/>
@@ -1355,7 +1946,8 @@
         </w:tc>
         <w:tc>
           <w:tcPr>
-            <w:tcW w:w="3117" w:type="dxa"/>
+            <w:tcW w:w="6620" w:type="dxa"/>
+            <w:vAlign w:val="center"/>
           </w:tcPr>
           <w:p>
             <w:pPr>
@@ -1372,57 +1964,27 @@
                 <w:sz w:val="24"/>
                 <w:szCs w:val="24"/>
               </w:rPr>
-              <w:t>Sebagai dosen,</w:t>
-            </w:r>
-            <w:r>
-              <w:rPr>
-                <w:rFonts w:ascii="Times New Roman" w:hAnsi="Times New Roman" w:cs="Times New Roman"/>
-                <w:sz w:val="24"/>
-                <w:szCs w:val="24"/>
-              </w:rPr>
-              <w:t xml:space="preserve"> </w:t>
-            </w:r>
-            <w:r>
-              <w:rPr>
-                <w:rFonts w:ascii="Times New Roman" w:hAnsi="Times New Roman" w:cs="Times New Roman"/>
-                <w:sz w:val="24"/>
-                <w:szCs w:val="24"/>
-              </w:rPr>
-              <w:t xml:space="preserve">saya </w:t>
-            </w:r>
-            <w:r>
-              <w:rPr>
-                <w:rFonts w:ascii="Times New Roman" w:hAnsi="Times New Roman" w:cs="Times New Roman"/>
-                <w:sz w:val="24"/>
-                <w:szCs w:val="24"/>
-              </w:rPr>
-              <w:t xml:space="preserve">ingin </w:t>
-            </w:r>
-            <w:r>
-              <w:rPr>
-                <w:rFonts w:ascii="Times New Roman" w:hAnsi="Times New Roman" w:cs="Times New Roman"/>
-                <w:sz w:val="24"/>
-                <w:szCs w:val="24"/>
-              </w:rPr>
-              <w:t xml:space="preserve">mengetahui kelas mana yang akan saya </w:t>
-            </w:r>
-            <w:r>
-              <w:rPr>
-                <w:rFonts w:ascii="Times New Roman" w:hAnsi="Times New Roman" w:cs="Times New Roman"/>
-                <w:sz w:val="24"/>
-                <w:szCs w:val="24"/>
-              </w:rPr>
-              <w:t>ajar</w:t>
+              <w:t>Sebagai dosen, saya ingin mengetahui kelas mana yang akan saya ajar</w:t>
+            </w:r>
+            <w:r>
+              <w:rPr>
+                <w:rFonts w:ascii="Times New Roman" w:hAnsi="Times New Roman" w:cs="Times New Roman"/>
+                <w:sz w:val="24"/>
+                <w:szCs w:val="24"/>
+              </w:rPr>
+              <w:t>kan</w:t>
             </w:r>
           </w:p>
         </w:tc>
         <w:tc>
           <w:tcPr>
-            <w:tcW w:w="3117" w:type="dxa"/>
+            <w:tcW w:w="1700" w:type="dxa"/>
+            <w:vAlign w:val="center"/>
           </w:tcPr>
           <w:p>
             <w:pPr>
               <w:spacing w:line="360" w:lineRule="auto"/>
+              <w:jc w:val="center"/>
               <w:rPr>
                 <w:rFonts w:ascii="Times New Roman" w:hAnsi="Times New Roman" w:cs="Times New Roman"/>
                 <w:sz w:val="24"/>
@@ -1443,11 +2005,13 @@
       <w:tr>
         <w:tc>
           <w:tcPr>
-            <w:tcW w:w="3116" w:type="dxa"/>
+            <w:tcW w:w="0" w:type="auto"/>
+            <w:vAlign w:val="center"/>
           </w:tcPr>
           <w:p>
             <w:pPr>
               <w:spacing w:line="360" w:lineRule="auto"/>
+              <w:jc w:val="center"/>
               <w:rPr>
                 <w:rFonts w:ascii="Times New Roman" w:hAnsi="Times New Roman" w:cs="Times New Roman"/>
                 <w:sz w:val="24"/>
@@ -1458,7 +2022,8 @@
         </w:tc>
         <w:tc>
           <w:tcPr>
-            <w:tcW w:w="3117" w:type="dxa"/>
+            <w:tcW w:w="6620" w:type="dxa"/>
+            <w:vAlign w:val="center"/>
           </w:tcPr>
           <w:p>
             <w:pPr>
@@ -1483,25 +2048,27 @@
                 <w:sz w:val="24"/>
                 <w:szCs w:val="24"/>
               </w:rPr>
-              <w:t xml:space="preserve"> mata kuliah apa saja yang saya ajarkan </w:t>
-            </w:r>
-            <w:r>
-              <w:rPr>
-                <w:rFonts w:ascii="Times New Roman" w:hAnsi="Times New Roman" w:cs="Times New Roman"/>
-                <w:sz w:val="24"/>
-                <w:szCs w:val="24"/>
-              </w:rPr>
-              <w:t xml:space="preserve">  </w:t>
+              <w:t xml:space="preserve"> mata ku</w:t>
+            </w:r>
+            <w:r>
+              <w:rPr>
+                <w:rFonts w:ascii="Times New Roman" w:hAnsi="Times New Roman" w:cs="Times New Roman"/>
+                <w:sz w:val="24"/>
+                <w:szCs w:val="24"/>
+              </w:rPr>
+              <w:t>liah apa saja yang saya ajarkan</w:t>
             </w:r>
           </w:p>
         </w:tc>
         <w:tc>
           <w:tcPr>
-            <w:tcW w:w="3117" w:type="dxa"/>
+            <w:tcW w:w="1700" w:type="dxa"/>
+            <w:vAlign w:val="center"/>
           </w:tcPr>
           <w:p>
             <w:pPr>
               <w:spacing w:line="360" w:lineRule="auto"/>
+              <w:jc w:val="center"/>
               <w:rPr>
                 <w:rFonts w:ascii="Times New Roman" w:hAnsi="Times New Roman" w:cs="Times New Roman"/>
                 <w:sz w:val="24"/>
@@ -1522,11 +2089,13 @@
       <w:tr>
         <w:tc>
           <w:tcPr>
-            <w:tcW w:w="3116" w:type="dxa"/>
+            <w:tcW w:w="0" w:type="auto"/>
+            <w:vAlign w:val="center"/>
           </w:tcPr>
           <w:p>
             <w:pPr>
               <w:spacing w:line="360" w:lineRule="auto"/>
+              <w:jc w:val="center"/>
               <w:rPr>
                 <w:rFonts w:ascii="Times New Roman" w:hAnsi="Times New Roman" w:cs="Times New Roman"/>
                 <w:sz w:val="24"/>
@@ -1537,7 +2106,8 @@
         </w:tc>
         <w:tc>
           <w:tcPr>
-            <w:tcW w:w="3117" w:type="dxa"/>
+            <w:tcW w:w="6620" w:type="dxa"/>
+            <w:vAlign w:val="center"/>
           </w:tcPr>
           <w:p>
             <w:pPr>
@@ -1576,11 +2146,13 @@
         </w:tc>
         <w:tc>
           <w:tcPr>
-            <w:tcW w:w="3117" w:type="dxa"/>
+            <w:tcW w:w="1700" w:type="dxa"/>
+            <w:vAlign w:val="center"/>
           </w:tcPr>
           <w:p>
             <w:pPr>
               <w:spacing w:line="360" w:lineRule="auto"/>
+              <w:jc w:val="center"/>
               <w:rPr>
                 <w:rFonts w:ascii="Times New Roman" w:hAnsi="Times New Roman" w:cs="Times New Roman"/>
                 <w:sz w:val="24"/>
@@ -1601,11 +2173,13 @@
       <w:tr>
         <w:tc>
           <w:tcPr>
-            <w:tcW w:w="3116" w:type="dxa"/>
+            <w:tcW w:w="0" w:type="auto"/>
+            <w:vAlign w:val="center"/>
           </w:tcPr>
           <w:p>
             <w:pPr>
               <w:spacing w:line="360" w:lineRule="auto"/>
+              <w:jc w:val="center"/>
               <w:rPr>
                 <w:rFonts w:ascii="Times New Roman" w:hAnsi="Times New Roman" w:cs="Times New Roman"/>
                 <w:sz w:val="24"/>
@@ -1616,7 +2190,8 @@
         </w:tc>
         <w:tc>
           <w:tcPr>
-            <w:tcW w:w="3117" w:type="dxa"/>
+            <w:tcW w:w="6620" w:type="dxa"/>
+            <w:vAlign w:val="center"/>
           </w:tcPr>
           <w:p>
             <w:pPr>
@@ -1633,15 +2208,7 @@
                 <w:sz w:val="24"/>
                 <w:szCs w:val="24"/>
               </w:rPr>
-              <w:t xml:space="preserve">Sebagai admin, saya </w:t>
-            </w:r>
-            <w:r>
-              <w:rPr>
-                <w:rFonts w:ascii="Times New Roman" w:hAnsi="Times New Roman" w:cs="Times New Roman"/>
-                <w:sz w:val="24"/>
-                <w:szCs w:val="24"/>
-              </w:rPr>
-              <w:t xml:space="preserve">dapat </w:t>
+              <w:t xml:space="preserve">Sebagai admin, saya dapat </w:t>
             </w:r>
             <w:r>
               <w:rPr>
@@ -1679,11 +2246,13 @@
         </w:tc>
         <w:tc>
           <w:tcPr>
-            <w:tcW w:w="3117" w:type="dxa"/>
+            <w:tcW w:w="1700" w:type="dxa"/>
+            <w:vAlign w:val="center"/>
           </w:tcPr>
           <w:p>
             <w:pPr>
               <w:spacing w:line="360" w:lineRule="auto"/>
+              <w:jc w:val="center"/>
               <w:rPr>
                 <w:rFonts w:ascii="Times New Roman" w:hAnsi="Times New Roman" w:cs="Times New Roman"/>
                 <w:sz w:val="24"/>
@@ -1704,11 +2273,13 @@
       <w:tr>
         <w:tc>
           <w:tcPr>
-            <w:tcW w:w="3116" w:type="dxa"/>
+            <w:tcW w:w="0" w:type="auto"/>
+            <w:vAlign w:val="center"/>
           </w:tcPr>
           <w:p>
             <w:pPr>
               <w:spacing w:line="360" w:lineRule="auto"/>
+              <w:jc w:val="center"/>
               <w:rPr>
                 <w:rFonts w:ascii="Times New Roman" w:hAnsi="Times New Roman" w:cs="Times New Roman"/>
                 <w:sz w:val="24"/>
@@ -1719,7 +2290,8 @@
         </w:tc>
         <w:tc>
           <w:tcPr>
-            <w:tcW w:w="3117" w:type="dxa"/>
+            <w:tcW w:w="6620" w:type="dxa"/>
+            <w:vAlign w:val="center"/>
           </w:tcPr>
           <w:p>
             <w:pPr>
@@ -1782,11 +2354,13 @@
         </w:tc>
         <w:tc>
           <w:tcPr>
-            <w:tcW w:w="3117" w:type="dxa"/>
+            <w:tcW w:w="1700" w:type="dxa"/>
+            <w:vAlign w:val="center"/>
           </w:tcPr>
           <w:p>
             <w:pPr>
               <w:spacing w:line="360" w:lineRule="auto"/>
+              <w:jc w:val="center"/>
               <w:rPr>
                 <w:rFonts w:ascii="Times New Roman" w:hAnsi="Times New Roman" w:cs="Times New Roman"/>
                 <w:sz w:val="24"/>
@@ -1807,11 +2381,13 @@
       <w:tr>
         <w:tc>
           <w:tcPr>
-            <w:tcW w:w="3116" w:type="dxa"/>
+            <w:tcW w:w="0" w:type="auto"/>
+            <w:vAlign w:val="center"/>
           </w:tcPr>
           <w:p>
             <w:pPr>
               <w:spacing w:line="360" w:lineRule="auto"/>
+              <w:jc w:val="center"/>
               <w:rPr>
                 <w:rFonts w:ascii="Times New Roman" w:hAnsi="Times New Roman" w:cs="Times New Roman"/>
                 <w:sz w:val="24"/>
@@ -1822,7 +2398,8 @@
         </w:tc>
         <w:tc>
           <w:tcPr>
-            <w:tcW w:w="3117" w:type="dxa"/>
+            <w:tcW w:w="6620" w:type="dxa"/>
+            <w:vAlign w:val="center"/>
           </w:tcPr>
           <w:p>
             <w:pPr>
@@ -1877,11 +2454,13 @@
         </w:tc>
         <w:tc>
           <w:tcPr>
-            <w:tcW w:w="3117" w:type="dxa"/>
+            <w:tcW w:w="1700" w:type="dxa"/>
+            <w:vAlign w:val="center"/>
           </w:tcPr>
           <w:p>
             <w:pPr>
               <w:spacing w:line="360" w:lineRule="auto"/>
+              <w:jc w:val="center"/>
               <w:rPr>
                 <w:rFonts w:ascii="Times New Roman" w:hAnsi="Times New Roman" w:cs="Times New Roman"/>
                 <w:sz w:val="24"/>
@@ -1902,11 +2481,13 @@
       <w:tr>
         <w:tc>
           <w:tcPr>
-            <w:tcW w:w="3116" w:type="dxa"/>
+            <w:tcW w:w="0" w:type="auto"/>
+            <w:vAlign w:val="center"/>
           </w:tcPr>
           <w:p>
             <w:pPr>
               <w:spacing w:line="360" w:lineRule="auto"/>
+              <w:jc w:val="center"/>
               <w:rPr>
                 <w:rFonts w:ascii="Times New Roman" w:hAnsi="Times New Roman" w:cs="Times New Roman"/>
                 <w:sz w:val="24"/>
@@ -1917,7 +2498,8 @@
         </w:tc>
         <w:tc>
           <w:tcPr>
-            <w:tcW w:w="3117" w:type="dxa"/>
+            <w:tcW w:w="6620" w:type="dxa"/>
+            <w:vAlign w:val="center"/>
           </w:tcPr>
           <w:p>
             <w:pPr>
@@ -1950,41 +2532,19 @@
                 <w:sz w:val="24"/>
                 <w:szCs w:val="24"/>
               </w:rPr>
-              <w:t xml:space="preserve"> jumlah sks diambil </w:t>
-            </w:r>
-            <w:r>
-              <w:rPr>
-                <w:rFonts w:ascii="Times New Roman" w:hAnsi="Times New Roman" w:cs="Times New Roman"/>
-                <w:sz w:val="24"/>
-                <w:szCs w:val="24"/>
-              </w:rPr>
-              <w:t>mahasiswa</w:t>
-            </w:r>
-            <w:r>
-              <w:rPr>
-                <w:rFonts w:ascii="Times New Roman" w:hAnsi="Times New Roman" w:cs="Times New Roman"/>
-                <w:sz w:val="24"/>
-                <w:szCs w:val="24"/>
-              </w:rPr>
-              <w:t xml:space="preserve"> untuk di</w:t>
-            </w:r>
-            <w:r>
-              <w:rPr>
-                <w:rFonts w:ascii="Times New Roman" w:hAnsi="Times New Roman" w:cs="Times New Roman"/>
-                <w:sz w:val="24"/>
-                <w:szCs w:val="24"/>
-              </w:rPr>
-              <w:t>pelajari</w:t>
+              <w:t xml:space="preserve"> jumlah sks diambil mahasiswa untuk dipelajari</w:t>
             </w:r>
           </w:p>
         </w:tc>
         <w:tc>
           <w:tcPr>
-            <w:tcW w:w="3117" w:type="dxa"/>
+            <w:tcW w:w="1700" w:type="dxa"/>
+            <w:vAlign w:val="center"/>
           </w:tcPr>
           <w:p>
             <w:pPr>
               <w:spacing w:line="360" w:lineRule="auto"/>
+              <w:jc w:val="center"/>
               <w:rPr>
                 <w:rFonts w:ascii="Times New Roman" w:hAnsi="Times New Roman" w:cs="Times New Roman"/>
                 <w:sz w:val="24"/>
@@ -2005,11 +2565,13 @@
       <w:tr>
         <w:tc>
           <w:tcPr>
-            <w:tcW w:w="3116" w:type="dxa"/>
+            <w:tcW w:w="0" w:type="auto"/>
+            <w:vAlign w:val="center"/>
           </w:tcPr>
           <w:p>
             <w:pPr>
               <w:spacing w:line="360" w:lineRule="auto"/>
+              <w:jc w:val="center"/>
               <w:rPr>
                 <w:rFonts w:ascii="Times New Roman" w:hAnsi="Times New Roman" w:cs="Times New Roman"/>
                 <w:sz w:val="24"/>
@@ -2020,7 +2582,8 @@
         </w:tc>
         <w:tc>
           <w:tcPr>
-            <w:tcW w:w="3117" w:type="dxa"/>
+            <w:tcW w:w="6620" w:type="dxa"/>
+            <w:vAlign w:val="center"/>
           </w:tcPr>
           <w:p>
             <w:pPr>
@@ -2043,11 +2606,13 @@
         </w:tc>
         <w:tc>
           <w:tcPr>
-            <w:tcW w:w="3117" w:type="dxa"/>
+            <w:tcW w:w="1700" w:type="dxa"/>
+            <w:vAlign w:val="center"/>
           </w:tcPr>
           <w:p>
             <w:pPr>
               <w:spacing w:line="360" w:lineRule="auto"/>
+              <w:jc w:val="center"/>
               <w:rPr>
                 <w:rFonts w:ascii="Times New Roman" w:hAnsi="Times New Roman" w:cs="Times New Roman"/>
                 <w:sz w:val="24"/>
@@ -2068,11 +2633,13 @@
       <w:tr>
         <w:tc>
           <w:tcPr>
-            <w:tcW w:w="3116" w:type="dxa"/>
+            <w:tcW w:w="0" w:type="auto"/>
+            <w:vAlign w:val="center"/>
           </w:tcPr>
           <w:p>
             <w:pPr>
               <w:spacing w:line="360" w:lineRule="auto"/>
+              <w:jc w:val="center"/>
               <w:rPr>
                 <w:rFonts w:ascii="Times New Roman" w:hAnsi="Times New Roman" w:cs="Times New Roman"/>
                 <w:sz w:val="24"/>
@@ -2083,7 +2650,8 @@
         </w:tc>
         <w:tc>
           <w:tcPr>
-            <w:tcW w:w="3117" w:type="dxa"/>
+            <w:tcW w:w="6620" w:type="dxa"/>
+            <w:vAlign w:val="center"/>
           </w:tcPr>
           <w:p>
             <w:pPr>
@@ -2098,105 +2666,13 @@
         </w:tc>
         <w:tc>
           <w:tcPr>
-            <w:tcW w:w="3117" w:type="dxa"/>
+            <w:tcW w:w="1700" w:type="dxa"/>
+            <w:vAlign w:val="center"/>
           </w:tcPr>
           <w:p>
             <w:pPr>
               <w:spacing w:line="360" w:lineRule="auto"/>
-              <w:rPr>
-                <w:rFonts w:ascii="Times New Roman" w:hAnsi="Times New Roman" w:cs="Times New Roman"/>
-                <w:sz w:val="24"/>
-                <w:szCs w:val="24"/>
-              </w:rPr>
-            </w:pPr>
-          </w:p>
-        </w:tc>
-      </w:tr>
-      <w:tr>
-        <w:tc>
-          <w:tcPr>
-            <w:tcW w:w="3116" w:type="dxa"/>
-          </w:tcPr>
-          <w:p>
-            <w:pPr>
-              <w:spacing w:line="360" w:lineRule="auto"/>
-              <w:rPr>
-                <w:rFonts w:ascii="Times New Roman" w:hAnsi="Times New Roman" w:cs="Times New Roman"/>
-                <w:sz w:val="24"/>
-                <w:szCs w:val="24"/>
-              </w:rPr>
-            </w:pPr>
-          </w:p>
-        </w:tc>
-        <w:tc>
-          <w:tcPr>
-            <w:tcW w:w="3117" w:type="dxa"/>
-          </w:tcPr>
-          <w:p>
-            <w:pPr>
-              <w:spacing w:line="360" w:lineRule="auto"/>
-              <w:rPr>
-                <w:rFonts w:ascii="Times New Roman" w:hAnsi="Times New Roman" w:cs="Times New Roman"/>
-                <w:sz w:val="24"/>
-                <w:szCs w:val="24"/>
-              </w:rPr>
-            </w:pPr>
-          </w:p>
-        </w:tc>
-        <w:tc>
-          <w:tcPr>
-            <w:tcW w:w="3117" w:type="dxa"/>
-          </w:tcPr>
-          <w:p>
-            <w:pPr>
-              <w:spacing w:line="360" w:lineRule="auto"/>
-              <w:rPr>
-                <w:rFonts w:ascii="Times New Roman" w:hAnsi="Times New Roman" w:cs="Times New Roman"/>
-                <w:sz w:val="24"/>
-                <w:szCs w:val="24"/>
-              </w:rPr>
-            </w:pPr>
-          </w:p>
-        </w:tc>
-      </w:tr>
-      <w:tr>
-        <w:tc>
-          <w:tcPr>
-            <w:tcW w:w="3116" w:type="dxa"/>
-          </w:tcPr>
-          <w:p>
-            <w:pPr>
-              <w:spacing w:line="360" w:lineRule="auto"/>
-              <w:rPr>
-                <w:rFonts w:ascii="Times New Roman" w:hAnsi="Times New Roman" w:cs="Times New Roman"/>
-                <w:sz w:val="24"/>
-                <w:szCs w:val="24"/>
-              </w:rPr>
-            </w:pPr>
-          </w:p>
-        </w:tc>
-        <w:tc>
-          <w:tcPr>
-            <w:tcW w:w="3117" w:type="dxa"/>
-          </w:tcPr>
-          <w:p>
-            <w:pPr>
-              <w:spacing w:line="360" w:lineRule="auto"/>
-              <w:rPr>
-                <w:rFonts w:ascii="Times New Roman" w:hAnsi="Times New Roman" w:cs="Times New Roman"/>
-                <w:sz w:val="24"/>
-                <w:szCs w:val="24"/>
-              </w:rPr>
-            </w:pPr>
-          </w:p>
-        </w:tc>
-        <w:tc>
-          <w:tcPr>
-            <w:tcW w:w="3117" w:type="dxa"/>
-          </w:tcPr>
-          <w:p>
-            <w:pPr>
-              <w:spacing w:line="360" w:lineRule="auto"/>
+              <w:jc w:val="center"/>
               <w:rPr>
                 <w:rFonts w:ascii="Times New Roman" w:hAnsi="Times New Roman" w:cs="Times New Roman"/>
                 <w:sz w:val="24"/>
@@ -2216,6 +2692,8 @@
           <w:szCs w:val="24"/>
         </w:rPr>
       </w:pPr>
+      <w:bookmarkStart w:id="0" w:name="_GoBack"/>
+      <w:bookmarkEnd w:id="0"/>
     </w:p>
     <w:sectPr>
       <w:pgSz w:w="12240" w:h="15840"/>
@@ -2228,8 +2706,121 @@
 </file>
 
 <file path=word/numbering.xml><?xml version="1.0" encoding="utf-8"?>
-<w:numbering xmlns:wpc="http://schemas.microsoft.com/office/word/2010/wordprocessingCanvas" xmlns:cx="http://schemas.microsoft.com/office/drawing/2014/chartex" xmlns:cx1="http://schemas.microsoft.com/office/drawing/2015/9/8/chartex" xmlns:cx2="http://schemas.microsoft.com/office/drawing/2015/10/21/chartex" xmlns:cx3="http://schemas.microsoft.com/office/drawing/2016/5/9/chartex" xmlns:cx4="http://schemas.microsoft.com/office/drawing/2016/5/10/chartex" xmlns:cx5="http://schemas.microsoft.com/office/drawing/2016/5/11/chartex" xmlns:cx6="http://schemas.microsoft.com/office/drawing/2016/5/12/chartex" xmlns:cx7="http://schemas.microsoft.com/office/drawing/2016/5/13/chartex" xmlns:cx8="http://schemas.microsoft.com/office/drawing/2016/5/14/chartex" xmlns:mc="http://schemas.openxmlformats.org/markup-compatibility/2006" xmlns:aink="http://schemas.microsoft.com/office/drawing/2016/ink" xmlns:am3d="http://schemas.microsoft.com/office/drawing/2017/model3d" xmlns:o="urn:schemas-microsoft-com:office:office" xmlns:r="http://schemas.openxmlformats.org/officeDocument/2006/relationships" xmlns:m="http://schemas.openxmlformats.org/officeDocument/2006/math" xmlns:v="urn:schemas-microsoft-com:vml" xmlns:wp14="http://schemas.microsoft.com/office/word/2010/wordprocessingDrawing" xmlns:wp="http://schemas.openxmlformats.org/drawingml/2006/wordprocessingDrawing" xmlns:w10="urn:schemas-microsoft-com:office:word" xmlns:w="http://schemas.openxmlformats.org/wordprocessingml/2006/main" xmlns:w14="http://schemas.microsoft.com/office/word/2010/wordml" xmlns:w15="http://schemas.microsoft.com/office/word/2012/wordml" xmlns:w16cex="http://schemas.microsoft.com/office/word/2018/wordml/cex" xmlns:w16cid="http://schemas.microsoft.com/office/word/2016/wordml/cid" xmlns:w16="http://schemas.microsoft.com/office/word/2018/wordml" xmlns:w16sdtdh="http://schemas.microsoft.com/office/word/2020/wordml/sdtdatahash" xmlns:w16se="http://schemas.microsoft.com/office/word/2015/wordml/symex" xmlns:wpg="http://schemas.microsoft.com/office/word/2010/wordprocessingGroup" xmlns:wpi="http://schemas.microsoft.com/office/word/2010/wordprocessingInk" xmlns:wne="http://schemas.microsoft.com/office/word/2006/wordml" xmlns:wps="http://schemas.microsoft.com/office/word/2010/wordprocessingShape" mc:Ignorable="w14 w15 w16se w16cid w16 w16cex w16sdtdh wp14">
+<w:numbering xmlns:wpc="http://schemas.microsoft.com/office/word/2010/wordprocessingCanvas" xmlns:cx="http://schemas.microsoft.com/office/drawing/2014/chartex" xmlns:cx1="http://schemas.microsoft.com/office/drawing/2015/9/8/chartex" xmlns:mc="http://schemas.openxmlformats.org/markup-compatibility/2006" xmlns:o="urn:schemas-microsoft-com:office:office" xmlns:r="http://schemas.openxmlformats.org/officeDocument/2006/relationships" xmlns:m="http://schemas.openxmlformats.org/officeDocument/2006/math" xmlns:v="urn:schemas-microsoft-com:vml" xmlns:wp14="http://schemas.microsoft.com/office/word/2010/wordprocessingDrawing" xmlns:wp="http://schemas.openxmlformats.org/drawingml/2006/wordprocessingDrawing" xmlns:w10="urn:schemas-microsoft-com:office:word" xmlns:w="http://schemas.openxmlformats.org/wordprocessingml/2006/main" xmlns:w14="http://schemas.microsoft.com/office/word/2010/wordml" xmlns:w15="http://schemas.microsoft.com/office/word/2012/wordml" xmlns:w16se="http://schemas.microsoft.com/office/word/2015/wordml/symex" xmlns:wpg="http://schemas.microsoft.com/office/word/2010/wordprocessingGroup" xmlns:wpi="http://schemas.microsoft.com/office/word/2010/wordprocessingInk" xmlns:wne="http://schemas.microsoft.com/office/word/2006/wordml" xmlns:wps="http://schemas.microsoft.com/office/word/2010/wordprocessingShape" mc:Ignorable="w14 w15 w16se wp14">
   <w:abstractNum w:abstractNumId="0" w15:restartNumberingAfterBreak="0">
+    <w:nsid w:val="04973301"/>
+    <w:multiLevelType w:val="hybridMultilevel"/>
+    <w:tmpl w:val="F8047D52"/>
+    <w:lvl w:ilvl="0" w:tplc="04090001">
+      <w:start w:val="1"/>
+      <w:numFmt w:val="bullet"/>
+      <w:lvlText w:val=""/>
+      <w:lvlJc w:val="left"/>
+      <w:pPr>
+        <w:ind w:left="720" w:hanging="360"/>
+      </w:pPr>
+      <w:rPr>
+        <w:rFonts w:ascii="Symbol" w:hAnsi="Symbol" w:hint="default"/>
+      </w:rPr>
+    </w:lvl>
+    <w:lvl w:ilvl="1" w:tplc="04090003" w:tentative="1">
+      <w:start w:val="1"/>
+      <w:numFmt w:val="bullet"/>
+      <w:lvlText w:val="o"/>
+      <w:lvlJc w:val="left"/>
+      <w:pPr>
+        <w:ind w:left="1440" w:hanging="360"/>
+      </w:pPr>
+      <w:rPr>
+        <w:rFonts w:ascii="Courier New" w:hAnsi="Courier New" w:cs="Courier New" w:hint="default"/>
+      </w:rPr>
+    </w:lvl>
+    <w:lvl w:ilvl="2" w:tplc="04090005" w:tentative="1">
+      <w:start w:val="1"/>
+      <w:numFmt w:val="bullet"/>
+      <w:lvlText w:val=""/>
+      <w:lvlJc w:val="left"/>
+      <w:pPr>
+        <w:ind w:left="2160" w:hanging="360"/>
+      </w:pPr>
+      <w:rPr>
+        <w:rFonts w:ascii="Wingdings" w:hAnsi="Wingdings" w:hint="default"/>
+      </w:rPr>
+    </w:lvl>
+    <w:lvl w:ilvl="3" w:tplc="04090001" w:tentative="1">
+      <w:start w:val="1"/>
+      <w:numFmt w:val="bullet"/>
+      <w:lvlText w:val=""/>
+      <w:lvlJc w:val="left"/>
+      <w:pPr>
+        <w:ind w:left="2880" w:hanging="360"/>
+      </w:pPr>
+      <w:rPr>
+        <w:rFonts w:ascii="Symbol" w:hAnsi="Symbol" w:hint="default"/>
+      </w:rPr>
+    </w:lvl>
+    <w:lvl w:ilvl="4" w:tplc="04090003" w:tentative="1">
+      <w:start w:val="1"/>
+      <w:numFmt w:val="bullet"/>
+      <w:lvlText w:val="o"/>
+      <w:lvlJc w:val="left"/>
+      <w:pPr>
+        <w:ind w:left="3600" w:hanging="360"/>
+      </w:pPr>
+      <w:rPr>
+        <w:rFonts w:ascii="Courier New" w:hAnsi="Courier New" w:cs="Courier New" w:hint="default"/>
+      </w:rPr>
+    </w:lvl>
+    <w:lvl w:ilvl="5" w:tplc="04090005" w:tentative="1">
+      <w:start w:val="1"/>
+      <w:numFmt w:val="bullet"/>
+      <w:lvlText w:val=""/>
+      <w:lvlJc w:val="left"/>
+      <w:pPr>
+        <w:ind w:left="4320" w:hanging="360"/>
+      </w:pPr>
+      <w:rPr>
+        <w:rFonts w:ascii="Wingdings" w:hAnsi="Wingdings" w:hint="default"/>
+      </w:rPr>
+    </w:lvl>
+    <w:lvl w:ilvl="6" w:tplc="04090001" w:tentative="1">
+      <w:start w:val="1"/>
+      <w:numFmt w:val="bullet"/>
+      <w:lvlText w:val=""/>
+      <w:lvlJc w:val="left"/>
+      <w:pPr>
+        <w:ind w:left="5040" w:hanging="360"/>
+      </w:pPr>
+      <w:rPr>
+        <w:rFonts w:ascii="Symbol" w:hAnsi="Symbol" w:hint="default"/>
+      </w:rPr>
+    </w:lvl>
+    <w:lvl w:ilvl="7" w:tplc="04090003" w:tentative="1">
+      <w:start w:val="1"/>
+      <w:numFmt w:val="bullet"/>
+      <w:lvlText w:val="o"/>
+      <w:lvlJc w:val="left"/>
+      <w:pPr>
+        <w:ind w:left="5760" w:hanging="360"/>
+      </w:pPr>
+      <w:rPr>
+        <w:rFonts w:ascii="Courier New" w:hAnsi="Courier New" w:cs="Courier New" w:hint="default"/>
+      </w:rPr>
+    </w:lvl>
+    <w:lvl w:ilvl="8" w:tplc="04090005" w:tentative="1">
+      <w:start w:val="1"/>
+      <w:numFmt w:val="bullet"/>
+      <w:lvlText w:val=""/>
+      <w:lvlJc w:val="left"/>
+      <w:pPr>
+        <w:ind w:left="6480" w:hanging="360"/>
+      </w:pPr>
+      <w:rPr>
+        <w:rFonts w:ascii="Wingdings" w:hAnsi="Wingdings" w:hint="default"/>
+      </w:rPr>
+    </w:lvl>
+  </w:abstractNum>
+  <w:abstractNum w:abstractNumId="1" w15:restartNumberingAfterBreak="0">
     <w:nsid w:val="174D1683"/>
     <w:multiLevelType w:val="hybridMultilevel"/>
     <w:tmpl w:val="FE6C3C8E"/>
@@ -2318,14 +2909,481 @@
       </w:pPr>
     </w:lvl>
   </w:abstractNum>
-  <w:num w:numId="1" w16cid:durableId="879127296">
+  <w:abstractNum w:abstractNumId="2" w15:restartNumberingAfterBreak="0">
+    <w:nsid w:val="3ADE28F9"/>
+    <w:multiLevelType w:val="hybridMultilevel"/>
+    <w:tmpl w:val="164228AE"/>
+    <w:lvl w:ilvl="0" w:tplc="04090001">
+      <w:start w:val="1"/>
+      <w:numFmt w:val="bullet"/>
+      <w:lvlText w:val=""/>
+      <w:lvlJc w:val="left"/>
+      <w:pPr>
+        <w:ind w:left="720" w:hanging="360"/>
+      </w:pPr>
+      <w:rPr>
+        <w:rFonts w:ascii="Symbol" w:hAnsi="Symbol" w:hint="default"/>
+      </w:rPr>
+    </w:lvl>
+    <w:lvl w:ilvl="1" w:tplc="04090003" w:tentative="1">
+      <w:start w:val="1"/>
+      <w:numFmt w:val="bullet"/>
+      <w:lvlText w:val="o"/>
+      <w:lvlJc w:val="left"/>
+      <w:pPr>
+        <w:ind w:left="1440" w:hanging="360"/>
+      </w:pPr>
+      <w:rPr>
+        <w:rFonts w:ascii="Courier New" w:hAnsi="Courier New" w:cs="Courier New" w:hint="default"/>
+      </w:rPr>
+    </w:lvl>
+    <w:lvl w:ilvl="2" w:tplc="04090005" w:tentative="1">
+      <w:start w:val="1"/>
+      <w:numFmt w:val="bullet"/>
+      <w:lvlText w:val=""/>
+      <w:lvlJc w:val="left"/>
+      <w:pPr>
+        <w:ind w:left="2160" w:hanging="360"/>
+      </w:pPr>
+      <w:rPr>
+        <w:rFonts w:ascii="Wingdings" w:hAnsi="Wingdings" w:hint="default"/>
+      </w:rPr>
+    </w:lvl>
+    <w:lvl w:ilvl="3" w:tplc="04090001" w:tentative="1">
+      <w:start w:val="1"/>
+      <w:numFmt w:val="bullet"/>
+      <w:lvlText w:val=""/>
+      <w:lvlJc w:val="left"/>
+      <w:pPr>
+        <w:ind w:left="2880" w:hanging="360"/>
+      </w:pPr>
+      <w:rPr>
+        <w:rFonts w:ascii="Symbol" w:hAnsi="Symbol" w:hint="default"/>
+      </w:rPr>
+    </w:lvl>
+    <w:lvl w:ilvl="4" w:tplc="04090003" w:tentative="1">
+      <w:start w:val="1"/>
+      <w:numFmt w:val="bullet"/>
+      <w:lvlText w:val="o"/>
+      <w:lvlJc w:val="left"/>
+      <w:pPr>
+        <w:ind w:left="3600" w:hanging="360"/>
+      </w:pPr>
+      <w:rPr>
+        <w:rFonts w:ascii="Courier New" w:hAnsi="Courier New" w:cs="Courier New" w:hint="default"/>
+      </w:rPr>
+    </w:lvl>
+    <w:lvl w:ilvl="5" w:tplc="04090005" w:tentative="1">
+      <w:start w:val="1"/>
+      <w:numFmt w:val="bullet"/>
+      <w:lvlText w:val=""/>
+      <w:lvlJc w:val="left"/>
+      <w:pPr>
+        <w:ind w:left="4320" w:hanging="360"/>
+      </w:pPr>
+      <w:rPr>
+        <w:rFonts w:ascii="Wingdings" w:hAnsi="Wingdings" w:hint="default"/>
+      </w:rPr>
+    </w:lvl>
+    <w:lvl w:ilvl="6" w:tplc="04090001" w:tentative="1">
+      <w:start w:val="1"/>
+      <w:numFmt w:val="bullet"/>
+      <w:lvlText w:val=""/>
+      <w:lvlJc w:val="left"/>
+      <w:pPr>
+        <w:ind w:left="5040" w:hanging="360"/>
+      </w:pPr>
+      <w:rPr>
+        <w:rFonts w:ascii="Symbol" w:hAnsi="Symbol" w:hint="default"/>
+      </w:rPr>
+    </w:lvl>
+    <w:lvl w:ilvl="7" w:tplc="04090003" w:tentative="1">
+      <w:start w:val="1"/>
+      <w:numFmt w:val="bullet"/>
+      <w:lvlText w:val="o"/>
+      <w:lvlJc w:val="left"/>
+      <w:pPr>
+        <w:ind w:left="5760" w:hanging="360"/>
+      </w:pPr>
+      <w:rPr>
+        <w:rFonts w:ascii="Courier New" w:hAnsi="Courier New" w:cs="Courier New" w:hint="default"/>
+      </w:rPr>
+    </w:lvl>
+    <w:lvl w:ilvl="8" w:tplc="04090005" w:tentative="1">
+      <w:start w:val="1"/>
+      <w:numFmt w:val="bullet"/>
+      <w:lvlText w:val=""/>
+      <w:lvlJc w:val="left"/>
+      <w:pPr>
+        <w:ind w:left="6480" w:hanging="360"/>
+      </w:pPr>
+      <w:rPr>
+        <w:rFonts w:ascii="Wingdings" w:hAnsi="Wingdings" w:hint="default"/>
+      </w:rPr>
+    </w:lvl>
+  </w:abstractNum>
+  <w:abstractNum w:abstractNumId="3" w15:restartNumberingAfterBreak="0">
+    <w:nsid w:val="41CA3417"/>
+    <w:multiLevelType w:val="hybridMultilevel"/>
+    <w:tmpl w:val="15CCA99A"/>
+    <w:lvl w:ilvl="0" w:tplc="04090001">
+      <w:start w:val="1"/>
+      <w:numFmt w:val="bullet"/>
+      <w:lvlText w:val=""/>
+      <w:lvlJc w:val="left"/>
+      <w:pPr>
+        <w:ind w:left="720" w:hanging="360"/>
+      </w:pPr>
+      <w:rPr>
+        <w:rFonts w:ascii="Symbol" w:hAnsi="Symbol" w:hint="default"/>
+      </w:rPr>
+    </w:lvl>
+    <w:lvl w:ilvl="1" w:tplc="04090003" w:tentative="1">
+      <w:start w:val="1"/>
+      <w:numFmt w:val="bullet"/>
+      <w:lvlText w:val="o"/>
+      <w:lvlJc w:val="left"/>
+      <w:pPr>
+        <w:ind w:left="1440" w:hanging="360"/>
+      </w:pPr>
+      <w:rPr>
+        <w:rFonts w:ascii="Courier New" w:hAnsi="Courier New" w:cs="Courier New" w:hint="default"/>
+      </w:rPr>
+    </w:lvl>
+    <w:lvl w:ilvl="2" w:tplc="04090005" w:tentative="1">
+      <w:start w:val="1"/>
+      <w:numFmt w:val="bullet"/>
+      <w:lvlText w:val=""/>
+      <w:lvlJc w:val="left"/>
+      <w:pPr>
+        <w:ind w:left="2160" w:hanging="360"/>
+      </w:pPr>
+      <w:rPr>
+        <w:rFonts w:ascii="Wingdings" w:hAnsi="Wingdings" w:hint="default"/>
+      </w:rPr>
+    </w:lvl>
+    <w:lvl w:ilvl="3" w:tplc="04090001" w:tentative="1">
+      <w:start w:val="1"/>
+      <w:numFmt w:val="bullet"/>
+      <w:lvlText w:val=""/>
+      <w:lvlJc w:val="left"/>
+      <w:pPr>
+        <w:ind w:left="2880" w:hanging="360"/>
+      </w:pPr>
+      <w:rPr>
+        <w:rFonts w:ascii="Symbol" w:hAnsi="Symbol" w:hint="default"/>
+      </w:rPr>
+    </w:lvl>
+    <w:lvl w:ilvl="4" w:tplc="04090003" w:tentative="1">
+      <w:start w:val="1"/>
+      <w:numFmt w:val="bullet"/>
+      <w:lvlText w:val="o"/>
+      <w:lvlJc w:val="left"/>
+      <w:pPr>
+        <w:ind w:left="3600" w:hanging="360"/>
+      </w:pPr>
+      <w:rPr>
+        <w:rFonts w:ascii="Courier New" w:hAnsi="Courier New" w:cs="Courier New" w:hint="default"/>
+      </w:rPr>
+    </w:lvl>
+    <w:lvl w:ilvl="5" w:tplc="04090005" w:tentative="1">
+      <w:start w:val="1"/>
+      <w:numFmt w:val="bullet"/>
+      <w:lvlText w:val=""/>
+      <w:lvlJc w:val="left"/>
+      <w:pPr>
+        <w:ind w:left="4320" w:hanging="360"/>
+      </w:pPr>
+      <w:rPr>
+        <w:rFonts w:ascii="Wingdings" w:hAnsi="Wingdings" w:hint="default"/>
+      </w:rPr>
+    </w:lvl>
+    <w:lvl w:ilvl="6" w:tplc="04090001" w:tentative="1">
+      <w:start w:val="1"/>
+      <w:numFmt w:val="bullet"/>
+      <w:lvlText w:val=""/>
+      <w:lvlJc w:val="left"/>
+      <w:pPr>
+        <w:ind w:left="5040" w:hanging="360"/>
+      </w:pPr>
+      <w:rPr>
+        <w:rFonts w:ascii="Symbol" w:hAnsi="Symbol" w:hint="default"/>
+      </w:rPr>
+    </w:lvl>
+    <w:lvl w:ilvl="7" w:tplc="04090003" w:tentative="1">
+      <w:start w:val="1"/>
+      <w:numFmt w:val="bullet"/>
+      <w:lvlText w:val="o"/>
+      <w:lvlJc w:val="left"/>
+      <w:pPr>
+        <w:ind w:left="5760" w:hanging="360"/>
+      </w:pPr>
+      <w:rPr>
+        <w:rFonts w:ascii="Courier New" w:hAnsi="Courier New" w:cs="Courier New" w:hint="default"/>
+      </w:rPr>
+    </w:lvl>
+    <w:lvl w:ilvl="8" w:tplc="04090005" w:tentative="1">
+      <w:start w:val="1"/>
+      <w:numFmt w:val="bullet"/>
+      <w:lvlText w:val=""/>
+      <w:lvlJc w:val="left"/>
+      <w:pPr>
+        <w:ind w:left="6480" w:hanging="360"/>
+      </w:pPr>
+      <w:rPr>
+        <w:rFonts w:ascii="Wingdings" w:hAnsi="Wingdings" w:hint="default"/>
+      </w:rPr>
+    </w:lvl>
+  </w:abstractNum>
+  <w:abstractNum w:abstractNumId="4" w15:restartNumberingAfterBreak="0">
+    <w:nsid w:val="4C4C39F0"/>
+    <w:multiLevelType w:val="hybridMultilevel"/>
+    <w:tmpl w:val="E48A0582"/>
+    <w:lvl w:ilvl="0" w:tplc="04090001">
+      <w:start w:val="1"/>
+      <w:numFmt w:val="bullet"/>
+      <w:lvlText w:val=""/>
+      <w:lvlJc w:val="left"/>
+      <w:pPr>
+        <w:ind w:left="720" w:hanging="360"/>
+      </w:pPr>
+      <w:rPr>
+        <w:rFonts w:ascii="Symbol" w:hAnsi="Symbol" w:hint="default"/>
+      </w:rPr>
+    </w:lvl>
+    <w:lvl w:ilvl="1" w:tplc="04090003" w:tentative="1">
+      <w:start w:val="1"/>
+      <w:numFmt w:val="bullet"/>
+      <w:lvlText w:val="o"/>
+      <w:lvlJc w:val="left"/>
+      <w:pPr>
+        <w:ind w:left="1440" w:hanging="360"/>
+      </w:pPr>
+      <w:rPr>
+        <w:rFonts w:ascii="Courier New" w:hAnsi="Courier New" w:cs="Courier New" w:hint="default"/>
+      </w:rPr>
+    </w:lvl>
+    <w:lvl w:ilvl="2" w:tplc="04090005" w:tentative="1">
+      <w:start w:val="1"/>
+      <w:numFmt w:val="bullet"/>
+      <w:lvlText w:val=""/>
+      <w:lvlJc w:val="left"/>
+      <w:pPr>
+        <w:ind w:left="2160" w:hanging="360"/>
+      </w:pPr>
+      <w:rPr>
+        <w:rFonts w:ascii="Wingdings" w:hAnsi="Wingdings" w:hint="default"/>
+      </w:rPr>
+    </w:lvl>
+    <w:lvl w:ilvl="3" w:tplc="04090001" w:tentative="1">
+      <w:start w:val="1"/>
+      <w:numFmt w:val="bullet"/>
+      <w:lvlText w:val=""/>
+      <w:lvlJc w:val="left"/>
+      <w:pPr>
+        <w:ind w:left="2880" w:hanging="360"/>
+      </w:pPr>
+      <w:rPr>
+        <w:rFonts w:ascii="Symbol" w:hAnsi="Symbol" w:hint="default"/>
+      </w:rPr>
+    </w:lvl>
+    <w:lvl w:ilvl="4" w:tplc="04090003" w:tentative="1">
+      <w:start w:val="1"/>
+      <w:numFmt w:val="bullet"/>
+      <w:lvlText w:val="o"/>
+      <w:lvlJc w:val="left"/>
+      <w:pPr>
+        <w:ind w:left="3600" w:hanging="360"/>
+      </w:pPr>
+      <w:rPr>
+        <w:rFonts w:ascii="Courier New" w:hAnsi="Courier New" w:cs="Courier New" w:hint="default"/>
+      </w:rPr>
+    </w:lvl>
+    <w:lvl w:ilvl="5" w:tplc="04090005" w:tentative="1">
+      <w:start w:val="1"/>
+      <w:numFmt w:val="bullet"/>
+      <w:lvlText w:val=""/>
+      <w:lvlJc w:val="left"/>
+      <w:pPr>
+        <w:ind w:left="4320" w:hanging="360"/>
+      </w:pPr>
+      <w:rPr>
+        <w:rFonts w:ascii="Wingdings" w:hAnsi="Wingdings" w:hint="default"/>
+      </w:rPr>
+    </w:lvl>
+    <w:lvl w:ilvl="6" w:tplc="04090001" w:tentative="1">
+      <w:start w:val="1"/>
+      <w:numFmt w:val="bullet"/>
+      <w:lvlText w:val=""/>
+      <w:lvlJc w:val="left"/>
+      <w:pPr>
+        <w:ind w:left="5040" w:hanging="360"/>
+      </w:pPr>
+      <w:rPr>
+        <w:rFonts w:ascii="Symbol" w:hAnsi="Symbol" w:hint="default"/>
+      </w:rPr>
+    </w:lvl>
+    <w:lvl w:ilvl="7" w:tplc="04090003" w:tentative="1">
+      <w:start w:val="1"/>
+      <w:numFmt w:val="bullet"/>
+      <w:lvlText w:val="o"/>
+      <w:lvlJc w:val="left"/>
+      <w:pPr>
+        <w:ind w:left="5760" w:hanging="360"/>
+      </w:pPr>
+      <w:rPr>
+        <w:rFonts w:ascii="Courier New" w:hAnsi="Courier New" w:cs="Courier New" w:hint="default"/>
+      </w:rPr>
+    </w:lvl>
+    <w:lvl w:ilvl="8" w:tplc="04090005" w:tentative="1">
+      <w:start w:val="1"/>
+      <w:numFmt w:val="bullet"/>
+      <w:lvlText w:val=""/>
+      <w:lvlJc w:val="left"/>
+      <w:pPr>
+        <w:ind w:left="6480" w:hanging="360"/>
+      </w:pPr>
+      <w:rPr>
+        <w:rFonts w:ascii="Wingdings" w:hAnsi="Wingdings" w:hint="default"/>
+      </w:rPr>
+    </w:lvl>
+  </w:abstractNum>
+  <w:abstractNum w:abstractNumId="5" w15:restartNumberingAfterBreak="0">
+    <w:nsid w:val="5D957973"/>
+    <w:multiLevelType w:val="hybridMultilevel"/>
+    <w:tmpl w:val="F15A9172"/>
+    <w:lvl w:ilvl="0" w:tplc="04090001">
+      <w:start w:val="1"/>
+      <w:numFmt w:val="bullet"/>
+      <w:lvlText w:val=""/>
+      <w:lvlJc w:val="left"/>
+      <w:pPr>
+        <w:ind w:left="720" w:hanging="360"/>
+      </w:pPr>
+      <w:rPr>
+        <w:rFonts w:ascii="Symbol" w:hAnsi="Symbol" w:hint="default"/>
+      </w:rPr>
+    </w:lvl>
+    <w:lvl w:ilvl="1" w:tplc="04090003" w:tentative="1">
+      <w:start w:val="1"/>
+      <w:numFmt w:val="bullet"/>
+      <w:lvlText w:val="o"/>
+      <w:lvlJc w:val="left"/>
+      <w:pPr>
+        <w:ind w:left="1440" w:hanging="360"/>
+      </w:pPr>
+      <w:rPr>
+        <w:rFonts w:ascii="Courier New" w:hAnsi="Courier New" w:cs="Courier New" w:hint="default"/>
+      </w:rPr>
+    </w:lvl>
+    <w:lvl w:ilvl="2" w:tplc="04090005" w:tentative="1">
+      <w:start w:val="1"/>
+      <w:numFmt w:val="bullet"/>
+      <w:lvlText w:val=""/>
+      <w:lvlJc w:val="left"/>
+      <w:pPr>
+        <w:ind w:left="2160" w:hanging="360"/>
+      </w:pPr>
+      <w:rPr>
+        <w:rFonts w:ascii="Wingdings" w:hAnsi="Wingdings" w:hint="default"/>
+      </w:rPr>
+    </w:lvl>
+    <w:lvl w:ilvl="3" w:tplc="04090001" w:tentative="1">
+      <w:start w:val="1"/>
+      <w:numFmt w:val="bullet"/>
+      <w:lvlText w:val=""/>
+      <w:lvlJc w:val="left"/>
+      <w:pPr>
+        <w:ind w:left="2880" w:hanging="360"/>
+      </w:pPr>
+      <w:rPr>
+        <w:rFonts w:ascii="Symbol" w:hAnsi="Symbol" w:hint="default"/>
+      </w:rPr>
+    </w:lvl>
+    <w:lvl w:ilvl="4" w:tplc="04090003" w:tentative="1">
+      <w:start w:val="1"/>
+      <w:numFmt w:val="bullet"/>
+      <w:lvlText w:val="o"/>
+      <w:lvlJc w:val="left"/>
+      <w:pPr>
+        <w:ind w:left="3600" w:hanging="360"/>
+      </w:pPr>
+      <w:rPr>
+        <w:rFonts w:ascii="Courier New" w:hAnsi="Courier New" w:cs="Courier New" w:hint="default"/>
+      </w:rPr>
+    </w:lvl>
+    <w:lvl w:ilvl="5" w:tplc="04090005" w:tentative="1">
+      <w:start w:val="1"/>
+      <w:numFmt w:val="bullet"/>
+      <w:lvlText w:val=""/>
+      <w:lvlJc w:val="left"/>
+      <w:pPr>
+        <w:ind w:left="4320" w:hanging="360"/>
+      </w:pPr>
+      <w:rPr>
+        <w:rFonts w:ascii="Wingdings" w:hAnsi="Wingdings" w:hint="default"/>
+      </w:rPr>
+    </w:lvl>
+    <w:lvl w:ilvl="6" w:tplc="04090001" w:tentative="1">
+      <w:start w:val="1"/>
+      <w:numFmt w:val="bullet"/>
+      <w:lvlText w:val=""/>
+      <w:lvlJc w:val="left"/>
+      <w:pPr>
+        <w:ind w:left="5040" w:hanging="360"/>
+      </w:pPr>
+      <w:rPr>
+        <w:rFonts w:ascii="Symbol" w:hAnsi="Symbol" w:hint="default"/>
+      </w:rPr>
+    </w:lvl>
+    <w:lvl w:ilvl="7" w:tplc="04090003" w:tentative="1">
+      <w:start w:val="1"/>
+      <w:numFmt w:val="bullet"/>
+      <w:lvlText w:val="o"/>
+      <w:lvlJc w:val="left"/>
+      <w:pPr>
+        <w:ind w:left="5760" w:hanging="360"/>
+      </w:pPr>
+      <w:rPr>
+        <w:rFonts w:ascii="Courier New" w:hAnsi="Courier New" w:cs="Courier New" w:hint="default"/>
+      </w:rPr>
+    </w:lvl>
+    <w:lvl w:ilvl="8" w:tplc="04090005" w:tentative="1">
+      <w:start w:val="1"/>
+      <w:numFmt w:val="bullet"/>
+      <w:lvlText w:val=""/>
+      <w:lvlJc w:val="left"/>
+      <w:pPr>
+        <w:ind w:left="6480" w:hanging="360"/>
+      </w:pPr>
+      <w:rPr>
+        <w:rFonts w:ascii="Wingdings" w:hAnsi="Wingdings" w:hint="default"/>
+      </w:rPr>
+    </w:lvl>
+  </w:abstractNum>
+  <w:num w:numId="1">
+    <w:abstractNumId w:val="1"/>
+  </w:num>
+  <w:num w:numId="2">
     <w:abstractNumId w:val="0"/>
+  </w:num>
+  <w:num w:numId="3">
+    <w:abstractNumId w:val="2"/>
+  </w:num>
+  <w:num w:numId="4">
+    <w:abstractNumId w:val="4"/>
+  </w:num>
+  <w:num w:numId="5">
+    <w:abstractNumId w:val="5"/>
+  </w:num>
+  <w:num w:numId="6">
+    <w:abstractNumId w:val="3"/>
   </w:num>
 </w:numbering>
 </file>
 
 <file path=word/styles.xml><?xml version="1.0" encoding="utf-8"?>
-<w:styles xmlns:mc="http://schemas.openxmlformats.org/markup-compatibility/2006" xmlns:r="http://schemas.openxmlformats.org/officeDocument/2006/relationships" xmlns:w="http://schemas.openxmlformats.org/wordprocessingml/2006/main" xmlns:w14="http://schemas.microsoft.com/office/word/2010/wordml" xmlns:w15="http://schemas.microsoft.com/office/word/2012/wordml" xmlns:w16cex="http://schemas.microsoft.com/office/word/2018/wordml/cex" xmlns:w16cid="http://schemas.microsoft.com/office/word/2016/wordml/cid" xmlns:w16="http://schemas.microsoft.com/office/word/2018/wordml" xmlns:w16sdtdh="http://schemas.microsoft.com/office/word/2020/wordml/sdtdatahash" xmlns:w16se="http://schemas.microsoft.com/office/word/2015/wordml/symex" mc:Ignorable="w14 w15 w16se w16cid w16 w16cex w16sdtdh">
+<w:styles xmlns:mc="http://schemas.openxmlformats.org/markup-compatibility/2006" xmlns:r="http://schemas.openxmlformats.org/officeDocument/2006/relationships" xmlns:w="http://schemas.openxmlformats.org/wordprocessingml/2006/main" xmlns:w14="http://schemas.microsoft.com/office/word/2010/wordml" xmlns:w15="http://schemas.microsoft.com/office/word/2012/wordml" xmlns:w16se="http://schemas.microsoft.com/office/word/2015/wordml/symex" mc:Ignorable="w14 w15 w16se">
   <w:docDefaults>
     <w:rPrDefault>
       <w:rPr>
@@ -2341,7 +3399,7 @@
       </w:pPr>
     </w:pPrDefault>
   </w:docDefaults>
-  <w:latentStyles w:defLockedState="0" w:defUIPriority="99" w:defSemiHidden="0" w:defUnhideWhenUsed="0" w:defQFormat="0" w:count="376">
+  <w:latentStyles w:defLockedState="0" w:defUIPriority="99" w:defSemiHidden="0" w:defUnhideWhenUsed="0" w:defQFormat="0" w:count="371">
     <w:lsdException w:name="Normal" w:uiPriority="0" w:qFormat="1"/>
     <w:lsdException w:name="heading 1" w:uiPriority="9" w:qFormat="1"/>
     <w:lsdException w:name="heading 2" w:semiHidden="1" w:uiPriority="9" w:unhideWhenUsed="1" w:qFormat="1"/>
@@ -2713,11 +3771,6 @@
     <w:lsdException w:name="List Table 5 Dark Accent 6" w:uiPriority="50"/>
     <w:lsdException w:name="List Table 6 Colorful Accent 6" w:uiPriority="51"/>
     <w:lsdException w:name="List Table 7 Colorful Accent 6" w:uiPriority="52"/>
-    <w:lsdException w:name="Mention" w:semiHidden="1" w:unhideWhenUsed="1"/>
-    <w:lsdException w:name="Smart Hyperlink" w:semiHidden="1" w:unhideWhenUsed="1"/>
-    <w:lsdException w:name="Hashtag" w:semiHidden="1" w:unhideWhenUsed="1"/>
-    <w:lsdException w:name="Unresolved Mention" w:semiHidden="1" w:unhideWhenUsed="1"/>
-    <w:lsdException w:name="Smart Link" w:semiHidden="1" w:unhideWhenUsed="1"/>
   </w:latentStyles>
   <w:style w:type="paragraph" w:default="1" w:styleId="Normal">
     <w:name w:val="Normal"/>
@@ -2758,18 +3811,18 @@
     <w:autoRedefine/>
     <w:uiPriority w:val="10"/>
     <w:qFormat/>
-    <w:rsid w:val="00B50E53"/>
+    <w:rsid w:val="00753F94"/>
     <w:pPr>
-      <w:spacing w:after="0" w:line="240" w:lineRule="auto"/>
+      <w:spacing w:after="0" w:line="360" w:lineRule="auto"/>
       <w:contextualSpacing/>
       <w:jc w:val="center"/>
     </w:pPr>
     <w:rPr>
-      <w:rFonts w:ascii="Times New Roman" w:eastAsiaTheme="majorEastAsia" w:hAnsi="Times New Roman" w:cstheme="majorBidi"/>
+      <w:rFonts w:ascii="Times New Roman" w:eastAsiaTheme="majorEastAsia" w:hAnsi="Times New Roman" w:cs="Times New Roman"/>
       <w:b/>
       <w:spacing w:val="-10"/>
       <w:kern w:val="28"/>
-      <w:sz w:val="40"/>
+      <w:sz w:val="28"/>
       <w:szCs w:val="56"/>
     </w:rPr>
   </w:style>
@@ -2778,13 +3831,13 @@
     <w:basedOn w:val="DefaultParagraphFont"/>
     <w:link w:val="Title"/>
     <w:uiPriority w:val="10"/>
-    <w:rsid w:val="00B50E53"/>
+    <w:rsid w:val="00753F94"/>
     <w:rPr>
-      <w:rFonts w:ascii="Times New Roman" w:eastAsiaTheme="majorEastAsia" w:hAnsi="Times New Roman" w:cstheme="majorBidi"/>
+      <w:rFonts w:ascii="Times New Roman" w:eastAsiaTheme="majorEastAsia" w:hAnsi="Times New Roman" w:cs="Times New Roman"/>
       <w:b/>
       <w:spacing w:val="-10"/>
       <w:kern w:val="28"/>
-      <w:sz w:val="40"/>
+      <w:sz w:val="28"/>
       <w:szCs w:val="56"/>
     </w:rPr>
   </w:style>
@@ -2861,6 +3914,18 @@
         <w:insideV w:val="single" w:sz="4" w:space="0" w:color="auto"/>
       </w:tblBorders>
     </w:tblPr>
+  </w:style>
+  <w:style w:type="character" w:styleId="FollowedHyperlink">
+    <w:name w:val="FollowedHyperlink"/>
+    <w:basedOn w:val="DefaultParagraphFont"/>
+    <w:uiPriority w:val="99"/>
+    <w:semiHidden/>
+    <w:unhideWhenUsed/>
+    <w:rsid w:val="00D06C7F"/>
+    <w:rPr>
+      <w:color w:val="954F72" w:themeColor="followedHyperlink"/>
+      <w:u w:val="single"/>
+    </w:rPr>
   </w:style>
 </w:styles>
 </file>

</xml_diff>